<commit_message>
Improve docs, fix typos.
</commit_message>
<xml_diff>
--- a/DocuSign-Setup.docx
+++ b/DocuSign-Setup.docx
@@ -1,42 +1,20 @@
 
 <file path=word/document.xml><?xml version="1.0" encoding="utf-8"?>
-<w:document xmlns:wpc="http://schemas.microsoft.com/office/word/2010/wordprocessingCanvas" xmlns:cx="http://schemas.microsoft.com/office/drawing/2014/chartex" xmlns:cx1="http://schemas.microsoft.com/office/drawing/2015/9/8/chartex" xmlns:cx2="http://schemas.microsoft.com/office/drawing/2015/10/21/chartex" xmlns:cx3="http://schemas.microsoft.com/office/drawing/2016/5/9/chartex" xmlns:cx4="http://schemas.microsoft.com/office/drawing/2016/5/10/chartex" xmlns:cx5="http://schemas.microsoft.com/office/drawing/2016/5/11/chartex" xmlns:cx6="http://schemas.microsoft.com/office/drawing/2016/5/12/chartex" xmlns:cx7="http://schemas.microsoft.com/office/drawing/2016/5/13/chartex" xmlns:cx8="http://schemas.microsoft.com/office/drawing/2016/5/14/chartex" xmlns:mc="http://schemas.openxmlformats.org/markup-compatibility/2006" xmlns:aink="http://schemas.microsoft.com/office/drawing/2016/ink" xmlns:am3d="http://schemas.microsoft.com/office/drawing/2017/model3d" xmlns:o="urn:schemas-microsoft-com:office:office" xmlns:r="http://schemas.openxmlformats.org/officeDocument/2006/relationships" xmlns:m="http://schemas.openxmlformats.org/officeDocument/2006/math" xmlns:v="urn:schemas-microsoft-com:vml" xmlns:wp14="http://schemas.microsoft.com/office/word/2010/wordprocessingDrawing" xmlns:wp="http://schemas.openxmlformats.org/drawingml/2006/wordprocessingDrawing" xmlns:w10="urn:schemas-microsoft-com:office:word" xmlns:w="http://schemas.openxmlformats.org/wordprocessingml/2006/main" xmlns:w14="http://schemas.microsoft.com/office/word/2010/wordml" xmlns:w15="http://schemas.microsoft.com/office/word/2012/wordml" xmlns:w16cid="http://schemas.microsoft.com/office/word/2016/wordml/cid" xmlns:w16se="http://schemas.microsoft.com/office/word/2015/wordml/symex" xmlns:wpg="http://schemas.microsoft.com/office/word/2010/wordprocessingGroup" xmlns:wpi="http://schemas.microsoft.com/office/word/2010/wordprocessingInk" xmlns:wne="http://schemas.microsoft.com/office/word/2006/wordml" xmlns:wps="http://schemas.microsoft.com/office/word/2010/wordprocessingShape" mc:Ignorable="w14 w15 w16se w16cid wp14">
+<w:document xmlns:wpc="http://schemas.microsoft.com/office/word/2010/wordprocessingCanvas" xmlns:cx="http://schemas.microsoft.com/office/drawing/2014/chartex" xmlns:cx1="http://schemas.microsoft.com/office/drawing/2015/9/8/chartex" xmlns:cx2="http://schemas.microsoft.com/office/drawing/2015/10/21/chartex" xmlns:cx3="http://schemas.microsoft.com/office/drawing/2016/5/9/chartex" xmlns:cx4="http://schemas.microsoft.com/office/drawing/2016/5/10/chartex" xmlns:cx5="http://schemas.microsoft.com/office/drawing/2016/5/11/chartex" xmlns:cx6="http://schemas.microsoft.com/office/drawing/2016/5/12/chartex" xmlns:cx7="http://schemas.microsoft.com/office/drawing/2016/5/13/chartex" xmlns:cx8="http://schemas.microsoft.com/office/drawing/2016/5/14/chartex" xmlns:mc="http://schemas.openxmlformats.org/markup-compatibility/2006" xmlns:aink="http://schemas.microsoft.com/office/drawing/2016/ink" xmlns:am3d="http://schemas.microsoft.com/office/drawing/2017/model3d" xmlns:o="urn:schemas-microsoft-com:office:office" xmlns:r="http://schemas.openxmlformats.org/officeDocument/2006/relationships" xmlns:m="http://schemas.openxmlformats.org/officeDocument/2006/math" xmlns:v="urn:schemas-microsoft-com:vml" xmlns:wp14="http://schemas.microsoft.com/office/word/2010/wordprocessingDrawing" xmlns:wp="http://schemas.openxmlformats.org/drawingml/2006/wordprocessingDrawing" xmlns:w10="urn:schemas-microsoft-com:office:word" xmlns:w="http://schemas.openxmlformats.org/wordprocessingml/2006/main" xmlns:w14="http://schemas.microsoft.com/office/word/2010/wordml" xmlns:w15="http://schemas.microsoft.com/office/word/2012/wordml" xmlns:w16cex="http://schemas.microsoft.com/office/word/2018/wordml/cex" xmlns:w16cid="http://schemas.microsoft.com/office/word/2016/wordml/cid" xmlns:w16="http://schemas.microsoft.com/office/word/2018/wordml" xmlns:w16se="http://schemas.microsoft.com/office/word/2015/wordml/symex" xmlns:wpg="http://schemas.microsoft.com/office/word/2010/wordprocessingGroup" xmlns:wpi="http://schemas.microsoft.com/office/word/2010/wordprocessingInk" xmlns:wne="http://schemas.microsoft.com/office/word/2006/wordml" xmlns:wps="http://schemas.microsoft.com/office/word/2010/wordprocessingShape" mc:Ignorable="w14 w15 w16se w16cid w16 w16cex wp14">
   <w:body>
     <w:p>
       <w:pPr>
         <w:pStyle w:val="Title"/>
         <w:jc w:val="center"/>
       </w:pPr>
-      <w:bookmarkStart w:id="0" w:name="_2433axgnxtdt" w:colFirst="0" w:colLast="0"/>
-      <w:bookmarkEnd w:id="0"/>
-    </w:p>
-    <w:p/>
-    <w:p/>
-    <w:p/>
-    <w:p/>
-    <w:p/>
-    <w:p/>
-    <w:p/>
-    <w:p/>
-    <w:p/>
-    <w:p/>
-    <w:p/>
-    <w:p/>
-    <w:p/>
-    <w:p/>
-    <w:p/>
-    <w:p>
-      <w:pPr>
-        <w:pStyle w:val="Title"/>
-        <w:jc w:val="center"/>
-      </w:pPr>
-      <w:proofErr w:type="spellStart"/>
-      <w:r>
-        <w:t>Docusign</w:t>
-      </w:r>
-      <w:proofErr w:type="spellEnd"/>
-      <w:r>
-        <w:t xml:space="preserve"> add-on</w:t>
+      <w:r>
+        <w:t xml:space="preserve">Docusign </w:t>
+      </w:r>
+      <w:r>
+        <w:t>A</w:t>
+      </w:r>
+      <w:r>
+        <w:t>ddon</w:t>
       </w:r>
     </w:p>
     <w:p>
@@ -44,35 +22,19 @@
         <w:pStyle w:val="Subtitle"/>
         <w:jc w:val="center"/>
       </w:pPr>
-      <w:bookmarkStart w:id="1" w:name="_yssmbksonw0j" w:colFirst="0" w:colLast="0"/>
+      <w:bookmarkStart w:id="0" w:name="_yssmbksonw0j" w:colFirst="0" w:colLast="0"/>
+      <w:bookmarkEnd w:id="0"/>
+      <w:r>
+        <w:t>Digital signature with Nuxeo &amp; Docusign</w:t>
+      </w:r>
+      <w:bookmarkStart w:id="1" w:name="_dw1przwze3d" w:colFirst="0" w:colLast="0"/>
+      <w:bookmarkStart w:id="2" w:name="_dwag0a6u4pej" w:colFirst="0" w:colLast="0"/>
+      <w:bookmarkStart w:id="3" w:name="_n00q31ee0l7f" w:colFirst="0" w:colLast="0"/>
+      <w:bookmarkStart w:id="4" w:name="_78xyv6hibogz" w:colFirst="0" w:colLast="0"/>
       <w:bookmarkEnd w:id="1"/>
-      <w:r>
-        <w:t xml:space="preserve">Digital signature with Nuxeo &amp; </w:t>
-      </w:r>
-      <w:proofErr w:type="spellStart"/>
-      <w:r>
-        <w:t>Docusign</w:t>
-      </w:r>
-      <w:proofErr w:type="spellEnd"/>
-    </w:p>
-    <w:p>
-      <w:pPr>
-        <w:rPr>
-          <w:sz w:val="40"/>
-          <w:szCs w:val="40"/>
-        </w:rPr>
-      </w:pPr>
-      <w:bookmarkStart w:id="2" w:name="_dw1przwze3d" w:colFirst="0" w:colLast="0"/>
-      <w:bookmarkStart w:id="3" w:name="_dwag0a6u4pej" w:colFirst="0" w:colLast="0"/>
-      <w:bookmarkStart w:id="4" w:name="_n00q31ee0l7f" w:colFirst="0" w:colLast="0"/>
-      <w:bookmarkStart w:id="5" w:name="_78xyv6hibogz" w:colFirst="0" w:colLast="0"/>
       <w:bookmarkEnd w:id="2"/>
       <w:bookmarkEnd w:id="3"/>
       <w:bookmarkEnd w:id="4"/>
-      <w:bookmarkEnd w:id="5"/>
-      <w:r>
-        <w:br w:type="page"/>
-      </w:r>
     </w:p>
     <w:p>
       <w:pPr>
@@ -86,7 +48,6 @@
         </w:pBdr>
       </w:pPr>
       <w:r>
-        <w:lastRenderedPageBreak/>
         <w:t>Prerequisites</w:t>
       </w:r>
     </w:p>
@@ -142,7 +103,7 @@
             </w:pPr>
             <w:r>
               <w:rPr>
-                <w:rFonts w:ascii="Arial Unicode MS" w:eastAsia="Arial Unicode MS" w:hAnsi="Arial Unicode MS" w:cs="Arial Unicode MS"/>
+                <w:rFonts w:ascii="Apple Color Emoji" w:eastAsia="Arial Unicode MS" w:hAnsi="Apple Color Emoji" w:cs="Apple Color Emoji"/>
                 <w:sz w:val="60"/>
                 <w:szCs w:val="60"/>
               </w:rPr>
@@ -192,23 +153,7 @@
                 <w:rFonts w:ascii="Arial Unicode MS" w:eastAsia="Arial Unicode MS" w:hAnsi="Arial Unicode MS" w:cs="Arial Unicode MS"/>
                 <w:color w:val="FF0000"/>
               </w:rPr>
-              <w:t xml:space="preserve"> instance with a public IP or domain name to receive the </w:t>
-            </w:r>
-            <w:proofErr w:type="spellStart"/>
-            <w:r>
-              <w:rPr>
-                <w:rFonts w:ascii="Arial Unicode MS" w:eastAsia="Arial Unicode MS" w:hAnsi="Arial Unicode MS" w:cs="Arial Unicode MS"/>
-                <w:color w:val="FF0000"/>
-              </w:rPr>
-              <w:t>callbacks</w:t>
-            </w:r>
-            <w:proofErr w:type="spellEnd"/>
-            <w:r>
-              <w:rPr>
-                <w:rFonts w:ascii="Arial Unicode MS" w:eastAsia="Arial Unicode MS" w:hAnsi="Arial Unicode MS" w:cs="Arial Unicode MS"/>
-                <w:color w:val="FF0000"/>
-              </w:rPr>
-              <w:t xml:space="preserve"> from DocuSign</w:t>
+              <w:t xml:space="preserve"> instance with a public IP or domain name to receive the callbacks from DocuSign</w:t>
             </w:r>
           </w:p>
         </w:tc>
@@ -225,8 +170,8 @@
           <w:between w:val="nil"/>
         </w:pBdr>
       </w:pPr>
-      <w:bookmarkStart w:id="6" w:name="_1c1lumpld8ur" w:colFirst="0" w:colLast="0"/>
-      <w:bookmarkEnd w:id="6"/>
+      <w:bookmarkStart w:id="5" w:name="_1c1lumpld8ur" w:colFirst="0" w:colLast="0"/>
+      <w:bookmarkEnd w:id="5"/>
       <w:r>
         <w:t>Setup</w:t>
       </w:r>
@@ -242,10 +187,34 @@
           <w:between w:val="nil"/>
         </w:pBdr>
       </w:pPr>
-      <w:bookmarkStart w:id="7" w:name="_exmk08wpntml" w:colFirst="0" w:colLast="0"/>
-      <w:bookmarkEnd w:id="7"/>
-      <w:r>
-        <w:t>Sign for a free developer account</w:t>
+      <w:bookmarkStart w:id="6" w:name="_exmk08wpntml" w:colFirst="0" w:colLast="0"/>
+      <w:bookmarkEnd w:id="6"/>
+      <w:r>
+        <w:t xml:space="preserve">Sign </w:t>
+      </w:r>
+      <w:r>
+        <w:t xml:space="preserve">Up </w:t>
+      </w:r>
+      <w:r>
+        <w:t xml:space="preserve">for a </w:t>
+      </w:r>
+      <w:r>
+        <w:t>F</w:t>
+      </w:r>
+      <w:r>
+        <w:t xml:space="preserve">ree </w:t>
+      </w:r>
+      <w:r>
+        <w:t>Docusign D</w:t>
+      </w:r>
+      <w:r>
+        <w:t xml:space="preserve">eveloper </w:t>
+      </w:r>
+      <w:r>
+        <w:t>A</w:t>
+      </w:r>
+      <w:r>
+        <w:t>ccount</w:t>
       </w:r>
     </w:p>
     <w:p>
@@ -285,10 +254,22 @@
           <w:vertAlign w:val="subscript"/>
         </w:rPr>
       </w:pPr>
-      <w:bookmarkStart w:id="8" w:name="_jifq5qi5g0eo" w:colFirst="0" w:colLast="0"/>
-      <w:bookmarkEnd w:id="8"/>
-      <w:r>
-        <w:t xml:space="preserve">Configure a test application </w:t>
+      <w:bookmarkStart w:id="7" w:name="_jifq5qi5g0eo" w:colFirst="0" w:colLast="0"/>
+      <w:bookmarkEnd w:id="7"/>
+      <w:r>
+        <w:t xml:space="preserve">Configure a </w:t>
+      </w:r>
+      <w:r>
+        <w:t>T</w:t>
+      </w:r>
+      <w:r>
+        <w:t xml:space="preserve">est </w:t>
+      </w:r>
+      <w:r>
+        <w:t>A</w:t>
+      </w:r>
+      <w:r>
+        <w:t xml:space="preserve">pplication </w:t>
       </w:r>
     </w:p>
     <w:p>
@@ -754,8 +735,8 @@
           <w:between w:val="nil"/>
         </w:pBdr>
       </w:pPr>
-      <w:bookmarkStart w:id="9" w:name="_z4r2bc4eq8t9" w:colFirst="0" w:colLast="0"/>
-      <w:bookmarkEnd w:id="9"/>
+      <w:bookmarkStart w:id="8" w:name="_z4r2bc4eq8t9" w:colFirst="0" w:colLast="0"/>
+      <w:bookmarkEnd w:id="8"/>
       <w:r>
         <w:t>Enable DocuSign Connect</w:t>
       </w:r>
@@ -822,18 +803,16 @@
           <w:between w:val="nil"/>
         </w:pBdr>
       </w:pPr>
-      <w:bookmarkStart w:id="10" w:name="_kmu8dupdx5es" w:colFirst="0" w:colLast="0"/>
-      <w:bookmarkEnd w:id="10"/>
+      <w:bookmarkStart w:id="9" w:name="_kmu8dupdx5es" w:colFirst="0" w:colLast="0"/>
+      <w:bookmarkEnd w:id="9"/>
       <w:r>
         <w:t xml:space="preserve">Install the </w:t>
       </w:r>
-      <w:proofErr w:type="spellStart"/>
-      <w:r>
-        <w:t>nuxeo-docusign</w:t>
-      </w:r>
-      <w:proofErr w:type="spellEnd"/>
-      <w:r>
-        <w:t xml:space="preserve"> package</w:t>
+      <w:r>
+        <w:t>P</w:t>
+      </w:r>
+      <w:r>
+        <w:t>ackage</w:t>
       </w:r>
     </w:p>
     <w:p>
@@ -852,34 +831,16 @@
         <w:contextualSpacing/>
       </w:pPr>
       <w:r>
-        <w:t>Build from the source (</w:t>
-      </w:r>
-      <w:hyperlink r:id="rId14">
-        <w:r>
-          <w:rPr>
-            <w:color w:val="1155CC"/>
-            <w:u w:val="single"/>
-          </w:rPr>
-          <w:t>https://github.com/nuxeo-sandbox/nuxeo-docusign</w:t>
-        </w:r>
-      </w:hyperlink>
-      <w:r>
-        <w:t>)</w:t>
-      </w:r>
-      <w:r>
-        <w:t xml:space="preserve"> or download from Jenkins (</w:t>
-      </w:r>
-      <w:hyperlink r:id="rId15" w:history="1">
+        <w:t xml:space="preserve">Install from Marketplace: </w:t>
+      </w:r>
+      <w:hyperlink r:id="rId14" w:history="1">
         <w:r>
           <w:rPr>
             <w:rStyle w:val="Hyperlink"/>
           </w:rPr>
-          <w:t>https://qa.nuxeo.org/jenkins/job/Sandbox/job/sandbox_nuxeo-docusign-master/</w:t>
+          <w:t>https://connect.nuxeo.com/nuxeo/site/marketplace/package/nuxeo-docusign</w:t>
         </w:r>
       </w:hyperlink>
-      <w:r>
-        <w:t>)</w:t>
-      </w:r>
     </w:p>
     <w:p>
       <w:pPr>
@@ -897,95 +858,18 @@
         <w:contextualSpacing/>
       </w:pPr>
       <w:r>
-        <w:t xml:space="preserve">Install the marketplace package (Admin UI or </w:t>
-      </w:r>
-      <w:proofErr w:type="spellStart"/>
-      <w:r>
-        <w:t>nuxeoctl</w:t>
-      </w:r>
-      <w:proofErr w:type="spellEnd"/>
-      <w:r>
-        <w:t xml:space="preserve">), e.g. </w:t>
-      </w:r>
-    </w:p>
-    <w:p>
-      <w:pPr>
-        <w:pBdr>
-          <w:top w:val="nil"/>
-          <w:left w:val="nil"/>
-          <w:bottom w:val="nil"/>
-          <w:right w:val="nil"/>
-          <w:between w:val="nil"/>
-        </w:pBdr>
-      </w:pPr>
-    </w:p>
-    <w:tbl>
-      <w:tblPr>
-        <w:tblStyle w:val="a0"/>
-        <w:tblW w:w="8309" w:type="dxa"/>
-        <w:tblInd w:w="820" w:type="dxa"/>
-        <w:tblBorders>
-          <w:top w:val="single" w:sz="8" w:space="0" w:color="000000"/>
-          <w:left w:val="single" w:sz="8" w:space="0" w:color="000000"/>
-          <w:bottom w:val="single" w:sz="8" w:space="0" w:color="000000"/>
-          <w:right w:val="single" w:sz="8" w:space="0" w:color="000000"/>
-          <w:insideH w:val="single" w:sz="8" w:space="0" w:color="000000"/>
-          <w:insideV w:val="single" w:sz="8" w:space="0" w:color="000000"/>
-        </w:tblBorders>
-        <w:tblLayout w:type="fixed"/>
-        <w:tblLook w:val="0600" w:firstRow="0" w:lastRow="0" w:firstColumn="0" w:lastColumn="0" w:noHBand="1" w:noVBand="1"/>
-      </w:tblPr>
-      <w:tblGrid>
-        <w:gridCol w:w="8309"/>
-      </w:tblGrid>
-      <w:tr>
-        <w:tc>
-          <w:tcPr>
-            <w:tcW w:w="8309" w:type="dxa"/>
-            <w:shd w:val="clear" w:color="auto" w:fill="auto"/>
-            <w:tcMar>
-              <w:top w:w="100" w:type="dxa"/>
-              <w:left w:w="100" w:type="dxa"/>
-              <w:bottom w:w="100" w:type="dxa"/>
-              <w:right w:w="100" w:type="dxa"/>
-            </w:tcMar>
-          </w:tcPr>
-          <w:p>
-            <w:pPr>
-              <w:widowControl w:val="0"/>
-              <w:pBdr>
-                <w:top w:val="nil"/>
-                <w:left w:val="nil"/>
-                <w:bottom w:val="nil"/>
-                <w:right w:val="nil"/>
-                <w:between w:val="nil"/>
-              </w:pBdr>
-              <w:spacing w:line="240" w:lineRule="auto"/>
-            </w:pPr>
-            <w:r>
-              <w:lastRenderedPageBreak/>
-              <w:t>$NUXEO_HOME/bin/</w:t>
-            </w:r>
-            <w:proofErr w:type="spellStart"/>
-            <w:r>
-              <w:t>nuxeoctl</w:t>
-            </w:r>
-            <w:proofErr w:type="spellEnd"/>
-            <w:r>
-              <w:t xml:space="preserve"> </w:t>
-            </w:r>
-            <w:proofErr w:type="spellStart"/>
-            <w:r>
-              <w:t>mp</w:t>
-            </w:r>
-            <w:proofErr w:type="spellEnd"/>
-            <w:r>
-              <w:t>-install -s nuxeo-docusign-marketplace-9.10-SNAPSHOT.zip</w:t>
-            </w:r>
-          </w:p>
-        </w:tc>
-      </w:tr>
-    </w:tbl>
+        <w:t xml:space="preserve">Build from the source </w:t>
+      </w:r>
+      <w:hyperlink r:id="rId15">
+        <w:r>
+          <w:rPr>
+            <w:color w:val="1155CC"/>
+            <w:u w:val="single"/>
+          </w:rPr>
+          <w:t>https://github.com/nuxeo-sandbox/nuxeo-docusign</w:t>
+        </w:r>
+      </w:hyperlink>
+    </w:p>
     <w:p>
       <w:pPr>
         <w:pStyle w:val="Heading2"/>
@@ -997,77 +881,23 @@
           <w:between w:val="nil"/>
         </w:pBdr>
       </w:pPr>
-      <w:bookmarkStart w:id="11" w:name="_az10tdtzrmcc" w:colFirst="0" w:colLast="0"/>
-      <w:bookmarkEnd w:id="11"/>
-      <w:r>
+      <w:bookmarkStart w:id="10" w:name="_az10tdtzrmcc" w:colFirst="0" w:colLast="0"/>
+      <w:bookmarkEnd w:id="10"/>
+      <w:r>
+        <w:lastRenderedPageBreak/>
         <w:t xml:space="preserve">Configure the </w:t>
       </w:r>
-      <w:proofErr w:type="spellStart"/>
-      <w:r>
-        <w:t>docusign</w:t>
-      </w:r>
-      <w:proofErr w:type="spellEnd"/>
-      <w:r>
-        <w:t xml:space="preserve"> </w:t>
-      </w:r>
-      <w:proofErr w:type="spellStart"/>
-      <w:r>
-        <w:t>Oauth</w:t>
-      </w:r>
-      <w:proofErr w:type="spellEnd"/>
-      <w:r>
-        <w:t xml:space="preserve"> provider</w:t>
-      </w:r>
-    </w:p>
-    <w:p>
-      <w:pPr>
-        <w:pStyle w:val="Heading3"/>
-      </w:pPr>
-      <w:bookmarkStart w:id="12" w:name="_xcwl19bv1fdq" w:colFirst="0" w:colLast="0"/>
-      <w:bookmarkStart w:id="13" w:name="_r9kpci1yw87o" w:colFirst="0" w:colLast="0"/>
-      <w:bookmarkEnd w:id="12"/>
-      <w:bookmarkEnd w:id="13"/>
-      <w:r>
-        <w:rPr>
-          <w:sz w:val="32"/>
-          <w:szCs w:val="32"/>
-        </w:rPr>
-        <w:t xml:space="preserve">Configure the </w:t>
-      </w:r>
-      <w:proofErr w:type="spellStart"/>
-      <w:r>
-        <w:rPr>
-          <w:sz w:val="32"/>
-          <w:szCs w:val="32"/>
-        </w:rPr>
-        <w:t>Docusign</w:t>
-      </w:r>
-      <w:proofErr w:type="spellEnd"/>
-      <w:r>
-        <w:rPr>
-          <w:sz w:val="32"/>
-          <w:szCs w:val="32"/>
-        </w:rPr>
-        <w:t xml:space="preserve"> </w:t>
-      </w:r>
-      <w:proofErr w:type="spellStart"/>
-      <w:r>
-        <w:rPr>
-          <w:sz w:val="32"/>
-          <w:szCs w:val="32"/>
-        </w:rPr>
-        <w:t>Oauth</w:t>
-      </w:r>
-      <w:proofErr w:type="spellEnd"/>
-      <w:r>
-        <w:rPr>
-          <w:sz w:val="32"/>
-          <w:szCs w:val="32"/>
-        </w:rPr>
-        <w:t xml:space="preserve"> provider in </w:t>
-      </w:r>
-      <w:r>
-        <w:t>Web UI</w:t>
+      <w:r>
+        <w:t>D</w:t>
+      </w:r>
+      <w:r>
+        <w:t xml:space="preserve">ocusign Oauth </w:t>
+      </w:r>
+      <w:r>
+        <w:t>P</w:t>
+      </w:r>
+      <w:r>
+        <w:t>rovider</w:t>
       </w:r>
     </w:p>
     <w:p>
@@ -1078,6 +908,10 @@
         </w:numPr>
         <w:contextualSpacing/>
       </w:pPr>
+      <w:bookmarkStart w:id="11" w:name="_xcwl19bv1fdq" w:colFirst="0" w:colLast="0"/>
+      <w:bookmarkStart w:id="12" w:name="_r9kpci1yw87o" w:colFirst="0" w:colLast="0"/>
+      <w:bookmarkEnd w:id="11"/>
+      <w:bookmarkEnd w:id="12"/>
       <w:r>
         <w:t xml:space="preserve">Click on </w:t>
       </w:r>
@@ -1227,17 +1061,11 @@
         <w:rPr>
           <w:b/>
         </w:rPr>
-        <w:lastRenderedPageBreak/>
         <w:t>Service name</w:t>
       </w:r>
       <w:r>
-        <w:t xml:space="preserve">: </w:t>
-      </w:r>
-      <w:proofErr w:type="spellStart"/>
-      <w:r>
-        <w:t>docusign</w:t>
-      </w:r>
-      <w:proofErr w:type="spellEnd"/>
+        <w:t>: docusign</w:t>
+      </w:r>
     </w:p>
     <w:p>
       <w:pPr>
@@ -1254,13 +1082,8 @@
         <w:t>Description</w:t>
       </w:r>
       <w:r>
-        <w:t xml:space="preserve">: </w:t>
-      </w:r>
-      <w:proofErr w:type="spellStart"/>
-      <w:r>
-        <w:t>Docusign</w:t>
-      </w:r>
-      <w:proofErr w:type="spellEnd"/>
+        <w:t>: Docusign</w:t>
+      </w:r>
     </w:p>
     <w:p>
       <w:pPr>
@@ -1385,6 +1208,7 @@
         <w:rPr>
           <w:b/>
         </w:rPr>
+        <w:lastRenderedPageBreak/>
         <w:t>Enabled</w:t>
       </w:r>
       <w:r>
@@ -1464,49 +1288,19 @@
     </w:p>
     <w:p>
       <w:pPr>
-        <w:pStyle w:val="Heading3"/>
-      </w:pPr>
-      <w:r>
-        <w:rPr>
-          <w:sz w:val="32"/>
-          <w:szCs w:val="32"/>
-        </w:rPr>
-        <w:t xml:space="preserve">Configure the </w:t>
-      </w:r>
-      <w:proofErr w:type="spellStart"/>
-      <w:r>
-        <w:rPr>
-          <w:sz w:val="32"/>
-          <w:szCs w:val="32"/>
-        </w:rPr>
-        <w:t>docusign</w:t>
-      </w:r>
-      <w:proofErr w:type="spellEnd"/>
-      <w:r>
-        <w:rPr>
-          <w:sz w:val="32"/>
-          <w:szCs w:val="32"/>
-        </w:rPr>
-        <w:t xml:space="preserve"> </w:t>
-      </w:r>
-      <w:proofErr w:type="spellStart"/>
-      <w:r>
-        <w:rPr>
-          <w:sz w:val="32"/>
-          <w:szCs w:val="32"/>
-        </w:rPr>
-        <w:t>Oauth</w:t>
-      </w:r>
-      <w:proofErr w:type="spellEnd"/>
-      <w:r>
-        <w:rPr>
-          <w:sz w:val="32"/>
-          <w:szCs w:val="32"/>
-        </w:rPr>
-        <w:t xml:space="preserve"> provider in </w:t>
-      </w:r>
-      <w:r>
-        <w:t>JSF</w:t>
+        <w:pStyle w:val="Heading2"/>
+        <w:pBdr>
+          <w:top w:val="nil"/>
+          <w:left w:val="nil"/>
+          <w:bottom w:val="nil"/>
+          <w:right w:val="nil"/>
+          <w:between w:val="nil"/>
+        </w:pBdr>
+      </w:pPr>
+      <w:bookmarkStart w:id="13" w:name="_mevu416s5lyj" w:colFirst="0" w:colLast="0"/>
+      <w:bookmarkEnd w:id="13"/>
+      <w:r>
+        <w:t>Link your DocuSign account to Nuxeo</w:t>
       </w:r>
     </w:p>
     <w:p>
@@ -1525,254 +1319,6 @@
         <w:contextualSpacing/>
       </w:pPr>
       <w:r>
-        <w:t>Admin/Cloud Services/Service Providers</w:t>
-      </w:r>
-    </w:p>
-    <w:p>
-      <w:pPr>
-        <w:pBdr>
-          <w:top w:val="nil"/>
-          <w:left w:val="nil"/>
-          <w:bottom w:val="nil"/>
-          <w:right w:val="nil"/>
-          <w:between w:val="nil"/>
-        </w:pBdr>
-      </w:pPr>
-      <w:r>
-        <w:rPr>
-          <w:noProof/>
-        </w:rPr>
-        <w:drawing>
-          <wp:inline distT="114300" distB="114300" distL="114300" distR="114300" wp14:anchorId="655768AC" wp14:editId="65577668">
-            <wp:extent cx="5731200" cy="2692400"/>
-            <wp:effectExtent l="0" t="0" r="0" b="0"/>
-            <wp:docPr id="6" name="image21.png"/>
-            <wp:cNvGraphicFramePr/>
-            <a:graphic xmlns:a="http://schemas.openxmlformats.org/drawingml/2006/main">
-              <a:graphicData uri="http://schemas.openxmlformats.org/drawingml/2006/picture">
-                <pic:pic xmlns:pic="http://schemas.openxmlformats.org/drawingml/2006/picture">
-                  <pic:nvPicPr>
-                    <pic:cNvPr id="0" name="image21.png"/>
-                    <pic:cNvPicPr preferRelativeResize="0"/>
-                  </pic:nvPicPr>
-                  <pic:blipFill>
-                    <a:blip r:embed="rId21"/>
-                    <a:srcRect/>
-                    <a:stretch>
-                      <a:fillRect/>
-                    </a:stretch>
-                  </pic:blipFill>
-                  <pic:spPr>
-                    <a:xfrm>
-                      <a:off x="0" y="0"/>
-                      <a:ext cx="5731200" cy="2692400"/>
-                    </a:xfrm>
-                    <a:prstGeom prst="rect">
-                      <a:avLst/>
-                    </a:prstGeom>
-                    <a:ln/>
-                  </pic:spPr>
-                </pic:pic>
-              </a:graphicData>
-            </a:graphic>
-          </wp:inline>
-        </w:drawing>
-      </w:r>
-    </w:p>
-    <w:p>
-      <w:pPr>
-        <w:pBdr>
-          <w:top w:val="nil"/>
-          <w:left w:val="nil"/>
-          <w:bottom w:val="nil"/>
-          <w:right w:val="nil"/>
-          <w:between w:val="nil"/>
-        </w:pBdr>
-      </w:pPr>
-    </w:p>
-    <w:p>
-      <w:pPr>
-        <w:numPr>
-          <w:ilvl w:val="0"/>
-          <w:numId w:val="5"/>
-        </w:numPr>
-        <w:pBdr>
-          <w:top w:val="nil"/>
-          <w:left w:val="nil"/>
-          <w:bottom w:val="nil"/>
-          <w:right w:val="nil"/>
-          <w:between w:val="nil"/>
-        </w:pBdr>
-        <w:contextualSpacing/>
-      </w:pPr>
-      <w:r>
-        <w:t xml:space="preserve">Enter the </w:t>
-      </w:r>
-      <w:proofErr w:type="spellStart"/>
-      <w:r>
-        <w:t>clientID</w:t>
-      </w:r>
-      <w:proofErr w:type="spellEnd"/>
-      <w:r>
-        <w:t xml:space="preserve"> (integrator key), client secret (secret key) and check enabled</w:t>
-      </w:r>
-    </w:p>
-    <w:p>
-      <w:pPr>
-        <w:pBdr>
-          <w:top w:val="nil"/>
-          <w:left w:val="nil"/>
-          <w:bottom w:val="nil"/>
-          <w:right w:val="nil"/>
-          <w:between w:val="nil"/>
-        </w:pBdr>
-      </w:pPr>
-      <w:bookmarkStart w:id="14" w:name="_GoBack"/>
-      <w:r>
-        <w:rPr>
-          <w:noProof/>
-        </w:rPr>
-        <w:lastRenderedPageBreak/>
-        <w:drawing>
-          <wp:inline distT="114300" distB="114300" distL="114300" distR="114300" wp14:anchorId="67667182" wp14:editId="7761AA26">
-            <wp:extent cx="5731200" cy="3629760"/>
-            <wp:effectExtent l="0" t="0" r="0" b="2540"/>
-            <wp:docPr id="12" name="image27.png"/>
-            <wp:cNvGraphicFramePr/>
-            <a:graphic xmlns:a="http://schemas.openxmlformats.org/drawingml/2006/main">
-              <a:graphicData uri="http://schemas.openxmlformats.org/drawingml/2006/picture">
-                <pic:pic xmlns:pic="http://schemas.openxmlformats.org/drawingml/2006/picture">
-                  <pic:nvPicPr>
-                    <pic:cNvPr id="0" name="image27.png"/>
-                    <pic:cNvPicPr preferRelativeResize="0"/>
-                  </pic:nvPicPr>
-                  <pic:blipFill>
-                    <a:blip r:embed="rId22">
-                      <a:extLst>
-                        <a:ext uri="{28A0092B-C50C-407E-A947-70E740481C1C}">
-                          <a14:useLocalDpi xmlns:a14="http://schemas.microsoft.com/office/drawing/2010/main" val="0"/>
-                        </a:ext>
-                      </a:extLst>
-                    </a:blip>
-                    <a:stretch>
-                      <a:fillRect/>
-                    </a:stretch>
-                  </pic:blipFill>
-                  <pic:spPr>
-                    <a:xfrm>
-                      <a:off x="0" y="0"/>
-                      <a:ext cx="5731200" cy="3629760"/>
-                    </a:xfrm>
-                    <a:prstGeom prst="rect">
-                      <a:avLst/>
-                    </a:prstGeom>
-                    <a:ln/>
-                  </pic:spPr>
-                </pic:pic>
-              </a:graphicData>
-            </a:graphic>
-          </wp:inline>
-        </w:drawing>
-      </w:r>
-      <w:bookmarkEnd w:id="14"/>
-    </w:p>
-    <w:p>
-      <w:pPr>
-        <w:numPr>
-          <w:ilvl w:val="0"/>
-          <w:numId w:val="9"/>
-        </w:numPr>
-        <w:pBdr>
-          <w:top w:val="nil"/>
-          <w:left w:val="nil"/>
-          <w:bottom w:val="nil"/>
-          <w:right w:val="nil"/>
-          <w:between w:val="nil"/>
-        </w:pBdr>
-        <w:contextualSpacing/>
-      </w:pPr>
-      <w:r>
-        <w:rPr>
-          <w:b/>
-        </w:rPr>
-        <w:t>Authorization Server URL</w:t>
-      </w:r>
-      <w:r>
-        <w:t xml:space="preserve">: </w:t>
-      </w:r>
-      <w:hyperlink r:id="rId23">
-        <w:r>
-          <w:rPr>
-            <w:color w:val="1155CC"/>
-            <w:u w:val="single"/>
-          </w:rPr>
-          <w:t>https://account-d.docusign.com/oauth/auth</w:t>
-        </w:r>
-      </w:hyperlink>
-    </w:p>
-    <w:p>
-      <w:pPr>
-        <w:numPr>
-          <w:ilvl w:val="0"/>
-          <w:numId w:val="9"/>
-        </w:numPr>
-        <w:contextualSpacing/>
-      </w:pPr>
-      <w:r>
-        <w:rPr>
-          <w:b/>
-        </w:rPr>
-        <w:t>Token Server URL</w:t>
-      </w:r>
-      <w:r>
-        <w:t xml:space="preserve">: </w:t>
-      </w:r>
-      <w:hyperlink r:id="rId24">
-        <w:r>
-          <w:rPr>
-            <w:color w:val="1155CC"/>
-            <w:u w:val="single"/>
-          </w:rPr>
-          <w:t>https://account-d.docusign.com/oauth/token</w:t>
-        </w:r>
-      </w:hyperlink>
-      <w:r>
-        <w:t xml:space="preserve"> </w:t>
-      </w:r>
-    </w:p>
-    <w:p>
-      <w:pPr>
-        <w:pStyle w:val="Heading2"/>
-        <w:pBdr>
-          <w:top w:val="nil"/>
-          <w:left w:val="nil"/>
-          <w:bottom w:val="nil"/>
-          <w:right w:val="nil"/>
-          <w:between w:val="nil"/>
-        </w:pBdr>
-      </w:pPr>
-      <w:bookmarkStart w:id="15" w:name="_mevu416s5lyj" w:colFirst="0" w:colLast="0"/>
-      <w:bookmarkEnd w:id="15"/>
-      <w:r>
-        <w:t>Link your DocuSign account to Nuxeo</w:t>
-      </w:r>
-    </w:p>
-    <w:p>
-      <w:pPr>
-        <w:numPr>
-          <w:ilvl w:val="0"/>
-          <w:numId w:val="4"/>
-        </w:numPr>
-        <w:pBdr>
-          <w:top w:val="nil"/>
-          <w:left w:val="nil"/>
-          <w:bottom w:val="nil"/>
-          <w:right w:val="nil"/>
-          <w:between w:val="nil"/>
-        </w:pBdr>
-        <w:contextualSpacing/>
-      </w:pPr>
-      <w:r>
         <w:t xml:space="preserve">Got to </w:t>
       </w:r>
       <w:r>
@@ -1784,7 +1330,7 @@
       <w:r>
         <w:t xml:space="preserve"> in JSF (</w:t>
       </w:r>
-      <w:hyperlink r:id="rId25">
+      <w:hyperlink r:id="rId21">
         <w:r>
           <w:rPr>
             <w:color w:val="1155CC"/>
@@ -1855,7 +1401,7 @@
                     <pic:cNvPicPr preferRelativeResize="0"/>
                   </pic:nvPicPr>
                   <pic:blipFill>
-                    <a:blip r:embed="rId26"/>
+                    <a:blip r:embed="rId22"/>
                     <a:srcRect/>
                     <a:stretch>
                       <a:fillRect/>
@@ -1881,9 +1427,8 @@
     <w:p>
       <w:pPr>
         <w:sectPr>
-          <w:headerReference w:type="default" r:id="rId27"/>
-          <w:footerReference w:type="default" r:id="rId28"/>
-          <w:footerReference w:type="first" r:id="rId29"/>
+          <w:headerReference w:type="default" r:id="rId23"/>
+          <w:footerReference w:type="default" r:id="rId24"/>
           <w:pgSz w:w="11909" w:h="16834"/>
           <w:pgMar w:top="1440" w:right="1440" w:bottom="1440" w:left="1440" w:header="0" w:footer="720" w:gutter="0"/>
           <w:pgNumType w:start="0"/>
@@ -2012,50 +1557,14 @@
               <w:rPr>
                 <w:color w:val="FF0000"/>
               </w:rPr>
-              <w:t xml:space="preserve">Caused by: </w:t>
-            </w:r>
-            <w:proofErr w:type="spellStart"/>
-            <w:proofErr w:type="gramStart"/>
-            <w:r>
-              <w:rPr>
-                <w:color w:val="FF0000"/>
-              </w:rPr>
-              <w:t>com.docusign</w:t>
-            </w:r>
-            <w:proofErr w:type="gramEnd"/>
-            <w:r>
-              <w:rPr>
-                <w:color w:val="FF0000"/>
-              </w:rPr>
-              <w:t>.esign.client.ApiException</w:t>
-            </w:r>
-            <w:proofErr w:type="spellEnd"/>
-            <w:r>
-              <w:rPr>
-                <w:color w:val="FF0000"/>
-              </w:rPr>
-              <w:t>: {</w:t>
+              <w:t>Caused by: com.docusign.esign.client.ApiException: {</w:t>
             </w:r>
             <w:r>
               <w:rPr>
                 <w:color w:val="FF0000"/>
               </w:rPr>
               <w:br/>
-              <w:t xml:space="preserve">  "</w:t>
-            </w:r>
-            <w:proofErr w:type="spellStart"/>
-            <w:r>
-              <w:rPr>
-                <w:color w:val="FF0000"/>
-              </w:rPr>
-              <w:t>errorCode</w:t>
-            </w:r>
-            <w:proofErr w:type="spellEnd"/>
-            <w:r>
-              <w:rPr>
-                <w:color w:val="FF0000"/>
-              </w:rPr>
-              <w:t>": "</w:t>
+              <w:t xml:space="preserve">  "errorCode": "</w:t>
             </w:r>
             <w:r>
               <w:rPr>
@@ -2136,7 +1645,7 @@
             <w:r>
               <w:t xml:space="preserve"> menu in JSF (</w:t>
             </w:r>
-            <w:hyperlink r:id="rId30">
+            <w:hyperlink r:id="rId25">
               <w:r>
                 <w:rPr>
                   <w:color w:val="1155CC"/>
@@ -2214,12 +1723,12 @@
         </w:pBdr>
         <w:jc w:val="both"/>
       </w:pPr>
-      <w:bookmarkStart w:id="16" w:name="_peuwbuorafxh" w:colFirst="0" w:colLast="0"/>
-      <w:bookmarkStart w:id="17" w:name="_1kuq7un3pt2f" w:colFirst="0" w:colLast="0"/>
-      <w:bookmarkStart w:id="18" w:name="_ylzncl3y4w" w:colFirst="0" w:colLast="0"/>
+      <w:bookmarkStart w:id="14" w:name="_peuwbuorafxh" w:colFirst="0" w:colLast="0"/>
+      <w:bookmarkStart w:id="15" w:name="_1kuq7un3pt2f" w:colFirst="0" w:colLast="0"/>
+      <w:bookmarkStart w:id="16" w:name="_ylzncl3y4w" w:colFirst="0" w:colLast="0"/>
+      <w:bookmarkEnd w:id="14"/>
+      <w:bookmarkEnd w:id="15"/>
       <w:bookmarkEnd w:id="16"/>
-      <w:bookmarkEnd w:id="17"/>
-      <w:bookmarkEnd w:id="18"/>
       <w:r>
         <w:t xml:space="preserve"> </w:t>
       </w:r>
@@ -2235,7 +1744,7 @@
 </file>
 
 <file path=word/endnotes.xml><?xml version="1.0" encoding="utf-8"?>
-<w:endnotes xmlns:wpc="http://schemas.microsoft.com/office/word/2010/wordprocessingCanvas" xmlns:cx="http://schemas.microsoft.com/office/drawing/2014/chartex" xmlns:cx1="http://schemas.microsoft.com/office/drawing/2015/9/8/chartex" xmlns:cx2="http://schemas.microsoft.com/office/drawing/2015/10/21/chartex" xmlns:cx3="http://schemas.microsoft.com/office/drawing/2016/5/9/chartex" xmlns:cx4="http://schemas.microsoft.com/office/drawing/2016/5/10/chartex" xmlns:cx5="http://schemas.microsoft.com/office/drawing/2016/5/11/chartex" xmlns:cx6="http://schemas.microsoft.com/office/drawing/2016/5/12/chartex" xmlns:cx7="http://schemas.microsoft.com/office/drawing/2016/5/13/chartex" xmlns:cx8="http://schemas.microsoft.com/office/drawing/2016/5/14/chartex" xmlns:mc="http://schemas.openxmlformats.org/markup-compatibility/2006" xmlns:aink="http://schemas.microsoft.com/office/drawing/2016/ink" xmlns:am3d="http://schemas.microsoft.com/office/drawing/2017/model3d" xmlns:o="urn:schemas-microsoft-com:office:office" xmlns:r="http://schemas.openxmlformats.org/officeDocument/2006/relationships" xmlns:m="http://schemas.openxmlformats.org/officeDocument/2006/math" xmlns:v="urn:schemas-microsoft-com:vml" xmlns:wp14="http://schemas.microsoft.com/office/word/2010/wordprocessingDrawing" xmlns:wp="http://schemas.openxmlformats.org/drawingml/2006/wordprocessingDrawing" xmlns:w10="urn:schemas-microsoft-com:office:word" xmlns:w="http://schemas.openxmlformats.org/wordprocessingml/2006/main" xmlns:w14="http://schemas.microsoft.com/office/word/2010/wordml" xmlns:w15="http://schemas.microsoft.com/office/word/2012/wordml" xmlns:w16cid="http://schemas.microsoft.com/office/word/2016/wordml/cid" xmlns:w16se="http://schemas.microsoft.com/office/word/2015/wordml/symex" xmlns:wpg="http://schemas.microsoft.com/office/word/2010/wordprocessingGroup" xmlns:wpi="http://schemas.microsoft.com/office/word/2010/wordprocessingInk" xmlns:wne="http://schemas.microsoft.com/office/word/2006/wordml" xmlns:wps="http://schemas.microsoft.com/office/word/2010/wordprocessingShape" mc:Ignorable="w14 w15 w16se w16cid wp14">
+<w:endnotes xmlns:wpc="http://schemas.microsoft.com/office/word/2010/wordprocessingCanvas" xmlns:cx="http://schemas.microsoft.com/office/drawing/2014/chartex" xmlns:cx1="http://schemas.microsoft.com/office/drawing/2015/9/8/chartex" xmlns:cx2="http://schemas.microsoft.com/office/drawing/2015/10/21/chartex" xmlns:cx3="http://schemas.microsoft.com/office/drawing/2016/5/9/chartex" xmlns:cx4="http://schemas.microsoft.com/office/drawing/2016/5/10/chartex" xmlns:cx5="http://schemas.microsoft.com/office/drawing/2016/5/11/chartex" xmlns:cx6="http://schemas.microsoft.com/office/drawing/2016/5/12/chartex" xmlns:cx7="http://schemas.microsoft.com/office/drawing/2016/5/13/chartex" xmlns:cx8="http://schemas.microsoft.com/office/drawing/2016/5/14/chartex" xmlns:mc="http://schemas.openxmlformats.org/markup-compatibility/2006" xmlns:aink="http://schemas.microsoft.com/office/drawing/2016/ink" xmlns:am3d="http://schemas.microsoft.com/office/drawing/2017/model3d" xmlns:o="urn:schemas-microsoft-com:office:office" xmlns:r="http://schemas.openxmlformats.org/officeDocument/2006/relationships" xmlns:m="http://schemas.openxmlformats.org/officeDocument/2006/math" xmlns:v="urn:schemas-microsoft-com:vml" xmlns:wp14="http://schemas.microsoft.com/office/word/2010/wordprocessingDrawing" xmlns:wp="http://schemas.openxmlformats.org/drawingml/2006/wordprocessingDrawing" xmlns:w10="urn:schemas-microsoft-com:office:word" xmlns:w="http://schemas.openxmlformats.org/wordprocessingml/2006/main" xmlns:w14="http://schemas.microsoft.com/office/word/2010/wordml" xmlns:w15="http://schemas.microsoft.com/office/word/2012/wordml" xmlns:w16cex="http://schemas.microsoft.com/office/word/2018/wordml/cex" xmlns:w16cid="http://schemas.microsoft.com/office/word/2016/wordml/cid" xmlns:w16="http://schemas.microsoft.com/office/word/2018/wordml" xmlns:w16se="http://schemas.microsoft.com/office/word/2015/wordml/symex" xmlns:wpg="http://schemas.microsoft.com/office/word/2010/wordprocessingGroup" xmlns:wpi="http://schemas.microsoft.com/office/word/2010/wordprocessingInk" xmlns:wne="http://schemas.microsoft.com/office/word/2006/wordml" xmlns:wps="http://schemas.microsoft.com/office/word/2010/wordprocessingShape" mc:Ignorable="w14 w15 w16se w16cid w16 w16cex wp14">
   <w:endnote w:type="separator" w:id="-1">
     <w:p>
       <w:pPr>
@@ -2260,7 +1769,7 @@
 </file>
 
 <file path=word/footer1.xml><?xml version="1.0" encoding="utf-8"?>
-<w:ftr xmlns:wpc="http://schemas.microsoft.com/office/word/2010/wordprocessingCanvas" xmlns:cx="http://schemas.microsoft.com/office/drawing/2014/chartex" xmlns:cx1="http://schemas.microsoft.com/office/drawing/2015/9/8/chartex" xmlns:cx2="http://schemas.microsoft.com/office/drawing/2015/10/21/chartex" xmlns:cx3="http://schemas.microsoft.com/office/drawing/2016/5/9/chartex" xmlns:cx4="http://schemas.microsoft.com/office/drawing/2016/5/10/chartex" xmlns:cx5="http://schemas.microsoft.com/office/drawing/2016/5/11/chartex" xmlns:cx6="http://schemas.microsoft.com/office/drawing/2016/5/12/chartex" xmlns:cx7="http://schemas.microsoft.com/office/drawing/2016/5/13/chartex" xmlns:cx8="http://schemas.microsoft.com/office/drawing/2016/5/14/chartex" xmlns:mc="http://schemas.openxmlformats.org/markup-compatibility/2006" xmlns:aink="http://schemas.microsoft.com/office/drawing/2016/ink" xmlns:am3d="http://schemas.microsoft.com/office/drawing/2017/model3d" xmlns:o="urn:schemas-microsoft-com:office:office" xmlns:r="http://schemas.openxmlformats.org/officeDocument/2006/relationships" xmlns:m="http://schemas.openxmlformats.org/officeDocument/2006/math" xmlns:v="urn:schemas-microsoft-com:vml" xmlns:wp14="http://schemas.microsoft.com/office/word/2010/wordprocessingDrawing" xmlns:wp="http://schemas.openxmlformats.org/drawingml/2006/wordprocessingDrawing" xmlns:w10="urn:schemas-microsoft-com:office:word" xmlns:w="http://schemas.openxmlformats.org/wordprocessingml/2006/main" xmlns:w14="http://schemas.microsoft.com/office/word/2010/wordml" xmlns:w15="http://schemas.microsoft.com/office/word/2012/wordml" xmlns:w16cid="http://schemas.microsoft.com/office/word/2016/wordml/cid" xmlns:w16se="http://schemas.microsoft.com/office/word/2015/wordml/symex" xmlns:wpg="http://schemas.microsoft.com/office/word/2010/wordprocessingGroup" xmlns:wpi="http://schemas.microsoft.com/office/word/2010/wordprocessingInk" xmlns:wne="http://schemas.microsoft.com/office/word/2006/wordml" xmlns:wps="http://schemas.microsoft.com/office/word/2010/wordprocessingShape" mc:Ignorable="w14 w15 w16se w16cid wp14">
+<w:ftr xmlns:wpc="http://schemas.microsoft.com/office/word/2010/wordprocessingCanvas" xmlns:cx="http://schemas.microsoft.com/office/drawing/2014/chartex" xmlns:cx1="http://schemas.microsoft.com/office/drawing/2015/9/8/chartex" xmlns:cx2="http://schemas.microsoft.com/office/drawing/2015/10/21/chartex" xmlns:cx3="http://schemas.microsoft.com/office/drawing/2016/5/9/chartex" xmlns:cx4="http://schemas.microsoft.com/office/drawing/2016/5/10/chartex" xmlns:cx5="http://schemas.microsoft.com/office/drawing/2016/5/11/chartex" xmlns:cx6="http://schemas.microsoft.com/office/drawing/2016/5/12/chartex" xmlns:cx7="http://schemas.microsoft.com/office/drawing/2016/5/13/chartex" xmlns:cx8="http://schemas.microsoft.com/office/drawing/2016/5/14/chartex" xmlns:mc="http://schemas.openxmlformats.org/markup-compatibility/2006" xmlns:aink="http://schemas.microsoft.com/office/drawing/2016/ink" xmlns:am3d="http://schemas.microsoft.com/office/drawing/2017/model3d" xmlns:o="urn:schemas-microsoft-com:office:office" xmlns:r="http://schemas.openxmlformats.org/officeDocument/2006/relationships" xmlns:m="http://schemas.openxmlformats.org/officeDocument/2006/math" xmlns:v="urn:schemas-microsoft-com:vml" xmlns:wp14="http://schemas.microsoft.com/office/word/2010/wordprocessingDrawing" xmlns:wp="http://schemas.openxmlformats.org/drawingml/2006/wordprocessingDrawing" xmlns:w10="urn:schemas-microsoft-com:office:word" xmlns:w="http://schemas.openxmlformats.org/wordprocessingml/2006/main" xmlns:w14="http://schemas.microsoft.com/office/word/2010/wordml" xmlns:w15="http://schemas.microsoft.com/office/word/2012/wordml" xmlns:w16cex="http://schemas.microsoft.com/office/word/2018/wordml/cex" xmlns:w16cid="http://schemas.microsoft.com/office/word/2016/wordml/cid" xmlns:w16="http://schemas.microsoft.com/office/word/2018/wordml" xmlns:w16se="http://schemas.microsoft.com/office/word/2015/wordml/symex" xmlns:wpg="http://schemas.microsoft.com/office/word/2010/wordprocessingGroup" xmlns:wpi="http://schemas.microsoft.com/office/word/2010/wordprocessingInk" xmlns:wne="http://schemas.microsoft.com/office/word/2006/wordml" xmlns:wps="http://schemas.microsoft.com/office/word/2010/wordprocessingShape" mc:Ignorable="w14 w15 w16se w16cid w16 w16cex wp14">
   <w:p>
     <w:pPr>
       <w:jc w:val="right"/>
@@ -2287,14 +1796,8 @@
 </w:ftr>
 </file>
 
-<file path=word/footer2.xml><?xml version="1.0" encoding="utf-8"?>
-<w:ftr xmlns:wpc="http://schemas.microsoft.com/office/word/2010/wordprocessingCanvas" xmlns:cx="http://schemas.microsoft.com/office/drawing/2014/chartex" xmlns:cx1="http://schemas.microsoft.com/office/drawing/2015/9/8/chartex" xmlns:cx2="http://schemas.microsoft.com/office/drawing/2015/10/21/chartex" xmlns:cx3="http://schemas.microsoft.com/office/drawing/2016/5/9/chartex" xmlns:cx4="http://schemas.microsoft.com/office/drawing/2016/5/10/chartex" xmlns:cx5="http://schemas.microsoft.com/office/drawing/2016/5/11/chartex" xmlns:cx6="http://schemas.microsoft.com/office/drawing/2016/5/12/chartex" xmlns:cx7="http://schemas.microsoft.com/office/drawing/2016/5/13/chartex" xmlns:cx8="http://schemas.microsoft.com/office/drawing/2016/5/14/chartex" xmlns:mc="http://schemas.openxmlformats.org/markup-compatibility/2006" xmlns:aink="http://schemas.microsoft.com/office/drawing/2016/ink" xmlns:am3d="http://schemas.microsoft.com/office/drawing/2017/model3d" xmlns:o="urn:schemas-microsoft-com:office:office" xmlns:r="http://schemas.openxmlformats.org/officeDocument/2006/relationships" xmlns:m="http://schemas.openxmlformats.org/officeDocument/2006/math" xmlns:v="urn:schemas-microsoft-com:vml" xmlns:wp14="http://schemas.microsoft.com/office/word/2010/wordprocessingDrawing" xmlns:wp="http://schemas.openxmlformats.org/drawingml/2006/wordprocessingDrawing" xmlns:w10="urn:schemas-microsoft-com:office:word" xmlns:w="http://schemas.openxmlformats.org/wordprocessingml/2006/main" xmlns:w14="http://schemas.microsoft.com/office/word/2010/wordml" xmlns:w15="http://schemas.microsoft.com/office/word/2012/wordml" xmlns:w16cid="http://schemas.microsoft.com/office/word/2016/wordml/cid" xmlns:w16se="http://schemas.microsoft.com/office/word/2015/wordml/symex" xmlns:wpg="http://schemas.microsoft.com/office/word/2010/wordprocessingGroup" xmlns:wpi="http://schemas.microsoft.com/office/word/2010/wordprocessingInk" xmlns:wne="http://schemas.microsoft.com/office/word/2006/wordml" xmlns:wps="http://schemas.microsoft.com/office/word/2010/wordprocessingShape" mc:Ignorable="w14 w15 w16se w16cid wp14">
-  <w:p/>
-</w:ftr>
-</file>
-
 <file path=word/footnotes.xml><?xml version="1.0" encoding="utf-8"?>
-<w:footnotes xmlns:wpc="http://schemas.microsoft.com/office/word/2010/wordprocessingCanvas" xmlns:cx="http://schemas.microsoft.com/office/drawing/2014/chartex" xmlns:cx1="http://schemas.microsoft.com/office/drawing/2015/9/8/chartex" xmlns:cx2="http://schemas.microsoft.com/office/drawing/2015/10/21/chartex" xmlns:cx3="http://schemas.microsoft.com/office/drawing/2016/5/9/chartex" xmlns:cx4="http://schemas.microsoft.com/office/drawing/2016/5/10/chartex" xmlns:cx5="http://schemas.microsoft.com/office/drawing/2016/5/11/chartex" xmlns:cx6="http://schemas.microsoft.com/office/drawing/2016/5/12/chartex" xmlns:cx7="http://schemas.microsoft.com/office/drawing/2016/5/13/chartex" xmlns:cx8="http://schemas.microsoft.com/office/drawing/2016/5/14/chartex" xmlns:mc="http://schemas.openxmlformats.org/markup-compatibility/2006" xmlns:aink="http://schemas.microsoft.com/office/drawing/2016/ink" xmlns:am3d="http://schemas.microsoft.com/office/drawing/2017/model3d" xmlns:o="urn:schemas-microsoft-com:office:office" xmlns:r="http://schemas.openxmlformats.org/officeDocument/2006/relationships" xmlns:m="http://schemas.openxmlformats.org/officeDocument/2006/math" xmlns:v="urn:schemas-microsoft-com:vml" xmlns:wp14="http://schemas.microsoft.com/office/word/2010/wordprocessingDrawing" xmlns:wp="http://schemas.openxmlformats.org/drawingml/2006/wordprocessingDrawing" xmlns:w10="urn:schemas-microsoft-com:office:word" xmlns:w="http://schemas.openxmlformats.org/wordprocessingml/2006/main" xmlns:w14="http://schemas.microsoft.com/office/word/2010/wordml" xmlns:w15="http://schemas.microsoft.com/office/word/2012/wordml" xmlns:w16cid="http://schemas.microsoft.com/office/word/2016/wordml/cid" xmlns:w16se="http://schemas.microsoft.com/office/word/2015/wordml/symex" xmlns:wpg="http://schemas.microsoft.com/office/word/2010/wordprocessingGroup" xmlns:wpi="http://schemas.microsoft.com/office/word/2010/wordprocessingInk" xmlns:wne="http://schemas.microsoft.com/office/word/2006/wordml" xmlns:wps="http://schemas.microsoft.com/office/word/2010/wordprocessingShape" mc:Ignorable="w14 w15 w16se w16cid wp14">
+<w:footnotes xmlns:wpc="http://schemas.microsoft.com/office/word/2010/wordprocessingCanvas" xmlns:cx="http://schemas.microsoft.com/office/drawing/2014/chartex" xmlns:cx1="http://schemas.microsoft.com/office/drawing/2015/9/8/chartex" xmlns:cx2="http://schemas.microsoft.com/office/drawing/2015/10/21/chartex" xmlns:cx3="http://schemas.microsoft.com/office/drawing/2016/5/9/chartex" xmlns:cx4="http://schemas.microsoft.com/office/drawing/2016/5/10/chartex" xmlns:cx5="http://schemas.microsoft.com/office/drawing/2016/5/11/chartex" xmlns:cx6="http://schemas.microsoft.com/office/drawing/2016/5/12/chartex" xmlns:cx7="http://schemas.microsoft.com/office/drawing/2016/5/13/chartex" xmlns:cx8="http://schemas.microsoft.com/office/drawing/2016/5/14/chartex" xmlns:mc="http://schemas.openxmlformats.org/markup-compatibility/2006" xmlns:aink="http://schemas.microsoft.com/office/drawing/2016/ink" xmlns:am3d="http://schemas.microsoft.com/office/drawing/2017/model3d" xmlns:o="urn:schemas-microsoft-com:office:office" xmlns:r="http://schemas.openxmlformats.org/officeDocument/2006/relationships" xmlns:m="http://schemas.openxmlformats.org/officeDocument/2006/math" xmlns:v="urn:schemas-microsoft-com:vml" xmlns:wp14="http://schemas.microsoft.com/office/word/2010/wordprocessingDrawing" xmlns:wp="http://schemas.openxmlformats.org/drawingml/2006/wordprocessingDrawing" xmlns:w10="urn:schemas-microsoft-com:office:word" xmlns:w="http://schemas.openxmlformats.org/wordprocessingml/2006/main" xmlns:w14="http://schemas.microsoft.com/office/word/2010/wordml" xmlns:w15="http://schemas.microsoft.com/office/word/2012/wordml" xmlns:w16cex="http://schemas.microsoft.com/office/word/2018/wordml/cex" xmlns:w16cid="http://schemas.microsoft.com/office/word/2016/wordml/cid" xmlns:w16="http://schemas.microsoft.com/office/word/2018/wordml" xmlns:w16se="http://schemas.microsoft.com/office/word/2015/wordml/symex" xmlns:wpg="http://schemas.microsoft.com/office/word/2010/wordprocessingGroup" xmlns:wpi="http://schemas.microsoft.com/office/word/2010/wordprocessingInk" xmlns:wne="http://schemas.microsoft.com/office/word/2006/wordml" xmlns:wps="http://schemas.microsoft.com/office/word/2010/wordprocessingShape" mc:Ignorable="w14 w15 w16se w16cid w16 w16cex wp14">
   <w:footnote w:type="separator" w:id="-1">
     <w:p>
       <w:pPr>
@@ -2319,7 +1822,7 @@
 </file>
 
 <file path=word/header1.xml><?xml version="1.0" encoding="utf-8"?>
-<w:hdr xmlns:wpc="http://schemas.microsoft.com/office/word/2010/wordprocessingCanvas" xmlns:cx="http://schemas.microsoft.com/office/drawing/2014/chartex" xmlns:cx1="http://schemas.microsoft.com/office/drawing/2015/9/8/chartex" xmlns:cx2="http://schemas.microsoft.com/office/drawing/2015/10/21/chartex" xmlns:cx3="http://schemas.microsoft.com/office/drawing/2016/5/9/chartex" xmlns:cx4="http://schemas.microsoft.com/office/drawing/2016/5/10/chartex" xmlns:cx5="http://schemas.microsoft.com/office/drawing/2016/5/11/chartex" xmlns:cx6="http://schemas.microsoft.com/office/drawing/2016/5/12/chartex" xmlns:cx7="http://schemas.microsoft.com/office/drawing/2016/5/13/chartex" xmlns:cx8="http://schemas.microsoft.com/office/drawing/2016/5/14/chartex" xmlns:mc="http://schemas.openxmlformats.org/markup-compatibility/2006" xmlns:aink="http://schemas.microsoft.com/office/drawing/2016/ink" xmlns:am3d="http://schemas.microsoft.com/office/drawing/2017/model3d" xmlns:o="urn:schemas-microsoft-com:office:office" xmlns:r="http://schemas.openxmlformats.org/officeDocument/2006/relationships" xmlns:m="http://schemas.openxmlformats.org/officeDocument/2006/math" xmlns:v="urn:schemas-microsoft-com:vml" xmlns:wp14="http://schemas.microsoft.com/office/word/2010/wordprocessingDrawing" xmlns:wp="http://schemas.openxmlformats.org/drawingml/2006/wordprocessingDrawing" xmlns:w10="urn:schemas-microsoft-com:office:word" xmlns:w="http://schemas.openxmlformats.org/wordprocessingml/2006/main" xmlns:w14="http://schemas.microsoft.com/office/word/2010/wordml" xmlns:w15="http://schemas.microsoft.com/office/word/2012/wordml" xmlns:w16cid="http://schemas.microsoft.com/office/word/2016/wordml/cid" xmlns:w16se="http://schemas.microsoft.com/office/word/2015/wordml/symex" xmlns:wpg="http://schemas.microsoft.com/office/word/2010/wordprocessingGroup" xmlns:wpi="http://schemas.microsoft.com/office/word/2010/wordprocessingInk" xmlns:wne="http://schemas.microsoft.com/office/word/2006/wordml" xmlns:wps="http://schemas.microsoft.com/office/word/2010/wordprocessingShape" mc:Ignorable="w14 w15 w16se w16cid wp14">
+<w:hdr xmlns:wpc="http://schemas.microsoft.com/office/word/2010/wordprocessingCanvas" xmlns:cx="http://schemas.microsoft.com/office/drawing/2014/chartex" xmlns:cx1="http://schemas.microsoft.com/office/drawing/2015/9/8/chartex" xmlns:cx2="http://schemas.microsoft.com/office/drawing/2015/10/21/chartex" xmlns:cx3="http://schemas.microsoft.com/office/drawing/2016/5/9/chartex" xmlns:cx4="http://schemas.microsoft.com/office/drawing/2016/5/10/chartex" xmlns:cx5="http://schemas.microsoft.com/office/drawing/2016/5/11/chartex" xmlns:cx6="http://schemas.microsoft.com/office/drawing/2016/5/12/chartex" xmlns:cx7="http://schemas.microsoft.com/office/drawing/2016/5/13/chartex" xmlns:cx8="http://schemas.microsoft.com/office/drawing/2016/5/14/chartex" xmlns:mc="http://schemas.openxmlformats.org/markup-compatibility/2006" xmlns:aink="http://schemas.microsoft.com/office/drawing/2016/ink" xmlns:am3d="http://schemas.microsoft.com/office/drawing/2017/model3d" xmlns:o="urn:schemas-microsoft-com:office:office" xmlns:r="http://schemas.openxmlformats.org/officeDocument/2006/relationships" xmlns:m="http://schemas.openxmlformats.org/officeDocument/2006/math" xmlns:v="urn:schemas-microsoft-com:vml" xmlns:wp14="http://schemas.microsoft.com/office/word/2010/wordprocessingDrawing" xmlns:wp="http://schemas.openxmlformats.org/drawingml/2006/wordprocessingDrawing" xmlns:w10="urn:schemas-microsoft-com:office:word" xmlns:w="http://schemas.openxmlformats.org/wordprocessingml/2006/main" xmlns:w14="http://schemas.microsoft.com/office/word/2010/wordml" xmlns:w15="http://schemas.microsoft.com/office/word/2012/wordml" xmlns:w16cex="http://schemas.microsoft.com/office/word/2018/wordml/cex" xmlns:w16cid="http://schemas.microsoft.com/office/word/2016/wordml/cid" xmlns:w16="http://schemas.microsoft.com/office/word/2018/wordml" xmlns:w16se="http://schemas.microsoft.com/office/word/2015/wordml/symex" xmlns:wpg="http://schemas.microsoft.com/office/word/2010/wordprocessingGroup" xmlns:wpi="http://schemas.microsoft.com/office/word/2010/wordprocessingInk" xmlns:wne="http://schemas.microsoft.com/office/word/2006/wordml" xmlns:wps="http://schemas.microsoft.com/office/word/2010/wordprocessingShape" mc:Ignorable="w14 w15 w16se w16cid w16 w16cex wp14">
   <w:p>
     <w:pPr>
       <w:jc w:val="right"/>
@@ -2379,7 +1882,7 @@
 </file>
 
 <file path=word/numbering.xml><?xml version="1.0" encoding="utf-8"?>
-<w:numbering xmlns:wpc="http://schemas.microsoft.com/office/word/2010/wordprocessingCanvas" xmlns:cx="http://schemas.microsoft.com/office/drawing/2014/chartex" xmlns:cx1="http://schemas.microsoft.com/office/drawing/2015/9/8/chartex" xmlns:cx2="http://schemas.microsoft.com/office/drawing/2015/10/21/chartex" xmlns:cx3="http://schemas.microsoft.com/office/drawing/2016/5/9/chartex" xmlns:cx4="http://schemas.microsoft.com/office/drawing/2016/5/10/chartex" xmlns:cx5="http://schemas.microsoft.com/office/drawing/2016/5/11/chartex" xmlns:cx6="http://schemas.microsoft.com/office/drawing/2016/5/12/chartex" xmlns:cx7="http://schemas.microsoft.com/office/drawing/2016/5/13/chartex" xmlns:cx8="http://schemas.microsoft.com/office/drawing/2016/5/14/chartex" xmlns:mc="http://schemas.openxmlformats.org/markup-compatibility/2006" xmlns:aink="http://schemas.microsoft.com/office/drawing/2016/ink" xmlns:am3d="http://schemas.microsoft.com/office/drawing/2017/model3d" xmlns:o="urn:schemas-microsoft-com:office:office" xmlns:r="http://schemas.openxmlformats.org/officeDocument/2006/relationships" xmlns:m="http://schemas.openxmlformats.org/officeDocument/2006/math" xmlns:v="urn:schemas-microsoft-com:vml" xmlns:wp14="http://schemas.microsoft.com/office/word/2010/wordprocessingDrawing" xmlns:wp="http://schemas.openxmlformats.org/drawingml/2006/wordprocessingDrawing" xmlns:w10="urn:schemas-microsoft-com:office:word" xmlns:w="http://schemas.openxmlformats.org/wordprocessingml/2006/main" xmlns:w14="http://schemas.microsoft.com/office/word/2010/wordml" xmlns:w15="http://schemas.microsoft.com/office/word/2012/wordml" xmlns:w16cid="http://schemas.microsoft.com/office/word/2016/wordml/cid" xmlns:w16se="http://schemas.microsoft.com/office/word/2015/wordml/symex" xmlns:wpg="http://schemas.microsoft.com/office/word/2010/wordprocessingGroup" xmlns:wpi="http://schemas.microsoft.com/office/word/2010/wordprocessingInk" xmlns:wne="http://schemas.microsoft.com/office/word/2006/wordml" xmlns:wps="http://schemas.microsoft.com/office/word/2010/wordprocessingShape" mc:Ignorable="w14 w15 w16se w16cid wp14">
+<w:numbering xmlns:wpc="http://schemas.microsoft.com/office/word/2010/wordprocessingCanvas" xmlns:cx="http://schemas.microsoft.com/office/drawing/2014/chartex" xmlns:cx1="http://schemas.microsoft.com/office/drawing/2015/9/8/chartex" xmlns:cx2="http://schemas.microsoft.com/office/drawing/2015/10/21/chartex" xmlns:cx3="http://schemas.microsoft.com/office/drawing/2016/5/9/chartex" xmlns:cx4="http://schemas.microsoft.com/office/drawing/2016/5/10/chartex" xmlns:cx5="http://schemas.microsoft.com/office/drawing/2016/5/11/chartex" xmlns:cx6="http://schemas.microsoft.com/office/drawing/2016/5/12/chartex" xmlns:cx7="http://schemas.microsoft.com/office/drawing/2016/5/13/chartex" xmlns:cx8="http://schemas.microsoft.com/office/drawing/2016/5/14/chartex" xmlns:mc="http://schemas.openxmlformats.org/markup-compatibility/2006" xmlns:aink="http://schemas.microsoft.com/office/drawing/2016/ink" xmlns:am3d="http://schemas.microsoft.com/office/drawing/2017/model3d" xmlns:o="urn:schemas-microsoft-com:office:office" xmlns:r="http://schemas.openxmlformats.org/officeDocument/2006/relationships" xmlns:m="http://schemas.openxmlformats.org/officeDocument/2006/math" xmlns:v="urn:schemas-microsoft-com:vml" xmlns:wp14="http://schemas.microsoft.com/office/word/2010/wordprocessingDrawing" xmlns:wp="http://schemas.openxmlformats.org/drawingml/2006/wordprocessingDrawing" xmlns:w10="urn:schemas-microsoft-com:office:word" xmlns:w="http://schemas.openxmlformats.org/wordprocessingml/2006/main" xmlns:w14="http://schemas.microsoft.com/office/word/2010/wordml" xmlns:w15="http://schemas.microsoft.com/office/word/2012/wordml" xmlns:w16cex="http://schemas.microsoft.com/office/word/2018/wordml/cex" xmlns:w16cid="http://schemas.microsoft.com/office/word/2016/wordml/cid" xmlns:w16="http://schemas.microsoft.com/office/word/2018/wordml" xmlns:w16se="http://schemas.microsoft.com/office/word/2015/wordml/symex" xmlns:wpg="http://schemas.microsoft.com/office/word/2010/wordprocessingGroup" xmlns:wpi="http://schemas.microsoft.com/office/word/2010/wordprocessingInk" xmlns:wne="http://schemas.microsoft.com/office/word/2006/wordml" xmlns:wps="http://schemas.microsoft.com/office/word/2010/wordprocessingShape" mc:Ignorable="w14 w15 w16se w16cid w16 w16cex wp14">
   <w:abstractNum w:abstractNumId="0" w15:restartNumberingAfterBreak="0">
     <w:nsid w:val="00F57584"/>
     <w:multiLevelType w:val="multilevel"/>
@@ -4124,7 +3627,7 @@
 </file>
 
 <file path=word/styles.xml><?xml version="1.0" encoding="utf-8"?>
-<w:styles xmlns:mc="http://schemas.openxmlformats.org/markup-compatibility/2006" xmlns:r="http://schemas.openxmlformats.org/officeDocument/2006/relationships" xmlns:w="http://schemas.openxmlformats.org/wordprocessingml/2006/main" xmlns:w14="http://schemas.microsoft.com/office/word/2010/wordml" xmlns:w15="http://schemas.microsoft.com/office/word/2012/wordml" xmlns:w16cid="http://schemas.microsoft.com/office/word/2016/wordml/cid" xmlns:w16se="http://schemas.microsoft.com/office/word/2015/wordml/symex" mc:Ignorable="w14 w15 w16se w16cid">
+<w:styles xmlns:mc="http://schemas.openxmlformats.org/markup-compatibility/2006" xmlns:r="http://schemas.openxmlformats.org/officeDocument/2006/relationships" xmlns:w="http://schemas.openxmlformats.org/wordprocessingml/2006/main" xmlns:w14="http://schemas.microsoft.com/office/word/2010/wordml" xmlns:w15="http://schemas.microsoft.com/office/word/2012/wordml" xmlns:w16cex="http://schemas.microsoft.com/office/word/2018/wordml/cex" xmlns:w16cid="http://schemas.microsoft.com/office/word/2016/wordml/cid" xmlns:w16="http://schemas.microsoft.com/office/word/2018/wordml" xmlns:w16se="http://schemas.microsoft.com/office/word/2015/wordml/symex" mc:Ignorable="w14 w15 w16se w16cid w16 w16cex">
   <w:docDefaults>
     <w:rPrDefault>
       <w:rPr>
@@ -4140,7 +3643,7 @@
       </w:pPr>
     </w:pPrDefault>
   </w:docDefaults>
-  <w:latentStyles w:defLockedState="0" w:defUIPriority="99" w:defSemiHidden="0" w:defUnhideWhenUsed="0" w:defQFormat="0" w:count="375">
+  <w:latentStyles w:defLockedState="0" w:defUIPriority="99" w:defSemiHidden="0" w:defUnhideWhenUsed="0" w:defQFormat="0" w:count="376">
     <w:lsdException w:name="Normal" w:uiPriority="0" w:qFormat="1"/>
     <w:lsdException w:name="heading 1" w:uiPriority="9" w:qFormat="1"/>
     <w:lsdException w:name="heading 2" w:semiHidden="1" w:uiPriority="9" w:unhideWhenUsed="1" w:qFormat="1"/>
@@ -4246,7 +3749,6 @@
     <w:lsdException w:name="HTML Sample" w:semiHidden="1" w:unhideWhenUsed="1"/>
     <w:lsdException w:name="HTML Typewriter" w:semiHidden="1" w:unhideWhenUsed="1"/>
     <w:lsdException w:name="HTML Variable" w:semiHidden="1" w:unhideWhenUsed="1"/>
-    <w:lsdException w:name="Normal Table" w:semiHidden="1" w:unhideWhenUsed="1"/>
     <w:lsdException w:name="annotation subject" w:semiHidden="1" w:unhideWhenUsed="1"/>
     <w:lsdException w:name="No List" w:semiHidden="1" w:unhideWhenUsed="1"/>
     <w:lsdException w:name="Outline List 1" w:semiHidden="1" w:unhideWhenUsed="1"/>
@@ -4293,10 +3795,8 @@
     <w:lsdException w:name="Table Subtle 2" w:semiHidden="1" w:unhideWhenUsed="1"/>
     <w:lsdException w:name="Table Web 1" w:semiHidden="1" w:unhideWhenUsed="1"/>
     <w:lsdException w:name="Table Web 2" w:semiHidden="1" w:unhideWhenUsed="1"/>
-    <w:lsdException w:name="Table Web 3" w:semiHidden="1" w:unhideWhenUsed="1"/>
     <w:lsdException w:name="Balloon Text" w:semiHidden="1" w:unhideWhenUsed="1"/>
     <w:lsdException w:name="Table Grid" w:uiPriority="39"/>
-    <w:lsdException w:name="Table Theme" w:semiHidden="1" w:unhideWhenUsed="1"/>
     <w:lsdException w:name="Placeholder Text" w:semiHidden="1"/>
     <w:lsdException w:name="No Spacing" w:uiPriority="1" w:qFormat="1"/>
     <w:lsdException w:name="Light Shading" w:uiPriority="60"/>
@@ -4516,6 +4016,7 @@
     <w:lsdException w:name="Smart Hyperlink" w:semiHidden="1" w:unhideWhenUsed="1"/>
     <w:lsdException w:name="Hashtag" w:semiHidden="1" w:unhideWhenUsed="1"/>
     <w:lsdException w:name="Unresolved Mention" w:semiHidden="1" w:unhideWhenUsed="1"/>
+    <w:lsdException w:name="Smart Link" w:semiHidden="1" w:unhideWhenUsed="1"/>
   </w:latentStyles>
   <w:style w:type="paragraph" w:default="1" w:styleId="Normal">
     <w:name w:val="Normal"/>

</xml_diff>

<commit_message>
Update docusign doc with a troubleshooting
</commit_message>
<xml_diff>
--- a/DocuSign-Setup.docx
+++ b/DocuSign-Setup.docx
@@ -30,15 +30,7 @@
       <w:bookmarkStart w:id="0" w:name="_yssmbksonw0j" w:colFirst="0" w:colLast="0"/>
       <w:bookmarkEnd w:id="0"/>
       <w:r>
-        <w:t xml:space="preserve">Digital signature with </w:t>
-      </w:r>
-      <w:proofErr w:type="spellStart"/>
-      <w:r>
-        <w:t>Nuxeo</w:t>
-      </w:r>
-      <w:proofErr w:type="spellEnd"/>
-      <w:r>
-        <w:t xml:space="preserve"> &amp; </w:t>
+        <w:t xml:space="preserve">Digital signature with Nuxeo &amp; </w:t>
       </w:r>
       <w:proofErr w:type="spellStart"/>
       <w:r>
@@ -54,6 +46,80 @@
       <w:bookmarkEnd w:id="4"/>
       <w:proofErr w:type="spellEnd"/>
     </w:p>
+    <w:p>
+      <w:pPr>
+        <w:pBdr>
+          <w:top w:val="single" w:sz="4" w:space="1" w:color="auto"/>
+          <w:left w:val="single" w:sz="4" w:space="4" w:color="auto"/>
+          <w:bottom w:val="single" w:sz="4" w:space="1" w:color="auto"/>
+          <w:right w:val="single" w:sz="4" w:space="4" w:color="auto"/>
+        </w:pBdr>
+      </w:pPr>
+      <w:r>
+        <w:rPr>
+          <mc:AlternateContent>
+            <mc:Choice Requires="w16se"/>
+            <mc:Fallback>
+              <w:rFonts w:ascii="Apple Color Emoji" w:eastAsia="Apple Color Emoji" w:hAnsi="Apple Color Emoji" w:cs="Apple Color Emoji"/>
+            </mc:Fallback>
+          </mc:AlternateContent>
+        </w:rPr>
+        <mc:AlternateContent>
+          <mc:Choice Requires="w16se">
+            <w16se:symEx w16se:font="Apple Color Emoji" w16se:char="26A0"/>
+          </mc:Choice>
+          <mc:Fallback>
+            <w:t>⚠</w:t>
+          </mc:Fallback>
+        </mc:AlternateContent>
+      </w:r>
+      <w:r>
+        <w:t xml:space="preserve">️ The screenshots in this doc need to be reworked, </w:t>
+      </w:r>
+      <w:proofErr w:type="spellStart"/>
+      <w:r>
+        <w:t>Docusign</w:t>
+      </w:r>
+      <w:proofErr w:type="spellEnd"/>
+      <w:r>
+        <w:t xml:space="preserve"> changed a lot. But the values and fundamentals are the same (callback </w:t>
+      </w:r>
+      <w:proofErr w:type="spellStart"/>
+      <w:r>
+        <w:t>urls</w:t>
+      </w:r>
+      <w:proofErr w:type="spellEnd"/>
+      <w:r>
+        <w:t>, where to put the secret, etc.).</w:t>
+      </w:r>
+    </w:p>
+    <w:p>
+      <w:pPr>
+        <w:pBdr>
+          <w:top w:val="single" w:sz="4" w:space="1" w:color="auto"/>
+          <w:left w:val="single" w:sz="4" w:space="4" w:color="auto"/>
+          <w:bottom w:val="single" w:sz="4" w:space="1" w:color="auto"/>
+          <w:right w:val="single" w:sz="4" w:space="4" w:color="auto"/>
+        </w:pBdr>
+      </w:pPr>
+      <w:r>
+        <w:t xml:space="preserve">Also, using JSF is likely not necessary, creating a token can be done in the user settings in </w:t>
+      </w:r>
+      <w:proofErr w:type="spellStart"/>
+      <w:proofErr w:type="gramStart"/>
+      <w:r>
+        <w:t>WebUI</w:t>
+      </w:r>
+      <w:proofErr w:type="spellEnd"/>
+      <w:r>
+        <w:t>..</w:t>
+      </w:r>
+      <w:proofErr w:type="gramEnd"/>
+      <w:r>
+        <w:t>Also see “Trouble shotting”</w:t>
+      </w:r>
+    </w:p>
+    <w:p/>
     <w:p>
       <w:pPr>
         <w:pStyle w:val="Heading1"/>
@@ -159,7 +225,6 @@
               </w:rPr>
               <w:t xml:space="preserve">You must use a </w:t>
             </w:r>
-            <w:proofErr w:type="spellStart"/>
             <w:r>
               <w:rPr>
                 <w:rFonts w:ascii="Arial Unicode MS" w:eastAsia="Arial Unicode MS" w:hAnsi="Arial Unicode MS" w:cs="Arial Unicode MS"/>
@@ -167,7 +232,6 @@
               </w:rPr>
               <w:t>Nuxeo</w:t>
             </w:r>
-            <w:proofErr w:type="spellEnd"/>
             <w:r>
               <w:rPr>
                 <w:rFonts w:ascii="Arial Unicode MS" w:eastAsia="Arial Unicode MS" w:hAnsi="Arial Unicode MS" w:cs="Arial Unicode MS"/>
@@ -480,7 +544,6 @@
         <w:rPr>
           <w:noProof/>
         </w:rPr>
-        <w:lastRenderedPageBreak/>
         <w:drawing>
           <wp:inline distT="114300" distB="114300" distL="114300" distR="114300" wp14:anchorId="5E947ACF" wp14:editId="53CFCB04">
             <wp:extent cx="5731200" cy="2763712"/>
@@ -1350,13 +1413,8 @@
       <w:bookmarkStart w:id="13" w:name="_mevu416s5lyj" w:colFirst="0" w:colLast="0"/>
       <w:bookmarkEnd w:id="13"/>
       <w:r>
-        <w:t xml:space="preserve">Link your DocuSign account to </w:t>
-      </w:r>
-      <w:proofErr w:type="spellStart"/>
-      <w:r>
-        <w:t>Nuxeo</w:t>
-      </w:r>
-      <w:proofErr w:type="spellEnd"/>
+        <w:t>Link your DocuSign account to Nuxeo</w:t>
+      </w:r>
     </w:p>
     <w:p>
       <w:pPr>
@@ -1511,6 +1569,23 @@
         <w:br w:type="page"/>
       </w:r>
     </w:p>
+    <w:p/>
+    <w:p>
+      <w:pPr>
+        <w:pStyle w:val="Heading2"/>
+        <w:pBdr>
+          <w:top w:val="nil"/>
+          <w:left w:val="nil"/>
+          <w:bottom w:val="nil"/>
+          <w:right w:val="nil"/>
+          <w:between w:val="nil"/>
+        </w:pBdr>
+      </w:pPr>
+      <w:r>
+        <w:t>Trouble Shooting</w:t>
+      </w:r>
+    </w:p>
+    <w:p/>
     <w:p/>
     <w:tbl>
       <w:tblPr>
@@ -1835,6 +1910,419 @@
       <w:r>
         <w:t xml:space="preserve"> </w:t>
       </w:r>
+    </w:p>
+    <w:p>
+      <w:pPr>
+        <w:pBdr>
+          <w:top w:val="nil"/>
+          <w:left w:val="nil"/>
+          <w:bottom w:val="nil"/>
+          <w:right w:val="nil"/>
+          <w:between w:val="nil"/>
+        </w:pBdr>
+        <w:jc w:val="both"/>
+      </w:pPr>
+    </w:p>
+    <w:p>
+      <w:pPr>
+        <w:pBdr>
+          <w:top w:val="nil"/>
+          <w:left w:val="nil"/>
+          <w:bottom w:val="nil"/>
+          <w:right w:val="nil"/>
+          <w:between w:val="nil"/>
+        </w:pBdr>
+        <w:jc w:val="both"/>
+      </w:pPr>
+      <w:r>
+        <w:t>Also, if the error is…</w:t>
+      </w:r>
+    </w:p>
+    <w:p>
+      <w:pPr>
+        <w:pBdr>
+          <w:top w:val="nil"/>
+          <w:left w:val="nil"/>
+          <w:bottom w:val="nil"/>
+          <w:right w:val="nil"/>
+          <w:between w:val="nil"/>
+        </w:pBdr>
+        <w:jc w:val="both"/>
+        <w:rPr>
+          <w:rFonts w:ascii="Courier New" w:hAnsi="Courier New" w:cs="Courier New"/>
+        </w:rPr>
+      </w:pPr>
+      <w:r>
+        <w:rPr>
+          <w:rFonts w:ascii="Courier New" w:hAnsi="Courier New" w:cs="Courier New"/>
+        </w:rPr>
+        <w:t xml:space="preserve">Exception: </w:t>
+      </w:r>
+      <w:proofErr w:type="spellStart"/>
+      <w:r>
+        <w:rPr>
+          <w:rFonts w:ascii="Courier New" w:hAnsi="Courier New" w:cs="Courier New"/>
+        </w:rPr>
+        <w:t>NuxeoException</w:t>
+      </w:r>
+      <w:proofErr w:type="spellEnd"/>
+    </w:p>
+    <w:p>
+      <w:pPr>
+        <w:pBdr>
+          <w:top w:val="nil"/>
+          <w:left w:val="nil"/>
+          <w:bottom w:val="nil"/>
+          <w:right w:val="nil"/>
+          <w:between w:val="nil"/>
+        </w:pBdr>
+        <w:jc w:val="both"/>
+        <w:rPr>
+          <w:rFonts w:ascii="Courier New" w:hAnsi="Courier New" w:cs="Courier New"/>
+        </w:rPr>
+      </w:pPr>
+      <w:r>
+        <w:rPr>
+          <w:rFonts w:ascii="Courier New" w:hAnsi="Courier New" w:cs="Courier New"/>
+        </w:rPr>
+        <w:t xml:space="preserve">Caught error: Failed to invoke operation </w:t>
+      </w:r>
+      <w:proofErr w:type="spellStart"/>
+      <w:r>
+        <w:rPr>
+          <w:rFonts w:ascii="Courier New" w:hAnsi="Courier New" w:cs="Courier New"/>
+        </w:rPr>
+        <w:t>SendToDocuSign</w:t>
+      </w:r>
+      <w:proofErr w:type="spellEnd"/>
+      <w:r>
+        <w:rPr>
+          <w:rFonts w:ascii="Courier New" w:hAnsi="Courier New" w:cs="Courier New"/>
+        </w:rPr>
+        <w:t xml:space="preserve">, </w:t>
+      </w:r>
+      <w:proofErr w:type="gramStart"/>
+      <w:r>
+        <w:rPr>
+          <w:rFonts w:ascii="Courier New" w:hAnsi="Courier New" w:cs="Courier New"/>
+        </w:rPr>
+        <w:t>Cannot</w:t>
+      </w:r>
+      <w:proofErr w:type="gramEnd"/>
+      <w:r>
+        <w:rPr>
+          <w:rFonts w:ascii="Courier New" w:hAnsi="Courier New" w:cs="Courier New"/>
+        </w:rPr>
+        <w:t xml:space="preserve"> find DocuSign Credential for system</w:t>
+      </w:r>
+    </w:p>
+    <w:p>
+      <w:pPr>
+        <w:pBdr>
+          <w:top w:val="nil"/>
+          <w:left w:val="nil"/>
+          <w:bottom w:val="nil"/>
+          <w:right w:val="nil"/>
+          <w:between w:val="nil"/>
+        </w:pBdr>
+        <w:jc w:val="both"/>
+        <w:rPr>
+          <w:rFonts w:ascii="Courier New" w:hAnsi="Courier New" w:cs="Courier New"/>
+          <w:color w:val="FF0000"/>
+        </w:rPr>
+      </w:pPr>
+      <w:r>
+        <w:rPr>
+          <w:rFonts w:ascii="Courier New" w:hAnsi="Courier New" w:cs="Courier New"/>
+          <w:color w:val="FF0000"/>
+        </w:rPr>
+        <w:t xml:space="preserve">Caused by: </w:t>
+      </w:r>
+      <w:proofErr w:type="spellStart"/>
+      <w:proofErr w:type="gramStart"/>
+      <w:r>
+        <w:rPr>
+          <w:rFonts w:ascii="Courier New" w:hAnsi="Courier New" w:cs="Courier New"/>
+          <w:color w:val="FF0000"/>
+        </w:rPr>
+        <w:t>org.nuxeo.ecm.core.api.NuxeoException</w:t>
+      </w:r>
+      <w:proofErr w:type="spellEnd"/>
+      <w:proofErr w:type="gramEnd"/>
+      <w:r>
+        <w:rPr>
+          <w:rFonts w:ascii="Courier New" w:hAnsi="Courier New" w:cs="Courier New"/>
+          <w:color w:val="FF0000"/>
+        </w:rPr>
+        <w:t xml:space="preserve">: Failed to invoke operation </w:t>
+      </w:r>
+      <w:proofErr w:type="spellStart"/>
+      <w:r>
+        <w:rPr>
+          <w:rFonts w:ascii="Courier New" w:hAnsi="Courier New" w:cs="Courier New"/>
+          <w:color w:val="FF0000"/>
+        </w:rPr>
+        <w:t>SendToDocuSign</w:t>
+      </w:r>
+      <w:proofErr w:type="spellEnd"/>
+      <w:r>
+        <w:rPr>
+          <w:rFonts w:ascii="Courier New" w:hAnsi="Courier New" w:cs="Courier New"/>
+          <w:color w:val="FF0000"/>
+        </w:rPr>
+        <w:t xml:space="preserve">, </w:t>
+      </w:r>
+      <w:r>
+        <w:rPr>
+          <w:rFonts w:ascii="Courier New" w:hAnsi="Courier New" w:cs="Courier New"/>
+          <w:b/>
+          <w:bCs/>
+          <w:color w:val="FF0000"/>
+        </w:rPr>
+        <w:t>Cannot find DocuSign Credential for syst</w:t>
+      </w:r>
+      <w:r>
+        <w:rPr>
+          <w:rFonts w:ascii="Courier New" w:hAnsi="Courier New" w:cs="Courier New"/>
+          <w:color w:val="FF0000"/>
+        </w:rPr>
+        <w:t>em</w:t>
+      </w:r>
+    </w:p>
+    <w:p>
+      <w:pPr>
+        <w:pBdr>
+          <w:top w:val="nil"/>
+          <w:left w:val="nil"/>
+          <w:bottom w:val="nil"/>
+          <w:right w:val="nil"/>
+          <w:between w:val="nil"/>
+        </w:pBdr>
+        <w:jc w:val="both"/>
+      </w:pPr>
+    </w:p>
+    <w:p>
+      <w:pPr>
+        <w:pBdr>
+          <w:top w:val="nil"/>
+          <w:left w:val="nil"/>
+          <w:bottom w:val="nil"/>
+          <w:right w:val="nil"/>
+          <w:between w:val="nil"/>
+        </w:pBdr>
+        <w:jc w:val="both"/>
+      </w:pPr>
+      <w:r>
+        <w:t xml:space="preserve">…it may be because you are trying to send to </w:t>
+      </w:r>
+      <w:proofErr w:type="spellStart"/>
+      <w:r>
+        <w:t>docusign</w:t>
+      </w:r>
+      <w:proofErr w:type="spellEnd"/>
+      <w:r>
+        <w:t xml:space="preserve"> as another user than the one you used to generate the token. We usually create the token as Administrator. If you have this error then, before calling the </w:t>
+      </w:r>
+      <w:proofErr w:type="spellStart"/>
+      <w:r>
+        <w:rPr>
+          <w:rFonts w:ascii="Courier New" w:hAnsi="Courier New" w:cs="Courier New"/>
+        </w:rPr>
+        <w:t>SendToDocuSign</w:t>
+      </w:r>
+      <w:proofErr w:type="spellEnd"/>
+      <w:r>
+        <w:t xml:space="preserve"> operation, login as Administrator:</w:t>
+      </w:r>
+    </w:p>
+    <w:p>
+      <w:pPr>
+        <w:pBdr>
+          <w:top w:val="nil"/>
+          <w:left w:val="nil"/>
+          <w:bottom w:val="nil"/>
+          <w:right w:val="nil"/>
+          <w:between w:val="nil"/>
+        </w:pBdr>
+        <w:jc w:val="both"/>
+      </w:pPr>
+    </w:p>
+    <w:p>
+      <w:pPr>
+        <w:pBdr>
+          <w:top w:val="nil"/>
+          <w:left w:val="nil"/>
+          <w:bottom w:val="nil"/>
+          <w:right w:val="nil"/>
+          <w:between w:val="nil"/>
+        </w:pBdr>
+        <w:jc w:val="both"/>
+        <w:rPr>
+          <w:rFonts w:ascii="Courier New" w:hAnsi="Courier New" w:cs="Courier New"/>
+        </w:rPr>
+      </w:pPr>
+      <w:r>
+        <w:rPr>
+          <w:rFonts w:ascii="Courier New" w:hAnsi="Courier New" w:cs="Courier New"/>
+        </w:rPr>
+        <w:t>. . .</w:t>
+      </w:r>
+    </w:p>
+    <w:p>
+      <w:pPr>
+        <w:pBdr>
+          <w:top w:val="nil"/>
+          <w:left w:val="nil"/>
+          <w:bottom w:val="nil"/>
+          <w:right w:val="nil"/>
+          <w:between w:val="nil"/>
+        </w:pBdr>
+        <w:jc w:val="both"/>
+        <w:rPr>
+          <w:rFonts w:ascii="Courier New" w:hAnsi="Courier New" w:cs="Courier New"/>
+        </w:rPr>
+      </w:pPr>
+      <w:proofErr w:type="spellStart"/>
+      <w:r>
+        <w:rPr>
+          <w:rFonts w:ascii="Courier New" w:hAnsi="Courier New" w:cs="Courier New"/>
+        </w:rPr>
+        <w:t>Auth.LoginAs</w:t>
+      </w:r>
+      <w:proofErr w:type="spellEnd"/>
+      <w:r>
+        <w:rPr>
+          <w:rFonts w:ascii="Courier New" w:hAnsi="Courier New" w:cs="Courier New"/>
+        </w:rPr>
+        <w:t>(input, {'name': "Administrator"}</w:t>
+      </w:r>
+      <w:proofErr w:type="gramStart"/>
+      <w:r>
+        <w:rPr>
+          <w:rFonts w:ascii="Courier New" w:hAnsi="Courier New" w:cs="Courier New"/>
+        </w:rPr>
+        <w:t>);</w:t>
+      </w:r>
+      <w:proofErr w:type="gramEnd"/>
+    </w:p>
+    <w:p>
+      <w:pPr>
+        <w:pBdr>
+          <w:top w:val="nil"/>
+          <w:left w:val="nil"/>
+          <w:bottom w:val="nil"/>
+          <w:right w:val="nil"/>
+          <w:between w:val="nil"/>
+        </w:pBdr>
+        <w:jc w:val="both"/>
+        <w:rPr>
+          <w:rFonts w:ascii="Courier New" w:hAnsi="Courier New" w:cs="Courier New"/>
+        </w:rPr>
+      </w:pPr>
+      <w:proofErr w:type="spellStart"/>
+      <w:proofErr w:type="gramStart"/>
+      <w:r>
+        <w:rPr>
+          <w:rFonts w:ascii="Courier New" w:hAnsi="Courier New" w:cs="Courier New"/>
+        </w:rPr>
+        <w:t>SendToDocuSign</w:t>
+      </w:r>
+      <w:proofErr w:type="spellEnd"/>
+      <w:r>
+        <w:rPr>
+          <w:rFonts w:ascii="Courier New" w:hAnsi="Courier New" w:cs="Courier New"/>
+        </w:rPr>
+        <w:t>(</w:t>
+      </w:r>
+      <w:proofErr w:type="gramEnd"/>
+      <w:r>
+        <w:rPr>
+          <w:rFonts w:ascii="Courier New" w:hAnsi="Courier New" w:cs="Courier New"/>
+        </w:rPr>
+        <w:t>. . .);</w:t>
+      </w:r>
+    </w:p>
+    <w:p>
+      <w:pPr>
+        <w:pBdr>
+          <w:top w:val="nil"/>
+          <w:left w:val="nil"/>
+          <w:bottom w:val="nil"/>
+          <w:right w:val="nil"/>
+          <w:between w:val="nil"/>
+        </w:pBdr>
+        <w:jc w:val="both"/>
+        <w:rPr>
+          <w:rFonts w:ascii="Courier New" w:hAnsi="Courier New" w:cs="Courier New"/>
+        </w:rPr>
+      </w:pPr>
+      <w:proofErr w:type="spellStart"/>
+      <w:r>
+        <w:rPr>
+          <w:rFonts w:ascii="Courier New" w:hAnsi="Courier New" w:cs="Courier New"/>
+        </w:rPr>
+        <w:t>Auth.Logout</w:t>
+      </w:r>
+      <w:proofErr w:type="spellEnd"/>
+      <w:r>
+        <w:rPr>
+          <w:rFonts w:ascii="Courier New" w:hAnsi="Courier New" w:cs="Courier New"/>
+        </w:rPr>
+        <w:t>(input, {}</w:t>
+      </w:r>
+      <w:proofErr w:type="gramStart"/>
+      <w:r>
+        <w:rPr>
+          <w:rFonts w:ascii="Courier New" w:hAnsi="Courier New" w:cs="Courier New"/>
+        </w:rPr>
+        <w:t>);</w:t>
+      </w:r>
+      <w:proofErr w:type="gramEnd"/>
+    </w:p>
+    <w:p>
+      <w:pPr>
+        <w:pBdr>
+          <w:top w:val="nil"/>
+          <w:left w:val="nil"/>
+          <w:bottom w:val="nil"/>
+          <w:right w:val="nil"/>
+          <w:between w:val="nil"/>
+        </w:pBdr>
+        <w:jc w:val="both"/>
+        <w:rPr>
+          <w:rFonts w:ascii="Courier New" w:hAnsi="Courier New" w:cs="Courier New"/>
+        </w:rPr>
+      </w:pPr>
+      <w:r>
+        <w:rPr>
+          <w:rFonts w:ascii="Courier New" w:hAnsi="Courier New" w:cs="Courier New"/>
+        </w:rPr>
+        <w:t>. . .</w:t>
+      </w:r>
+    </w:p>
+    <w:p>
+      <w:pPr>
+        <w:pBdr>
+          <w:top w:val="nil"/>
+          <w:left w:val="nil"/>
+          <w:bottom w:val="nil"/>
+          <w:right w:val="nil"/>
+          <w:between w:val="nil"/>
+        </w:pBdr>
+        <w:jc w:val="both"/>
+      </w:pPr>
+    </w:p>
+    <w:p>
+      <w:pPr>
+        <w:pBdr>
+          <w:top w:val="nil"/>
+          <w:left w:val="nil"/>
+          <w:bottom w:val="nil"/>
+          <w:right w:val="nil"/>
+          <w:between w:val="nil"/>
+        </w:pBdr>
+        <w:jc w:val="both"/>
+      </w:pPr>
     </w:p>
     <w:sectPr>
       <w:type w:val="continuous"/>

</xml_diff>

<commit_message>
Update docusign setup doc
</commit_message>
<xml_diff>
--- a/DocuSign-Setup.docx
+++ b/DocuSign-Setup.docx
@@ -46,80 +46,6 @@
       <w:bookmarkEnd w:id="4"/>
       <w:proofErr w:type="spellEnd"/>
     </w:p>
-    <w:p>
-      <w:pPr>
-        <w:pBdr>
-          <w:top w:val="single" w:sz="4" w:space="1" w:color="auto"/>
-          <w:left w:val="single" w:sz="4" w:space="4" w:color="auto"/>
-          <w:bottom w:val="single" w:sz="4" w:space="1" w:color="auto"/>
-          <w:right w:val="single" w:sz="4" w:space="4" w:color="auto"/>
-        </w:pBdr>
-      </w:pPr>
-      <w:r>
-        <w:rPr>
-          <mc:AlternateContent>
-            <mc:Choice Requires="w16se"/>
-            <mc:Fallback>
-              <w:rFonts w:ascii="Apple Color Emoji" w:eastAsia="Apple Color Emoji" w:hAnsi="Apple Color Emoji" w:cs="Apple Color Emoji"/>
-            </mc:Fallback>
-          </mc:AlternateContent>
-        </w:rPr>
-        <mc:AlternateContent>
-          <mc:Choice Requires="w16se">
-            <w16se:symEx w16se:font="Apple Color Emoji" w16se:char="26A0"/>
-          </mc:Choice>
-          <mc:Fallback>
-            <w:t>⚠</w:t>
-          </mc:Fallback>
-        </mc:AlternateContent>
-      </w:r>
-      <w:r>
-        <w:t xml:space="preserve">️ The screenshots in this doc need to be reworked, </w:t>
-      </w:r>
-      <w:proofErr w:type="spellStart"/>
-      <w:r>
-        <w:t>Docusign</w:t>
-      </w:r>
-      <w:proofErr w:type="spellEnd"/>
-      <w:r>
-        <w:t xml:space="preserve"> changed a lot. But the values and fundamentals are the same (callback </w:t>
-      </w:r>
-      <w:proofErr w:type="spellStart"/>
-      <w:r>
-        <w:t>urls</w:t>
-      </w:r>
-      <w:proofErr w:type="spellEnd"/>
-      <w:r>
-        <w:t>, where to put the secret, etc.).</w:t>
-      </w:r>
-    </w:p>
-    <w:p>
-      <w:pPr>
-        <w:pBdr>
-          <w:top w:val="single" w:sz="4" w:space="1" w:color="auto"/>
-          <w:left w:val="single" w:sz="4" w:space="4" w:color="auto"/>
-          <w:bottom w:val="single" w:sz="4" w:space="1" w:color="auto"/>
-          <w:right w:val="single" w:sz="4" w:space="4" w:color="auto"/>
-        </w:pBdr>
-      </w:pPr>
-      <w:r>
-        <w:t xml:space="preserve">Also, using JSF is likely not necessary, creating a token can be done in the user settings in </w:t>
-      </w:r>
-      <w:proofErr w:type="spellStart"/>
-      <w:proofErr w:type="gramStart"/>
-      <w:r>
-        <w:t>WebUI</w:t>
-      </w:r>
-      <w:proofErr w:type="spellEnd"/>
-      <w:r>
-        <w:t>..</w:t>
-      </w:r>
-      <w:proofErr w:type="gramEnd"/>
-      <w:r>
-        <w:t>Also see “Trouble shotting”</w:t>
-      </w:r>
-    </w:p>
-    <w:p/>
     <w:p>
       <w:pPr>
         <w:pStyle w:val="Heading1"/>
@@ -253,23 +179,36 @@
           <w:right w:val="nil"/>
           <w:between w:val="nil"/>
         </w:pBdr>
+        <w:rPr>
+          <w:u w:val="single"/>
+        </w:rPr>
       </w:pPr>
       <w:bookmarkStart w:id="5" w:name="_1c1lumpld8ur" w:colFirst="0" w:colLast="0"/>
       <w:bookmarkEnd w:id="5"/>
       <w:r>
+        <w:rPr>
+          <w:u w:val="single"/>
+        </w:rPr>
         <w:t>Setup</w:t>
       </w:r>
+      <w:r>
+        <w:rPr>
+          <w:u w:val="single"/>
+        </w:rPr>
+        <w:t xml:space="preserve">: </w:t>
+      </w:r>
+      <w:proofErr w:type="spellStart"/>
+      <w:r>
+        <w:rPr>
+          <w:u w:val="single"/>
+        </w:rPr>
+        <w:t>Docusign</w:t>
+      </w:r>
+      <w:proofErr w:type="spellEnd"/>
     </w:p>
     <w:p>
       <w:pPr>
         <w:pStyle w:val="Heading2"/>
-        <w:pBdr>
-          <w:top w:val="nil"/>
-          <w:left w:val="nil"/>
-          <w:bottom w:val="nil"/>
-          <w:right w:val="nil"/>
-          <w:between w:val="nil"/>
-        </w:pBdr>
       </w:pPr>
       <w:bookmarkStart w:id="6" w:name="_exmk08wpntml" w:colFirst="0" w:colLast="0"/>
       <w:bookmarkEnd w:id="6"/>
@@ -319,26 +258,21 @@
       <w:r>
         <w:t xml:space="preserve">Got to </w:t>
       </w:r>
-      <w:hyperlink r:id="rId7">
+      <w:hyperlink r:id="rId7" w:history="1">
         <w:r>
           <w:rPr>
-            <w:color w:val="1155CC"/>
-            <w:u w:val="single"/>
+            <w:rStyle w:val="Hyperlink"/>
           </w:rPr>
-          <w:t>https://secure.docusign.com/signup/developer</w:t>
+          <w:t>https://developers.docusign.com</w:t>
         </w:r>
       </w:hyperlink>
+      <w:r>
+        <w:t>, and create a developer account.</w:t>
+      </w:r>
     </w:p>
     <w:p>
       <w:pPr>
         <w:pStyle w:val="Heading2"/>
-        <w:pBdr>
-          <w:top w:val="nil"/>
-          <w:left w:val="nil"/>
-          <w:bottom w:val="nil"/>
-          <w:right w:val="nil"/>
-          <w:between w:val="nil"/>
-        </w:pBdr>
         <w:rPr>
           <w:vertAlign w:val="subscript"/>
         </w:rPr>
@@ -393,13 +327,12 @@
       <w:r>
         <w:t xml:space="preserve">Go to </w:t>
       </w:r>
-      <w:hyperlink r:id="rId8">
+      <w:hyperlink r:id="rId8" w:history="1">
         <w:r>
           <w:rPr>
-            <w:color w:val="1155CC"/>
-            <w:u w:val="single"/>
+            <w:rStyle w:val="Hyperlink"/>
           </w:rPr>
-          <w:t>https://appdemo.docusign.com/home</w:t>
+          <w:t>https://apps-d.docusign.com/</w:t>
         </w:r>
       </w:hyperlink>
     </w:p>
@@ -419,55 +352,114 @@
         <w:contextualSpacing/>
       </w:pPr>
       <w:r>
-        <w:t>Switch to the Admin view</w:t>
-      </w:r>
-    </w:p>
-    <w:p>
-      <w:pPr>
-        <w:pBdr>
-          <w:top w:val="nil"/>
-          <w:left w:val="nil"/>
-          <w:bottom w:val="nil"/>
-          <w:right w:val="nil"/>
-          <w:between w:val="nil"/>
-        </w:pBdr>
-      </w:pPr>
-    </w:p>
-    <w:p>
-      <w:pPr>
-        <w:pBdr>
-          <w:top w:val="nil"/>
-          <w:left w:val="nil"/>
-          <w:bottom w:val="nil"/>
-          <w:right w:val="nil"/>
-          <w:between w:val="nil"/>
-        </w:pBdr>
-      </w:pPr>
-      <w:r>
-        <w:rPr>
-          <w:noProof/>
-        </w:rPr>
+        <w:t xml:space="preserve">Try this link directly: </w:t>
+      </w:r>
+      <w:hyperlink r:id="rId9" w:tgtFrame="_blank" w:history="1">
+        <w:r>
+          <w:rPr>
+            <w:rStyle w:val="Hyperlink"/>
+          </w:rPr>
+          <w:t>https://apps-d.docusign.com/admin/apps-and-keys</w:t>
+        </w:r>
+      </w:hyperlink>
+    </w:p>
+    <w:p>
+      <w:pPr>
+        <w:numPr>
+          <w:ilvl w:val="1"/>
+          <w:numId w:val="8"/>
+        </w:numPr>
+        <w:pBdr>
+          <w:top w:val="nil"/>
+          <w:left w:val="nil"/>
+          <w:bottom w:val="nil"/>
+          <w:right w:val="nil"/>
+          <w:between w:val="nil"/>
+        </w:pBdr>
+        <w:contextualSpacing/>
+      </w:pPr>
+      <w:r>
+        <w:t>If this link does not work (</w:t>
+      </w:r>
+      <w:proofErr w:type="spellStart"/>
+      <w:r>
+        <w:t>Docusign</w:t>
+      </w:r>
+      <w:proofErr w:type="spellEnd"/>
+      <w:r>
+        <w:t xml:space="preserve"> changed and not this doc), then find where </w:t>
+      </w:r>
+      <w:proofErr w:type="gramStart"/>
+      <w:r>
+        <w:t>are the applications and Key</w:t>
+      </w:r>
+      <w:proofErr w:type="gramEnd"/>
+    </w:p>
+    <w:p>
+      <w:pPr>
+        <w:numPr>
+          <w:ilvl w:val="0"/>
+          <w:numId w:val="8"/>
+        </w:numPr>
+        <w:pBdr>
+          <w:top w:val="nil"/>
+          <w:left w:val="nil"/>
+          <w:bottom w:val="nil"/>
+          <w:right w:val="nil"/>
+          <w:between w:val="nil"/>
+        </w:pBdr>
+        <w:contextualSpacing/>
+      </w:pPr>
+      <w:r>
+        <w:t>Click Add App and Integra</w:t>
+      </w:r>
+      <w:r>
+        <w:t>t</w:t>
+      </w:r>
+      <w:r>
+        <w:t>ion Key:</w:t>
+      </w:r>
+    </w:p>
+    <w:p>
+      <w:pPr>
+        <w:pBdr>
+          <w:top w:val="nil"/>
+          <w:left w:val="nil"/>
+          <w:bottom w:val="nil"/>
+          <w:right w:val="nil"/>
+          <w:between w:val="nil"/>
+        </w:pBdr>
+      </w:pPr>
+    </w:p>
+    <w:p>
+      <w:pPr>
+        <w:pBdr>
+          <w:top w:val="nil"/>
+          <w:left w:val="nil"/>
+          <w:bottom w:val="nil"/>
+          <w:right w:val="nil"/>
+          <w:between w:val="nil"/>
+        </w:pBdr>
+        <w:jc w:val="center"/>
+      </w:pPr>
+      <w:r>
         <w:drawing>
-          <wp:inline distT="114300" distB="114300" distL="114300" distR="114300" wp14:anchorId="772AD4FC" wp14:editId="3A15EB9D">
-            <wp:extent cx="5731200" cy="2445312"/>
-            <wp:effectExtent l="0" t="0" r="0" b="6350"/>
-            <wp:docPr id="7" name="image22.png"/>
-            <wp:cNvGraphicFramePr/>
+          <wp:inline distT="0" distB="0" distL="0" distR="0" wp14:anchorId="314C5C37" wp14:editId="15AA3FC3">
+            <wp:extent cx="4173166" cy="3401298"/>
+            <wp:effectExtent l="0" t="0" r="5715" b="2540"/>
+            <wp:docPr id="711494075" name="Picture 1"/>
+            <wp:cNvGraphicFramePr>
+              <a:graphicFrameLocks xmlns:a="http://schemas.openxmlformats.org/drawingml/2006/main" noChangeAspect="1"/>
+            </wp:cNvGraphicFramePr>
             <a:graphic xmlns:a="http://schemas.openxmlformats.org/drawingml/2006/main">
               <a:graphicData uri="http://schemas.openxmlformats.org/drawingml/2006/picture">
                 <pic:pic xmlns:pic="http://schemas.openxmlformats.org/drawingml/2006/picture">
                   <pic:nvPicPr>
-                    <pic:cNvPr id="0" name="image22.png"/>
-                    <pic:cNvPicPr preferRelativeResize="0"/>
+                    <pic:cNvPr id="711494075" name=""/>
+                    <pic:cNvPicPr/>
                   </pic:nvPicPr>
                   <pic:blipFill>
-                    <a:blip r:embed="rId9">
-                      <a:extLst>
-                        <a:ext uri="{28A0092B-C50C-407E-A947-70E740481C1C}">
-                          <a14:useLocalDpi xmlns:a14="http://schemas.microsoft.com/office/drawing/2010/main" val="0"/>
-                        </a:ext>
-                      </a:extLst>
-                    </a:blip>
+                    <a:blip r:embed="rId10"/>
                     <a:stretch>
                       <a:fillRect/>
                     </a:stretch>
@@ -475,7 +467,727 @@
                   <pic:spPr>
                     <a:xfrm>
                       <a:off x="0" y="0"/>
-                      <a:ext cx="5731200" cy="2445312"/>
+                      <a:ext cx="4276455" cy="3485483"/>
+                    </a:xfrm>
+                    <a:prstGeom prst="rect">
+                      <a:avLst/>
+                    </a:prstGeom>
+                  </pic:spPr>
+                </pic:pic>
+              </a:graphicData>
+            </a:graphic>
+          </wp:inline>
+        </w:drawing>
+      </w:r>
+    </w:p>
+    <w:p>
+      <w:pPr>
+        <w:pBdr>
+          <w:top w:val="nil"/>
+          <w:left w:val="nil"/>
+          <w:bottom w:val="nil"/>
+          <w:right w:val="nil"/>
+          <w:between w:val="nil"/>
+        </w:pBdr>
+      </w:pPr>
+    </w:p>
+    <w:p>
+      <w:pPr>
+        <w:pStyle w:val="ListParagraph"/>
+        <w:numPr>
+          <w:ilvl w:val="0"/>
+          <w:numId w:val="16"/>
+        </w:numPr>
+        <w:pBdr>
+          <w:top w:val="nil"/>
+          <w:left w:val="nil"/>
+          <w:bottom w:val="nil"/>
+          <w:right w:val="nil"/>
+          <w:between w:val="nil"/>
+        </w:pBdr>
+      </w:pPr>
+      <w:r>
+        <w:lastRenderedPageBreak/>
+        <w:t>Give a name to your app</w:t>
+      </w:r>
+    </w:p>
+    <w:p>
+      <w:pPr>
+        <w:pBdr>
+          <w:top w:val="nil"/>
+          <w:left w:val="nil"/>
+          <w:bottom w:val="nil"/>
+          <w:right w:val="nil"/>
+          <w:between w:val="nil"/>
+        </w:pBdr>
+        <w:spacing w:before="240"/>
+        <w:jc w:val="center"/>
+      </w:pPr>
+      <w:r>
+        <w:drawing>
+          <wp:inline distT="0" distB="0" distL="0" distR="0" wp14:anchorId="30E46E7B" wp14:editId="72698292">
+            <wp:extent cx="2140085" cy="1141000"/>
+            <wp:effectExtent l="0" t="0" r="0" b="2540"/>
+            <wp:docPr id="780621744" name="Picture 1" descr="A screenshot of a login page&#10;&#10;Description automatically generated"/>
+            <wp:cNvGraphicFramePr>
+              <a:graphicFrameLocks xmlns:a="http://schemas.openxmlformats.org/drawingml/2006/main" noChangeAspect="1"/>
+            </wp:cNvGraphicFramePr>
+            <a:graphic xmlns:a="http://schemas.openxmlformats.org/drawingml/2006/main">
+              <a:graphicData uri="http://schemas.openxmlformats.org/drawingml/2006/picture">
+                <pic:pic xmlns:pic="http://schemas.openxmlformats.org/drawingml/2006/picture">
+                  <pic:nvPicPr>
+                    <pic:cNvPr id="780621744" name="Picture 1" descr="A screenshot of a login page&#10;&#10;Description automatically generated"/>
+                    <pic:cNvPicPr/>
+                  </pic:nvPicPr>
+                  <pic:blipFill>
+                    <a:blip r:embed="rId11"/>
+                    <a:stretch>
+                      <a:fillRect/>
+                    </a:stretch>
+                  </pic:blipFill>
+                  <pic:spPr>
+                    <a:xfrm>
+                      <a:off x="0" y="0"/>
+                      <a:ext cx="2197123" cy="1171410"/>
+                    </a:xfrm>
+                    <a:prstGeom prst="rect">
+                      <a:avLst/>
+                    </a:prstGeom>
+                  </pic:spPr>
+                </pic:pic>
+              </a:graphicData>
+            </a:graphic>
+          </wp:inline>
+        </w:drawing>
+      </w:r>
+    </w:p>
+    <w:p>
+      <w:pPr>
+        <w:pBdr>
+          <w:top w:val="nil"/>
+          <w:left w:val="nil"/>
+          <w:bottom w:val="nil"/>
+          <w:right w:val="nil"/>
+          <w:between w:val="nil"/>
+        </w:pBdr>
+      </w:pPr>
+    </w:p>
+    <w:p>
+      <w:pPr>
+        <w:numPr>
+          <w:ilvl w:val="0"/>
+          <w:numId w:val="8"/>
+        </w:numPr>
+        <w:pBdr>
+          <w:top w:val="nil"/>
+          <w:left w:val="nil"/>
+          <w:bottom w:val="nil"/>
+          <w:right w:val="nil"/>
+          <w:between w:val="nil"/>
+        </w:pBdr>
+        <w:spacing w:after="240"/>
+        <w:ind w:left="714" w:hanging="357"/>
+      </w:pPr>
+      <w:r>
+        <w:t>Copy and save your Integration key</w:t>
+      </w:r>
+    </w:p>
+    <w:p>
+      <w:pPr>
+        <w:pBdr>
+          <w:top w:val="nil"/>
+          <w:left w:val="nil"/>
+          <w:bottom w:val="nil"/>
+          <w:right w:val="nil"/>
+          <w:between w:val="nil"/>
+        </w:pBdr>
+        <w:spacing w:before="240"/>
+        <w:contextualSpacing/>
+        <w:jc w:val="center"/>
+      </w:pPr>
+      <w:r>
+        <w:drawing>
+          <wp:inline distT="0" distB="0" distL="0" distR="0" wp14:anchorId="2FC57358" wp14:editId="54728A45">
+            <wp:extent cx="4452086" cy="2217907"/>
+            <wp:effectExtent l="0" t="0" r="0" b="5080"/>
+            <wp:docPr id="928960508" name="Picture 1" descr="A screenshot of a computer&#10;&#10;Description automatically generated"/>
+            <wp:cNvGraphicFramePr>
+              <a:graphicFrameLocks xmlns:a="http://schemas.openxmlformats.org/drawingml/2006/main" noChangeAspect="1"/>
+            </wp:cNvGraphicFramePr>
+            <a:graphic xmlns:a="http://schemas.openxmlformats.org/drawingml/2006/main">
+              <a:graphicData uri="http://schemas.openxmlformats.org/drawingml/2006/picture">
+                <pic:pic xmlns:pic="http://schemas.openxmlformats.org/drawingml/2006/picture">
+                  <pic:nvPicPr>
+                    <pic:cNvPr id="928960508" name="Picture 1" descr="A screenshot of a computer&#10;&#10;Description automatically generated"/>
+                    <pic:cNvPicPr/>
+                  </pic:nvPicPr>
+                  <pic:blipFill>
+                    <a:blip r:embed="rId12"/>
+                    <a:stretch>
+                      <a:fillRect/>
+                    </a:stretch>
+                  </pic:blipFill>
+                  <pic:spPr>
+                    <a:xfrm>
+                      <a:off x="0" y="0"/>
+                      <a:ext cx="4476358" cy="2229999"/>
+                    </a:xfrm>
+                    <a:prstGeom prst="rect">
+                      <a:avLst/>
+                    </a:prstGeom>
+                  </pic:spPr>
+                </pic:pic>
+              </a:graphicData>
+            </a:graphic>
+          </wp:inline>
+        </w:drawing>
+      </w:r>
+    </w:p>
+    <w:p>
+      <w:pPr>
+        <w:pBdr>
+          <w:top w:val="nil"/>
+          <w:left w:val="nil"/>
+          <w:bottom w:val="nil"/>
+          <w:right w:val="nil"/>
+          <w:between w:val="nil"/>
+        </w:pBdr>
+        <w:contextualSpacing/>
+      </w:pPr>
+    </w:p>
+    <w:p>
+      <w:pPr>
+        <w:pBdr>
+          <w:top w:val="nil"/>
+          <w:left w:val="nil"/>
+          <w:bottom w:val="nil"/>
+          <w:right w:val="nil"/>
+          <w:between w:val="nil"/>
+        </w:pBdr>
+        <w:contextualSpacing/>
+      </w:pPr>
+    </w:p>
+    <w:p>
+      <w:pPr>
+        <w:pBdr>
+          <w:top w:val="nil"/>
+          <w:left w:val="nil"/>
+          <w:bottom w:val="nil"/>
+          <w:right w:val="nil"/>
+          <w:between w:val="nil"/>
+        </w:pBdr>
+        <w:contextualSpacing/>
+      </w:pPr>
+    </w:p>
+    <w:p>
+      <w:pPr>
+        <w:numPr>
+          <w:ilvl w:val="0"/>
+          <w:numId w:val="8"/>
+        </w:numPr>
+        <w:pBdr>
+          <w:top w:val="nil"/>
+          <w:left w:val="nil"/>
+          <w:bottom w:val="nil"/>
+          <w:right w:val="nil"/>
+          <w:between w:val="nil"/>
+        </w:pBdr>
+        <w:contextualSpacing/>
+      </w:pPr>
+      <w:r>
+        <w:t>In “Authentication”, let default values, and click “Add Secret Key”</w:t>
+      </w:r>
+    </w:p>
+    <w:p>
+      <w:pPr>
+        <w:pBdr>
+          <w:top w:val="nil"/>
+          <w:left w:val="nil"/>
+          <w:bottom w:val="nil"/>
+          <w:right w:val="nil"/>
+          <w:between w:val="nil"/>
+        </w:pBdr>
+      </w:pPr>
+      <w:r>
+        <w:drawing>
+          <wp:inline distT="0" distB="0" distL="0" distR="0" wp14:anchorId="33EEA57F" wp14:editId="4F3BAA27">
+            <wp:extent cx="4523362" cy="3047470"/>
+            <wp:effectExtent l="0" t="0" r="0" b="635"/>
+            <wp:docPr id="442375411" name="Picture 1" descr="A screenshot of a screen&#10;&#10;Description automatically generated"/>
+            <wp:cNvGraphicFramePr>
+              <a:graphicFrameLocks xmlns:a="http://schemas.openxmlformats.org/drawingml/2006/main" noChangeAspect="1"/>
+            </wp:cNvGraphicFramePr>
+            <a:graphic xmlns:a="http://schemas.openxmlformats.org/drawingml/2006/main">
+              <a:graphicData uri="http://schemas.openxmlformats.org/drawingml/2006/picture">
+                <pic:pic xmlns:pic="http://schemas.openxmlformats.org/drawingml/2006/picture">
+                  <pic:nvPicPr>
+                    <pic:cNvPr id="442375411" name="Picture 1" descr="A screenshot of a screen&#10;&#10;Description automatically generated"/>
+                    <pic:cNvPicPr/>
+                  </pic:nvPicPr>
+                  <pic:blipFill>
+                    <a:blip r:embed="rId13"/>
+                    <a:stretch>
+                      <a:fillRect/>
+                    </a:stretch>
+                  </pic:blipFill>
+                  <pic:spPr>
+                    <a:xfrm>
+                      <a:off x="0" y="0"/>
+                      <a:ext cx="4578498" cy="3084616"/>
+                    </a:xfrm>
+                    <a:prstGeom prst="rect">
+                      <a:avLst/>
+                    </a:prstGeom>
+                  </pic:spPr>
+                </pic:pic>
+              </a:graphicData>
+            </a:graphic>
+          </wp:inline>
+        </w:drawing>
+      </w:r>
+    </w:p>
+    <w:p>
+      <w:pPr>
+        <w:pBdr>
+          <w:top w:val="nil"/>
+          <w:left w:val="nil"/>
+          <w:bottom w:val="nil"/>
+          <w:right w:val="nil"/>
+          <w:between w:val="nil"/>
+        </w:pBdr>
+      </w:pPr>
+    </w:p>
+    <w:p>
+      <w:pPr>
+        <w:pStyle w:val="ListParagraph"/>
+        <w:numPr>
+          <w:ilvl w:val="0"/>
+          <w:numId w:val="16"/>
+        </w:numPr>
+        <w:pBdr>
+          <w:top w:val="nil"/>
+          <w:left w:val="nil"/>
+          <w:bottom w:val="nil"/>
+          <w:right w:val="nil"/>
+          <w:between w:val="nil"/>
+        </w:pBdr>
+      </w:pPr>
+      <w:r>
+        <w:rPr>
+          <mc:AlternateContent>
+            <mc:Choice Requires="w16se"/>
+            <mc:Fallback>
+              <w:rFonts w:ascii="Apple Color Emoji" w:eastAsia="Apple Color Emoji" w:hAnsi="Apple Color Emoji" w:cs="Apple Color Emoji"/>
+            </mc:Fallback>
+          </mc:AlternateContent>
+        </w:rPr>
+        <mc:AlternateContent>
+          <mc:Choice Requires="w16se">
+            <w16se:symEx w16se:font="Apple Color Emoji" w16se:char="26A0"/>
+          </mc:Choice>
+          <mc:Fallback>
+            <w:t>⚠</w:t>
+          </mc:Fallback>
+        </mc:AlternateContent>
+      </w:r>
+      <w:r>
+        <w:t xml:space="preserve">️ Copy it in a safe place </w:t>
+      </w:r>
+      <w:r>
+        <w:rPr>
+          <w:i/>
+          <w:iCs/>
+        </w:rPr>
+        <w:t>now</w:t>
+      </w:r>
+      <w:r>
+        <w:t>.</w:t>
+      </w:r>
+    </w:p>
+    <w:p>
+      <w:pPr>
+        <w:pBdr>
+          <w:top w:val="nil"/>
+          <w:left w:val="nil"/>
+          <w:bottom w:val="nil"/>
+          <w:right w:val="nil"/>
+          <w:between w:val="nil"/>
+        </w:pBdr>
+      </w:pPr>
+    </w:p>
+    <w:p>
+      <w:pPr>
+        <w:numPr>
+          <w:ilvl w:val="0"/>
+          <w:numId w:val="1"/>
+        </w:numPr>
+        <w:pBdr>
+          <w:top w:val="nil"/>
+          <w:left w:val="nil"/>
+          <w:bottom w:val="nil"/>
+          <w:right w:val="nil"/>
+          <w:between w:val="nil"/>
+        </w:pBdr>
+        <w:contextualSpacing/>
+        <w:rPr>
+          <w:b/>
+          <w:bCs/>
+          <w:lang w:val="en-FR"/>
+        </w:rPr>
+      </w:pPr>
+      <w:r>
+        <w:lastRenderedPageBreak/>
+        <w:t>In “</w:t>
+      </w:r>
+      <w:r>
+        <w:rPr>
+          <w:lang w:val="en-FR"/>
+        </w:rPr>
+        <w:t>Additional settings</w:t>
+      </w:r>
+      <w:r>
+        <w:rPr>
+          <w:lang w:val="en-FR"/>
+        </w:rPr>
+        <w:t>”</w:t>
+      </w:r>
+      <w:r>
+        <w:t>, add a redirect URI</w:t>
+      </w:r>
+      <w:r>
+        <w:t xml:space="preserve"> (for oauth2)</w:t>
+      </w:r>
+      <w:r>
+        <w:t>. You can add several if you have several servers.</w:t>
+      </w:r>
+    </w:p>
+    <w:p>
+      <w:pPr>
+        <w:pBdr>
+          <w:top w:val="nil"/>
+          <w:left w:val="nil"/>
+          <w:bottom w:val="nil"/>
+          <w:right w:val="nil"/>
+          <w:between w:val="nil"/>
+        </w:pBdr>
+        <w:ind w:left="720"/>
+        <w:contextualSpacing/>
+        <w:rPr>
+          <w:rFonts w:ascii="Courier New" w:hAnsi="Courier New" w:cs="Courier New"/>
+        </w:rPr>
+      </w:pPr>
+      <w:r>
+        <w:t>Redirect URI is</w:t>
+      </w:r>
+      <w:r>
+        <w:t>:</w:t>
+      </w:r>
+    </w:p>
+    <w:p>
+      <w:pPr>
+        <w:pBdr>
+          <w:top w:val="nil"/>
+          <w:left w:val="nil"/>
+          <w:bottom w:val="nil"/>
+          <w:right w:val="nil"/>
+          <w:between w:val="nil"/>
+        </w:pBdr>
+        <w:ind w:left="720"/>
+        <w:contextualSpacing/>
+        <w:rPr>
+          <w:rFonts w:ascii="Courier New" w:hAnsi="Courier New" w:cs="Courier New"/>
+        </w:rPr>
+      </w:pPr>
+      <w:r>
+        <w:rPr>
+          <w:rFonts w:ascii="Courier New" w:hAnsi="Courier New" w:cs="Courier New"/>
+        </w:rPr>
+        <w:t>https://&lt;SERVERT</w:t>
+      </w:r>
+      <w:proofErr w:type="gramStart"/>
+      <w:r>
+        <w:rPr>
+          <w:rFonts w:ascii="Courier New" w:hAnsi="Courier New" w:cs="Courier New"/>
+        </w:rPr>
+        <w:t>{:PORT</w:t>
+      </w:r>
+      <w:proofErr w:type="gramEnd"/>
+      <w:r>
+        <w:rPr>
+          <w:rFonts w:ascii="Courier New" w:hAnsi="Courier New" w:cs="Courier New"/>
+        </w:rPr>
+        <w:t>}&gt;/nuxeo/site/oauth2/docusign/callback</w:t>
+      </w:r>
+    </w:p>
+    <w:p>
+      <w:pPr>
+        <w:pBdr>
+          <w:top w:val="nil"/>
+          <w:left w:val="nil"/>
+          <w:bottom w:val="nil"/>
+          <w:right w:val="nil"/>
+          <w:between w:val="nil"/>
+        </w:pBdr>
+        <w:spacing w:before="240"/>
+        <w:jc w:val="center"/>
+      </w:pPr>
+      <w:r>
+        <w:drawing>
+          <wp:inline distT="0" distB="0" distL="0" distR="0" wp14:anchorId="1998EEB6" wp14:editId="4564E696">
+            <wp:extent cx="3109201" cy="1955260"/>
+            <wp:effectExtent l="0" t="0" r="2540" b="635"/>
+            <wp:docPr id="501187215" name="Picture 1"/>
+            <wp:cNvGraphicFramePr>
+              <a:graphicFrameLocks xmlns:a="http://schemas.openxmlformats.org/drawingml/2006/main" noChangeAspect="1"/>
+            </wp:cNvGraphicFramePr>
+            <a:graphic xmlns:a="http://schemas.openxmlformats.org/drawingml/2006/main">
+              <a:graphicData uri="http://schemas.openxmlformats.org/drawingml/2006/picture">
+                <pic:pic xmlns:pic="http://schemas.openxmlformats.org/drawingml/2006/picture">
+                  <pic:nvPicPr>
+                    <pic:cNvPr id="501187215" name=""/>
+                    <pic:cNvPicPr/>
+                  </pic:nvPicPr>
+                  <pic:blipFill>
+                    <a:blip r:embed="rId14"/>
+                    <a:stretch>
+                      <a:fillRect/>
+                    </a:stretch>
+                  </pic:blipFill>
+                  <pic:spPr>
+                    <a:xfrm>
+                      <a:off x="0" y="0"/>
+                      <a:ext cx="3155142" cy="1984150"/>
+                    </a:xfrm>
+                    <a:prstGeom prst="rect">
+                      <a:avLst/>
+                    </a:prstGeom>
+                  </pic:spPr>
+                </pic:pic>
+              </a:graphicData>
+            </a:graphic>
+          </wp:inline>
+        </w:drawing>
+      </w:r>
+    </w:p>
+    <w:p>
+      <w:pPr>
+        <w:pBdr>
+          <w:top w:val="nil"/>
+          <w:left w:val="nil"/>
+          <w:bottom w:val="nil"/>
+          <w:right w:val="nil"/>
+          <w:between w:val="nil"/>
+        </w:pBdr>
+        <w:jc w:val="center"/>
+      </w:pPr>
+    </w:p>
+    <w:p>
+      <w:pPr>
+        <w:pStyle w:val="Heading1"/>
+        <w:pBdr>
+          <w:top w:val="nil"/>
+          <w:left w:val="nil"/>
+          <w:bottom w:val="nil"/>
+          <w:right w:val="nil"/>
+          <w:between w:val="nil"/>
+        </w:pBdr>
+        <w:rPr>
+          <w:u w:val="single"/>
+        </w:rPr>
+      </w:pPr>
+      <w:bookmarkStart w:id="8" w:name="_z4r2bc4eq8t9" w:colFirst="0" w:colLast="0"/>
+      <w:bookmarkStart w:id="9" w:name="_kmu8dupdx5es" w:colFirst="0" w:colLast="0"/>
+      <w:bookmarkEnd w:id="8"/>
+      <w:bookmarkEnd w:id="9"/>
+      <w:r>
+        <w:rPr>
+          <w:u w:val="single"/>
+        </w:rPr>
+        <w:t xml:space="preserve">Setup: </w:t>
+      </w:r>
+      <w:r>
+        <w:rPr>
+          <w:u w:val="single"/>
+        </w:rPr>
+        <w:t>Nuxeo</w:t>
+      </w:r>
+    </w:p>
+    <w:p>
+      <w:pPr>
+        <w:pStyle w:val="Heading2"/>
+        <w:pBdr>
+          <w:top w:val="nil"/>
+          <w:left w:val="nil"/>
+          <w:bottom w:val="nil"/>
+          <w:right w:val="nil"/>
+          <w:between w:val="nil"/>
+        </w:pBdr>
+      </w:pPr>
+      <w:r>
+        <w:t xml:space="preserve">Install the </w:t>
+      </w:r>
+      <w:r>
+        <w:t>P</w:t>
+      </w:r>
+      <w:r>
+        <w:t>ackage</w:t>
+      </w:r>
+    </w:p>
+    <w:p>
+      <w:pPr>
+        <w:numPr>
+          <w:ilvl w:val="0"/>
+          <w:numId w:val="2"/>
+        </w:numPr>
+        <w:pBdr>
+          <w:top w:val="nil"/>
+          <w:left w:val="nil"/>
+          <w:bottom w:val="nil"/>
+          <w:right w:val="nil"/>
+          <w:between w:val="nil"/>
+        </w:pBdr>
+        <w:contextualSpacing/>
+      </w:pPr>
+      <w:r>
+        <w:t xml:space="preserve">Install from Marketplace: </w:t>
+      </w:r>
+      <w:hyperlink r:id="rId15" w:history="1">
+        <w:r>
+          <w:rPr>
+            <w:rStyle w:val="Hyperlink"/>
+          </w:rPr>
+          <w:t>https://connect.nuxeo.com/nuxeo/site/marketplace/package/nuxeo-docusign</w:t>
+        </w:r>
+      </w:hyperlink>
+    </w:p>
+    <w:p>
+      <w:pPr>
+        <w:numPr>
+          <w:ilvl w:val="0"/>
+          <w:numId w:val="2"/>
+        </w:numPr>
+        <w:pBdr>
+          <w:top w:val="nil"/>
+          <w:left w:val="nil"/>
+          <w:bottom w:val="nil"/>
+          <w:right w:val="nil"/>
+          <w:between w:val="nil"/>
+        </w:pBdr>
+        <w:contextualSpacing/>
+      </w:pPr>
+      <w:r>
+        <w:t xml:space="preserve">Build from the source </w:t>
+      </w:r>
+      <w:hyperlink r:id="rId16">
+        <w:r>
+          <w:rPr>
+            <w:color w:val="1155CC"/>
+            <w:u w:val="single"/>
+          </w:rPr>
+          <w:t>https://github.com/nuxeo-sandbox/nuxeo-docusign</w:t>
+        </w:r>
+      </w:hyperlink>
+    </w:p>
+    <w:p>
+      <w:pPr>
+        <w:pStyle w:val="Heading2"/>
+        <w:pBdr>
+          <w:top w:val="nil"/>
+          <w:left w:val="nil"/>
+          <w:bottom w:val="nil"/>
+          <w:right w:val="nil"/>
+          <w:between w:val="nil"/>
+        </w:pBdr>
+      </w:pPr>
+      <w:bookmarkStart w:id="10" w:name="_az10tdtzrmcc" w:colFirst="0" w:colLast="0"/>
+      <w:bookmarkEnd w:id="10"/>
+      <w:r>
+        <w:t xml:space="preserve">Configure the </w:t>
+      </w:r>
+      <w:proofErr w:type="spellStart"/>
+      <w:r>
+        <w:t>D</w:t>
+      </w:r>
+      <w:r>
+        <w:t>ocusign</w:t>
+      </w:r>
+      <w:proofErr w:type="spellEnd"/>
+      <w:r>
+        <w:t xml:space="preserve"> </w:t>
+      </w:r>
+      <w:proofErr w:type="spellStart"/>
+      <w:r>
+        <w:t>Oauth</w:t>
+      </w:r>
+      <w:proofErr w:type="spellEnd"/>
+      <w:r>
+        <w:t xml:space="preserve"> </w:t>
+      </w:r>
+      <w:r>
+        <w:t>P</w:t>
+      </w:r>
+      <w:r>
+        <w:t>rovider</w:t>
+      </w:r>
+    </w:p>
+    <w:p>
+      <w:pPr>
+        <w:numPr>
+          <w:ilvl w:val="0"/>
+          <w:numId w:val="13"/>
+        </w:numPr>
+        <w:contextualSpacing/>
+      </w:pPr>
+      <w:bookmarkStart w:id="11" w:name="_xcwl19bv1fdq" w:colFirst="0" w:colLast="0"/>
+      <w:bookmarkStart w:id="12" w:name="_r9kpci1yw87o" w:colFirst="0" w:colLast="0"/>
+      <w:bookmarkEnd w:id="11"/>
+      <w:bookmarkEnd w:id="12"/>
+      <w:r>
+        <w:t xml:space="preserve">Click on </w:t>
+      </w:r>
+      <w:r>
+        <w:rPr>
+          <w:b/>
+        </w:rPr>
+        <w:t xml:space="preserve">Administration &gt; Cloud Services </w:t>
+      </w:r>
+      <w:r>
+        <w:t>menu</w:t>
+      </w:r>
+    </w:p>
+    <w:p/>
+    <w:p>
+      <w:pPr>
+        <w:jc w:val="center"/>
+      </w:pPr>
+      <w:r>
+        <w:rPr>
+          <w:noProof/>
+        </w:rPr>
+        <w:drawing>
+          <wp:inline distT="114300" distB="114300" distL="114300" distR="114300" wp14:anchorId="56233C82" wp14:editId="441CD1A0">
+            <wp:extent cx="3881336" cy="2869660"/>
+            <wp:effectExtent l="0" t="0" r="5080" b="635"/>
+            <wp:docPr id="2" name="image17.png"/>
+            <wp:cNvGraphicFramePr/>
+            <a:graphic xmlns:a="http://schemas.openxmlformats.org/drawingml/2006/main">
+              <a:graphicData uri="http://schemas.openxmlformats.org/drawingml/2006/picture">
+                <pic:pic xmlns:pic="http://schemas.openxmlformats.org/drawingml/2006/picture">
+                  <pic:nvPicPr>
+                    <pic:cNvPr id="0" name="image17.png"/>
+                    <pic:cNvPicPr preferRelativeResize="0"/>
+                  </pic:nvPicPr>
+                  <pic:blipFill>
+                    <a:blip r:embed="rId17"/>
+                    <a:srcRect/>
+                    <a:stretch>
+                      <a:fillRect/>
+                    </a:stretch>
+                  </pic:blipFill>
+                  <pic:spPr>
+                    <a:xfrm>
+                      <a:off x="0" y="0"/>
+                      <a:ext cx="3974031" cy="2938194"/>
                     </a:xfrm>
                     <a:prstGeom prst="rect">
                       <a:avLst/>
@@ -491,517 +1203,9 @@
     </w:p>
     <w:p>
       <w:pPr>
-        <w:pBdr>
-          <w:top w:val="nil"/>
-          <w:left w:val="nil"/>
-          <w:bottom w:val="nil"/>
-          <w:right w:val="nil"/>
-          <w:between w:val="nil"/>
-        </w:pBdr>
-      </w:pPr>
-    </w:p>
-    <w:p>
-      <w:pPr>
-        <w:numPr>
-          <w:ilvl w:val="0"/>
-          <w:numId w:val="8"/>
-        </w:numPr>
-        <w:pBdr>
-          <w:top w:val="nil"/>
-          <w:left w:val="nil"/>
-          <w:bottom w:val="nil"/>
-          <w:right w:val="nil"/>
-          <w:between w:val="nil"/>
-        </w:pBdr>
+        <w:ind w:left="360"/>
         <w:contextualSpacing/>
       </w:pPr>
-      <w:r>
-        <w:t>Add a new Integrator Key</w:t>
-      </w:r>
-    </w:p>
-    <w:p>
-      <w:pPr>
-        <w:pBdr>
-          <w:top w:val="nil"/>
-          <w:left w:val="nil"/>
-          <w:bottom w:val="nil"/>
-          <w:right w:val="nil"/>
-          <w:between w:val="nil"/>
-        </w:pBdr>
-      </w:pPr>
-    </w:p>
-    <w:p>
-      <w:pPr>
-        <w:pBdr>
-          <w:top w:val="nil"/>
-          <w:left w:val="nil"/>
-          <w:bottom w:val="nil"/>
-          <w:right w:val="nil"/>
-          <w:between w:val="nil"/>
-        </w:pBdr>
-      </w:pPr>
-      <w:r>
-        <w:rPr>
-          <w:noProof/>
-        </w:rPr>
-        <w:drawing>
-          <wp:inline distT="114300" distB="114300" distL="114300" distR="114300" wp14:anchorId="5E947ACF" wp14:editId="53CFCB04">
-            <wp:extent cx="5731200" cy="2763712"/>
-            <wp:effectExtent l="0" t="0" r="0" b="5080"/>
-            <wp:docPr id="15" name="image30.png"/>
-            <wp:cNvGraphicFramePr/>
-            <a:graphic xmlns:a="http://schemas.openxmlformats.org/drawingml/2006/main">
-              <a:graphicData uri="http://schemas.openxmlformats.org/drawingml/2006/picture">
-                <pic:pic xmlns:pic="http://schemas.openxmlformats.org/drawingml/2006/picture">
-                  <pic:nvPicPr>
-                    <pic:cNvPr id="0" name="image30.png"/>
-                    <pic:cNvPicPr preferRelativeResize="0"/>
-                  </pic:nvPicPr>
-                  <pic:blipFill>
-                    <a:blip r:embed="rId10">
-                      <a:extLst>
-                        <a:ext uri="{28A0092B-C50C-407E-A947-70E740481C1C}">
-                          <a14:useLocalDpi xmlns:a14="http://schemas.microsoft.com/office/drawing/2010/main" val="0"/>
-                        </a:ext>
-                      </a:extLst>
-                    </a:blip>
-                    <a:stretch>
-                      <a:fillRect/>
-                    </a:stretch>
-                  </pic:blipFill>
-                  <pic:spPr>
-                    <a:xfrm>
-                      <a:off x="0" y="0"/>
-                      <a:ext cx="5731200" cy="2763712"/>
-                    </a:xfrm>
-                    <a:prstGeom prst="rect">
-                      <a:avLst/>
-                    </a:prstGeom>
-                    <a:ln/>
-                  </pic:spPr>
-                </pic:pic>
-              </a:graphicData>
-            </a:graphic>
-          </wp:inline>
-        </w:drawing>
-      </w:r>
-    </w:p>
-    <w:p>
-      <w:pPr>
-        <w:pBdr>
-          <w:top w:val="nil"/>
-          <w:left w:val="nil"/>
-          <w:bottom w:val="nil"/>
-          <w:right w:val="nil"/>
-          <w:between w:val="nil"/>
-        </w:pBdr>
-      </w:pPr>
-    </w:p>
-    <w:p>
-      <w:pPr>
-        <w:numPr>
-          <w:ilvl w:val="0"/>
-          <w:numId w:val="8"/>
-        </w:numPr>
-        <w:pBdr>
-          <w:top w:val="nil"/>
-          <w:left w:val="nil"/>
-          <w:bottom w:val="nil"/>
-          <w:right w:val="nil"/>
-          <w:between w:val="nil"/>
-        </w:pBdr>
-        <w:contextualSpacing/>
-      </w:pPr>
-      <w:r>
-        <w:t>Add a new Integrator Key</w:t>
-      </w:r>
-    </w:p>
-    <w:p>
-      <w:pPr>
-        <w:pBdr>
-          <w:top w:val="nil"/>
-          <w:left w:val="nil"/>
-          <w:bottom w:val="nil"/>
-          <w:right w:val="nil"/>
-          <w:between w:val="nil"/>
-        </w:pBdr>
-      </w:pPr>
-    </w:p>
-    <w:p>
-      <w:pPr>
-        <w:pBdr>
-          <w:top w:val="nil"/>
-          <w:left w:val="nil"/>
-          <w:bottom w:val="nil"/>
-          <w:right w:val="nil"/>
-          <w:between w:val="nil"/>
-        </w:pBdr>
-        <w:jc w:val="center"/>
-      </w:pPr>
-      <w:r>
-        <w:rPr>
-          <w:noProof/>
-        </w:rPr>
-        <w:drawing>
-          <wp:inline distT="114300" distB="114300" distL="114300" distR="114300" wp14:anchorId="65D7A61E" wp14:editId="1D0CC948">
-            <wp:extent cx="3281363" cy="2812596"/>
-            <wp:effectExtent l="0" t="0" r="0" b="0"/>
-            <wp:docPr id="11" name="image26.png"/>
-            <wp:cNvGraphicFramePr/>
-            <a:graphic xmlns:a="http://schemas.openxmlformats.org/drawingml/2006/main">
-              <a:graphicData uri="http://schemas.openxmlformats.org/drawingml/2006/picture">
-                <pic:pic xmlns:pic="http://schemas.openxmlformats.org/drawingml/2006/picture">
-                  <pic:nvPicPr>
-                    <pic:cNvPr id="0" name="image26.png"/>
-                    <pic:cNvPicPr preferRelativeResize="0"/>
-                  </pic:nvPicPr>
-                  <pic:blipFill>
-                    <a:blip r:embed="rId11"/>
-                    <a:srcRect/>
-                    <a:stretch>
-                      <a:fillRect/>
-                    </a:stretch>
-                  </pic:blipFill>
-                  <pic:spPr>
-                    <a:xfrm>
-                      <a:off x="0" y="0"/>
-                      <a:ext cx="3281363" cy="2812596"/>
-                    </a:xfrm>
-                    <a:prstGeom prst="rect">
-                      <a:avLst/>
-                    </a:prstGeom>
-                    <a:ln/>
-                  </pic:spPr>
-                </pic:pic>
-              </a:graphicData>
-            </a:graphic>
-          </wp:inline>
-        </w:drawing>
-      </w:r>
-    </w:p>
-    <w:p>
-      <w:pPr>
-        <w:numPr>
-          <w:ilvl w:val="0"/>
-          <w:numId w:val="1"/>
-        </w:numPr>
-        <w:pBdr>
-          <w:top w:val="nil"/>
-          <w:left w:val="nil"/>
-          <w:bottom w:val="nil"/>
-          <w:right w:val="nil"/>
-          <w:between w:val="nil"/>
-        </w:pBdr>
-        <w:contextualSpacing/>
-      </w:pPr>
-      <w:r>
-        <w:t>Set the redirect URI (for oauth2) and generate a secret key</w:t>
-      </w:r>
-    </w:p>
-    <w:p>
-      <w:pPr>
-        <w:numPr>
-          <w:ilvl w:val="1"/>
-          <w:numId w:val="1"/>
-        </w:numPr>
-        <w:pBdr>
-          <w:top w:val="nil"/>
-          <w:left w:val="nil"/>
-          <w:bottom w:val="nil"/>
-          <w:right w:val="nil"/>
-          <w:between w:val="nil"/>
-        </w:pBdr>
-        <w:contextualSpacing/>
-      </w:pPr>
-      <w:r>
-        <w:t xml:space="preserve">Redirect URI is </w:t>
-      </w:r>
-      <w:r>
-        <w:t>http</w:t>
-      </w:r>
-      <w:r>
-        <w:t>s</w:t>
-      </w:r>
-      <w:r>
-        <w:t>://myserver:myport/nuxeo/site/oauth2/docusign/callback</w:t>
-      </w:r>
-    </w:p>
-    <w:p>
-      <w:pPr>
-        <w:numPr>
-          <w:ilvl w:val="1"/>
-          <w:numId w:val="1"/>
-        </w:numPr>
-        <w:pBdr>
-          <w:top w:val="nil"/>
-          <w:left w:val="nil"/>
-          <w:bottom w:val="nil"/>
-          <w:right w:val="nil"/>
-          <w:between w:val="nil"/>
-        </w:pBdr>
-        <w:contextualSpacing/>
-      </w:pPr>
-      <w:r>
-        <w:t>Copy the key somewhere as soon as it’s generated</w:t>
-      </w:r>
-    </w:p>
-    <w:p>
-      <w:pPr>
-        <w:pBdr>
-          <w:top w:val="nil"/>
-          <w:left w:val="nil"/>
-          <w:bottom w:val="nil"/>
-          <w:right w:val="nil"/>
-          <w:between w:val="nil"/>
-        </w:pBdr>
-      </w:pPr>
-    </w:p>
-    <w:p>
-      <w:pPr>
-        <w:pBdr>
-          <w:top w:val="nil"/>
-          <w:left w:val="nil"/>
-          <w:bottom w:val="nil"/>
-          <w:right w:val="nil"/>
-          <w:between w:val="nil"/>
-        </w:pBdr>
-        <w:jc w:val="center"/>
-      </w:pPr>
-      <w:r>
-        <w:rPr>
-          <w:noProof/>
-        </w:rPr>
-        <w:lastRenderedPageBreak/>
-        <w:drawing>
-          <wp:inline distT="114300" distB="114300" distL="114300" distR="114300" wp14:anchorId="0E92A22E" wp14:editId="01764A8B">
-            <wp:extent cx="3285601" cy="3605213"/>
-            <wp:effectExtent l="0" t="0" r="3810" b="1905"/>
-            <wp:docPr id="4" name="image19.png"/>
-            <wp:cNvGraphicFramePr/>
-            <a:graphic xmlns:a="http://schemas.openxmlformats.org/drawingml/2006/main">
-              <a:graphicData uri="http://schemas.openxmlformats.org/drawingml/2006/picture">
-                <pic:pic xmlns:pic="http://schemas.openxmlformats.org/drawingml/2006/picture">
-                  <pic:nvPicPr>
-                    <pic:cNvPr id="0" name="image19.png"/>
-                    <pic:cNvPicPr preferRelativeResize="0"/>
-                  </pic:nvPicPr>
-                  <pic:blipFill>
-                    <a:blip r:embed="rId12">
-                      <a:extLst>
-                        <a:ext uri="{28A0092B-C50C-407E-A947-70E740481C1C}">
-                          <a14:useLocalDpi xmlns:a14="http://schemas.microsoft.com/office/drawing/2010/main" val="0"/>
-                        </a:ext>
-                      </a:extLst>
-                    </a:blip>
-                    <a:stretch>
-                      <a:fillRect/>
-                    </a:stretch>
-                  </pic:blipFill>
-                  <pic:spPr>
-                    <a:xfrm>
-                      <a:off x="0" y="0"/>
-                      <a:ext cx="3285601" cy="3605213"/>
-                    </a:xfrm>
-                    <a:prstGeom prst="rect">
-                      <a:avLst/>
-                    </a:prstGeom>
-                    <a:ln/>
-                  </pic:spPr>
-                </pic:pic>
-              </a:graphicData>
-            </a:graphic>
-          </wp:inline>
-        </w:drawing>
-      </w:r>
-    </w:p>
-    <w:p>
-      <w:pPr>
-        <w:pStyle w:val="Heading2"/>
-        <w:pBdr>
-          <w:top w:val="nil"/>
-          <w:left w:val="nil"/>
-          <w:bottom w:val="nil"/>
-          <w:right w:val="nil"/>
-          <w:between w:val="nil"/>
-        </w:pBdr>
-      </w:pPr>
-      <w:bookmarkStart w:id="8" w:name="_z4r2bc4eq8t9" w:colFirst="0" w:colLast="0"/>
-      <w:bookmarkEnd w:id="8"/>
-      <w:r>
-        <w:t>Enable DocuSign Connect</w:t>
-      </w:r>
-    </w:p>
-    <w:p>
-      <w:pPr>
-        <w:pBdr>
-          <w:top w:val="nil"/>
-          <w:left w:val="nil"/>
-          <w:bottom w:val="nil"/>
-          <w:right w:val="nil"/>
-          <w:between w:val="nil"/>
-        </w:pBdr>
-      </w:pPr>
-      <w:r>
-        <w:rPr>
-          <w:noProof/>
-        </w:rPr>
-        <w:drawing>
-          <wp:inline distT="114300" distB="114300" distL="114300" distR="114300" wp14:anchorId="6BF8DC09" wp14:editId="451E3E21">
-            <wp:extent cx="5731200" cy="2844800"/>
-            <wp:effectExtent l="0" t="0" r="0" b="0"/>
-            <wp:docPr id="3" name="image18.png"/>
-            <wp:cNvGraphicFramePr/>
-            <a:graphic xmlns:a="http://schemas.openxmlformats.org/drawingml/2006/main">
-              <a:graphicData uri="http://schemas.openxmlformats.org/drawingml/2006/picture">
-                <pic:pic xmlns:pic="http://schemas.openxmlformats.org/drawingml/2006/picture">
-                  <pic:nvPicPr>
-                    <pic:cNvPr id="0" name="image18.png"/>
-                    <pic:cNvPicPr preferRelativeResize="0"/>
-                  </pic:nvPicPr>
-                  <pic:blipFill>
-                    <a:blip r:embed="rId13"/>
-                    <a:srcRect/>
-                    <a:stretch>
-                      <a:fillRect/>
-                    </a:stretch>
-                  </pic:blipFill>
-                  <pic:spPr>
-                    <a:xfrm>
-                      <a:off x="0" y="0"/>
-                      <a:ext cx="5731200" cy="2844800"/>
-                    </a:xfrm>
-                    <a:prstGeom prst="rect">
-                      <a:avLst/>
-                    </a:prstGeom>
-                    <a:ln/>
-                  </pic:spPr>
-                </pic:pic>
-              </a:graphicData>
-            </a:graphic>
-          </wp:inline>
-        </w:drawing>
-      </w:r>
-    </w:p>
-    <w:p>
-      <w:pPr>
-        <w:pStyle w:val="Heading2"/>
-        <w:pBdr>
-          <w:top w:val="nil"/>
-          <w:left w:val="nil"/>
-          <w:bottom w:val="nil"/>
-          <w:right w:val="nil"/>
-          <w:between w:val="nil"/>
-        </w:pBdr>
-      </w:pPr>
-      <w:bookmarkStart w:id="9" w:name="_kmu8dupdx5es" w:colFirst="0" w:colLast="0"/>
-      <w:bookmarkEnd w:id="9"/>
-      <w:r>
-        <w:t xml:space="preserve">Install the </w:t>
-      </w:r>
-      <w:r>
-        <w:t>P</w:t>
-      </w:r>
-      <w:r>
-        <w:t>ackage</w:t>
-      </w:r>
-    </w:p>
-    <w:p>
-      <w:pPr>
-        <w:numPr>
-          <w:ilvl w:val="0"/>
-          <w:numId w:val="2"/>
-        </w:numPr>
-        <w:pBdr>
-          <w:top w:val="nil"/>
-          <w:left w:val="nil"/>
-          <w:bottom w:val="nil"/>
-          <w:right w:val="nil"/>
-          <w:between w:val="nil"/>
-        </w:pBdr>
-        <w:contextualSpacing/>
-      </w:pPr>
-      <w:r>
-        <w:t xml:space="preserve">Install from Marketplace: </w:t>
-      </w:r>
-      <w:hyperlink r:id="rId14" w:history="1">
-        <w:r>
-          <w:rPr>
-            <w:rStyle w:val="Hyperlink"/>
-          </w:rPr>
-          <w:t>https://connect.nuxeo.com/nuxeo/site/marketplace/package/nuxeo-docusign</w:t>
-        </w:r>
-      </w:hyperlink>
-    </w:p>
-    <w:p>
-      <w:pPr>
-        <w:numPr>
-          <w:ilvl w:val="0"/>
-          <w:numId w:val="2"/>
-        </w:numPr>
-        <w:pBdr>
-          <w:top w:val="nil"/>
-          <w:left w:val="nil"/>
-          <w:bottom w:val="nil"/>
-          <w:right w:val="nil"/>
-          <w:between w:val="nil"/>
-        </w:pBdr>
-        <w:contextualSpacing/>
-      </w:pPr>
-      <w:r>
-        <w:t xml:space="preserve">Build from the source </w:t>
-      </w:r>
-      <w:hyperlink r:id="rId15">
-        <w:r>
-          <w:rPr>
-            <w:color w:val="1155CC"/>
-            <w:u w:val="single"/>
-          </w:rPr>
-          <w:t>https://github.com/nuxeo-sandbox/nuxeo-docusign</w:t>
-        </w:r>
-      </w:hyperlink>
-    </w:p>
-    <w:p>
-      <w:pPr>
-        <w:pStyle w:val="Heading2"/>
-        <w:pBdr>
-          <w:top w:val="nil"/>
-          <w:left w:val="nil"/>
-          <w:bottom w:val="nil"/>
-          <w:right w:val="nil"/>
-          <w:between w:val="nil"/>
-        </w:pBdr>
-      </w:pPr>
-      <w:bookmarkStart w:id="10" w:name="_az10tdtzrmcc" w:colFirst="0" w:colLast="0"/>
-      <w:bookmarkEnd w:id="10"/>
-      <w:r>
-        <w:lastRenderedPageBreak/>
-        <w:t xml:space="preserve">Configure the </w:t>
-      </w:r>
-      <w:proofErr w:type="spellStart"/>
-      <w:r>
-        <w:t>D</w:t>
-      </w:r>
-      <w:r>
-        <w:t>ocusign</w:t>
-      </w:r>
-      <w:proofErr w:type="spellEnd"/>
-      <w:r>
-        <w:t xml:space="preserve"> </w:t>
-      </w:r>
-      <w:proofErr w:type="spellStart"/>
-      <w:r>
-        <w:t>Oauth</w:t>
-      </w:r>
-      <w:proofErr w:type="spellEnd"/>
-      <w:r>
-        <w:t xml:space="preserve"> </w:t>
-      </w:r>
-      <w:r>
-        <w:t>P</w:t>
-      </w:r>
-      <w:r>
-        <w:t>rovider</w:t>
-      </w:r>
     </w:p>
     <w:p>
       <w:pPr>
@@ -1011,88 +1215,60 @@
         </w:numPr>
         <w:contextualSpacing/>
       </w:pPr>
-      <w:bookmarkStart w:id="11" w:name="_xcwl19bv1fdq" w:colFirst="0" w:colLast="0"/>
-      <w:bookmarkStart w:id="12" w:name="_r9kpci1yw87o" w:colFirst="0" w:colLast="0"/>
-      <w:bookmarkEnd w:id="11"/>
-      <w:bookmarkEnd w:id="12"/>
-      <w:r>
+      <w:r>
+        <w:lastRenderedPageBreak/>
         <w:t xml:space="preserve">Click on </w:t>
       </w:r>
       <w:r>
         <w:rPr>
           <w:b/>
         </w:rPr>
-        <w:t xml:space="preserve">Administration &gt; Cloud Services </w:t>
-      </w:r>
-      <w:r>
-        <w:t>menu</w:t>
-      </w:r>
-    </w:p>
-    <w:p/>
-    <w:p>
-      <w:pPr>
-        <w:jc w:val="center"/>
-      </w:pPr>
-      <w:r>
-        <w:rPr>
-          <w:noProof/>
-        </w:rPr>
-        <w:drawing>
-          <wp:inline distT="114300" distB="114300" distL="114300" distR="114300" wp14:anchorId="56233C82" wp14:editId="20D51EAC">
-            <wp:extent cx="4781550" cy="3308316"/>
-            <wp:effectExtent l="0" t="0" r="0" b="0"/>
-            <wp:docPr id="2" name="image17.png"/>
-            <wp:cNvGraphicFramePr/>
-            <a:graphic xmlns:a="http://schemas.openxmlformats.org/drawingml/2006/main">
-              <a:graphicData uri="http://schemas.openxmlformats.org/drawingml/2006/picture">
-                <pic:pic xmlns:pic="http://schemas.openxmlformats.org/drawingml/2006/picture">
-                  <pic:nvPicPr>
-                    <pic:cNvPr id="0" name="image17.png"/>
-                    <pic:cNvPicPr preferRelativeResize="0"/>
-                  </pic:nvPicPr>
-                  <pic:blipFill>
-                    <a:blip r:embed="rId16"/>
-                    <a:srcRect/>
-                    <a:stretch>
-                      <a:fillRect/>
-                    </a:stretch>
-                  </pic:blipFill>
-                  <pic:spPr>
-                    <a:xfrm>
-                      <a:off x="0" y="0"/>
-                      <a:ext cx="4781550" cy="3308316"/>
-                    </a:xfrm>
-                    <a:prstGeom prst="rect">
-                      <a:avLst/>
-                    </a:prstGeom>
-                    <a:ln/>
-                  </pic:spPr>
-                </pic:pic>
-              </a:graphicData>
-            </a:graphic>
-          </wp:inline>
-        </w:drawing>
-      </w:r>
-    </w:p>
-    <w:p>
-      <w:pPr>
-        <w:numPr>
-          <w:ilvl w:val="0"/>
-          <w:numId w:val="13"/>
-        </w:numPr>
-        <w:contextualSpacing/>
-      </w:pPr>
-      <w:r>
-        <w:t xml:space="preserve">Click on </w:t>
-      </w:r>
-      <w:r>
-        <w:rPr>
-          <w:b/>
-        </w:rPr>
         <w:t>ADD</w:t>
       </w:r>
       <w:r>
         <w:t xml:space="preserve"> button</w:t>
+      </w:r>
+    </w:p>
+    <w:p>
+      <w:pPr>
+        <w:ind w:left="720"/>
+        <w:rPr>
+          <w:rFonts w:ascii="Cambria" w:hAnsi="Cambria"/>
+        </w:rPr>
+      </w:pPr>
+      <w:r>
+        <w:rPr>
+          <w:rFonts w:ascii="Apple Color Emoji" w:hAnsi="Apple Color Emoji"/>
+        </w:rPr>
+        <w:t xml:space="preserve">ℹ️ </w:t>
+      </w:r>
+      <w:proofErr w:type="gramStart"/>
+      <w:r>
+        <w:rPr>
+          <w:rFonts w:ascii="Cambria" w:hAnsi="Cambria"/>
+        </w:rPr>
+        <w:t>At</w:t>
+      </w:r>
+      <w:proofErr w:type="gramEnd"/>
+      <w:r>
+        <w:rPr>
+          <w:rFonts w:ascii="Cambria" w:hAnsi="Cambria"/>
+        </w:rPr>
+        <w:t xml:space="preserve"> startup the </w:t>
+      </w:r>
+      <w:proofErr w:type="spellStart"/>
+      <w:r>
+        <w:rPr>
+          <w:rFonts w:ascii="Cambria" w:hAnsi="Cambria"/>
+        </w:rPr>
+        <w:t>docusign</w:t>
+      </w:r>
+      <w:proofErr w:type="spellEnd"/>
+      <w:r>
+        <w:rPr>
+          <w:rFonts w:ascii="Cambria" w:hAnsi="Cambria"/>
+        </w:rPr>
+        <w:t xml:space="preserve"> plugin may have already created the entry for you</w:t>
       </w:r>
     </w:p>
     <w:p>
@@ -1117,7 +1293,7 @@
                     <pic:cNvPicPr preferRelativeResize="0"/>
                   </pic:nvPicPr>
                   <pic:blipFill>
-                    <a:blip r:embed="rId17"/>
+                    <a:blip r:embed="rId18"/>
                     <a:srcRect/>
                     <a:stretch>
                       <a:fillRect/>
@@ -1146,7 +1322,8 @@
           <w:ilvl w:val="0"/>
           <w:numId w:val="13"/>
         </w:numPr>
-        <w:contextualSpacing/>
+        <w:spacing w:before="240"/>
+        <w:ind w:left="714" w:hanging="357"/>
       </w:pPr>
       <w:r>
         <w:t>Provide required information</w:t>
@@ -1215,11 +1392,25 @@
       <w:r>
         <w:t>: &lt;</w:t>
       </w:r>
+      <w:proofErr w:type="spellStart"/>
       <w:r>
         <w:rPr>
           <w:i/>
         </w:rPr>
-        <w:t>Integrator key</w:t>
+        <w:t>Integra</w:t>
+      </w:r>
+      <w:r>
+        <w:rPr>
+          <w:i/>
+        </w:rPr>
+        <w:t>ion</w:t>
+      </w:r>
+      <w:proofErr w:type="spellEnd"/>
+      <w:r>
+        <w:rPr>
+          <w:i/>
+        </w:rPr>
+        <w:t xml:space="preserve"> key</w:t>
       </w:r>
       <w:r>
         <w:t>&gt;</w:t>
@@ -1245,11 +1436,28 @@
       <w:r>
         <w:rPr>
           <w:i/>
+          <w:iCs/>
+        </w:rPr>
+        <w:t>The</w:t>
+      </w:r>
+      <w:r>
+        <w:t xml:space="preserve"> </w:t>
+      </w:r>
+      <w:r>
+        <w:rPr>
+          <w:i/>
         </w:rPr>
         <w:t>Secret key</w:t>
       </w:r>
       <w:r>
-        <w:t xml:space="preserve"> in Edit API Integrator Key&gt;</w:t>
+        <w:rPr>
+          <w:i/>
+          <w:iCs/>
+        </w:rPr>
+        <w:t xml:space="preserve"> copied above</w:t>
+      </w:r>
+      <w:r>
+        <w:t>&gt;</w:t>
       </w:r>
     </w:p>
     <w:p>
@@ -1269,7 +1477,7 @@
       <w:r>
         <w:t xml:space="preserve">: </w:t>
       </w:r>
-      <w:hyperlink r:id="rId18">
+      <w:hyperlink r:id="rId19">
         <w:r>
           <w:rPr>
             <w:color w:val="1155CC"/>
@@ -1296,7 +1504,7 @@
       <w:r>
         <w:t xml:space="preserve">: </w:t>
       </w:r>
-      <w:hyperlink r:id="rId19">
+      <w:hyperlink r:id="rId20">
         <w:r>
           <w:rPr>
             <w:color w:val="1155CC"/>
@@ -1321,7 +1529,6 @@
         <w:rPr>
           <w:b/>
         </w:rPr>
-        <w:lastRenderedPageBreak/>
         <w:t>Enabled</w:t>
       </w:r>
       <w:r>
@@ -1350,7 +1557,7 @@
                     <pic:cNvPicPr preferRelativeResize="0"/>
                   </pic:nvPicPr>
                   <pic:blipFill>
-                    <a:blip r:embed="rId20">
+                    <a:blip r:embed="rId21">
                       <a:extLst>
                         <a:ext uri="{28A0092B-C50C-407E-A947-70E740481C1C}">
                           <a14:useLocalDpi xmlns:a14="http://schemas.microsoft.com/office/drawing/2010/main" val="0"/>
@@ -1413,8 +1620,80 @@
       <w:bookmarkStart w:id="13" w:name="_mevu416s5lyj" w:colFirst="0" w:colLast="0"/>
       <w:bookmarkEnd w:id="13"/>
       <w:r>
+        <w:lastRenderedPageBreak/>
         <w:t>Link your DocuSign account to Nuxeo</w:t>
       </w:r>
+    </w:p>
+    <w:p>
+      <w:pPr>
+        <w:pBdr>
+          <w:top w:val="nil"/>
+          <w:left w:val="nil"/>
+          <w:bottom w:val="nil"/>
+          <w:right w:val="nil"/>
+          <w:between w:val="nil"/>
+        </w:pBdr>
+        <w:contextualSpacing/>
+        <w:jc w:val="center"/>
+      </w:pPr>
+      <w:r>
+        <w:rPr>
+          <mc:AlternateContent>
+            <mc:Choice Requires="w16se"/>
+            <mc:Fallback>
+              <w:rFonts w:ascii="Apple Color Emoji" w:eastAsia="Apple Color Emoji" w:hAnsi="Apple Color Emoji" w:cs="Apple Color Emoji"/>
+            </mc:Fallback>
+          </mc:AlternateContent>
+        </w:rPr>
+        <mc:AlternateContent>
+          <mc:Choice Requires="w16se">
+            <w16se:symEx w16se:font="Apple Color Emoji" w16se:char="26A0"/>
+          </mc:Choice>
+          <mc:Fallback>
+            <w:t>⚠</w:t>
+          </mc:Fallback>
+        </mc:AlternateContent>
+      </w:r>
+      <w:r>
+        <w:t>️ See “Trouble shooting” below, especially if you connect</w:t>
+      </w:r>
+    </w:p>
+    <w:p>
+      <w:pPr>
+        <w:pBdr>
+          <w:top w:val="nil"/>
+          <w:left w:val="nil"/>
+          <w:bottom w:val="nil"/>
+          <w:right w:val="nil"/>
+          <w:between w:val="nil"/>
+        </w:pBdr>
+        <w:contextualSpacing/>
+        <w:jc w:val="center"/>
+      </w:pPr>
+      <w:r>
+        <w:t xml:space="preserve">to </w:t>
+      </w:r>
+      <w:proofErr w:type="spellStart"/>
+      <w:r>
+        <w:t>Docusign</w:t>
+      </w:r>
+      <w:proofErr w:type="spellEnd"/>
+      <w:r>
+        <w:t xml:space="preserve"> as Administrator, then run as a different user.</w:t>
+      </w:r>
+    </w:p>
+    <w:p>
+      <w:pPr>
+        <w:pBdr>
+          <w:top w:val="nil"/>
+          <w:left w:val="nil"/>
+          <w:bottom w:val="nil"/>
+          <w:right w:val="nil"/>
+          <w:between w:val="nil"/>
+        </w:pBdr>
+        <w:ind w:left="360"/>
+        <w:contextualSpacing/>
+      </w:pPr>
     </w:p>
     <w:p>
       <w:pPr>
@@ -1430,31 +1709,84 @@
           <w:between w:val="nil"/>
         </w:pBdr>
         <w:contextualSpacing/>
-      </w:pPr>
-      <w:r>
-        <w:t xml:space="preserve">Got to </w:t>
-      </w:r>
-      <w:r>
         <w:rPr>
           <w:b/>
-        </w:rPr>
-        <w:t>Home &gt; Cloud Services</w:t>
-      </w:r>
-      <w:r>
-        <w:t xml:space="preserve"> in JSF (</w:t>
-      </w:r>
-      <w:r>
-        <w:t>http</w:t>
-      </w:r>
-      <w:r>
-        <w:t>s</w:t>
-      </w:r>
-      <w:r>
-        <w:t>://NUXEO_SERVER/nuxeo/nxhome/default@view_home?tabIds=USER_CENTER%3AOAuthTokens</w:t>
-      </w:r>
-      <w:r>
-        <w:t xml:space="preserve">) </w:t>
-      </w:r>
+          <w:bCs/>
+        </w:rPr>
+      </w:pPr>
+      <w:r>
+        <w:rPr>
+          <w:b/>
+          <w:bCs/>
+        </w:rPr>
+        <w:t xml:space="preserve">First, try in </w:t>
+      </w:r>
+      <w:proofErr w:type="spellStart"/>
+      <w:r>
+        <w:rPr>
+          <w:b/>
+          <w:bCs/>
+        </w:rPr>
+        <w:t>WebUI</w:t>
+      </w:r>
+      <w:proofErr w:type="spellEnd"/>
+      <w:r>
+        <w:rPr>
+          <w:b/>
+          <w:bCs/>
+        </w:rPr>
+        <w:t>, without JSF</w:t>
+      </w:r>
+    </w:p>
+    <w:p>
+      <w:pPr>
+        <w:numPr>
+          <w:ilvl w:val="1"/>
+          <w:numId w:val="4"/>
+        </w:numPr>
+        <w:pBdr>
+          <w:top w:val="nil"/>
+          <w:left w:val="nil"/>
+          <w:bottom w:val="nil"/>
+          <w:right w:val="nil"/>
+          <w:between w:val="nil"/>
+        </w:pBdr>
+        <w:contextualSpacing/>
+      </w:pPr>
+      <w:r>
+        <w:t>Go to User Settings (last icon bottom left) &gt; Cloud Services</w:t>
+      </w:r>
+    </w:p>
+    <w:p>
+      <w:pPr>
+        <w:numPr>
+          <w:ilvl w:val="1"/>
+          <w:numId w:val="4"/>
+        </w:numPr>
+        <w:pBdr>
+          <w:top w:val="nil"/>
+          <w:left w:val="nil"/>
+          <w:bottom w:val="nil"/>
+          <w:right w:val="nil"/>
+          <w:between w:val="nil"/>
+        </w:pBdr>
+        <w:contextualSpacing/>
+      </w:pPr>
+      <w:r>
+        <w:t>Click “Connect to DocuSign”, enter your credentials</w:t>
+      </w:r>
+    </w:p>
+    <w:p>
+      <w:pPr>
+        <w:pBdr>
+          <w:top w:val="nil"/>
+          <w:left w:val="nil"/>
+          <w:bottom w:val="nil"/>
+          <w:right w:val="nil"/>
+          <w:between w:val="nil"/>
+        </w:pBdr>
+        <w:contextualSpacing/>
+      </w:pPr>
     </w:p>
     <w:p>
       <w:pPr>
@@ -1470,6 +1802,135 @@
           <w:between w:val="nil"/>
         </w:pBdr>
         <w:contextualSpacing/>
+        <w:rPr>
+          <w:b/>
+          <w:bCs/>
+        </w:rPr>
+      </w:pPr>
+      <w:r>
+        <w:rPr>
+          <w:b/>
+          <w:bCs/>
+        </w:rPr>
+        <w:t>If it does not work, then try with using JSF</w:t>
+      </w:r>
+    </w:p>
+    <w:p>
+      <w:pPr>
+        <w:numPr>
+          <w:ilvl w:val="1"/>
+          <w:numId w:val="4"/>
+        </w:numPr>
+        <w:pBdr>
+          <w:top w:val="nil"/>
+          <w:left w:val="nil"/>
+          <w:bottom w:val="nil"/>
+          <w:right w:val="nil"/>
+          <w:between w:val="nil"/>
+        </w:pBdr>
+        <w:contextualSpacing/>
+      </w:pPr>
+      <w:r>
+        <w:t>Stop server</w:t>
+      </w:r>
+    </w:p>
+    <w:p>
+      <w:pPr>
+        <w:numPr>
+          <w:ilvl w:val="1"/>
+          <w:numId w:val="4"/>
+        </w:numPr>
+        <w:pBdr>
+          <w:top w:val="nil"/>
+          <w:left w:val="nil"/>
+          <w:bottom w:val="nil"/>
+          <w:right w:val="nil"/>
+          <w:between w:val="nil"/>
+        </w:pBdr>
+        <w:contextualSpacing/>
+      </w:pPr>
+      <w:r>
+        <w:t xml:space="preserve">Install </w:t>
+      </w:r>
+      <w:proofErr w:type="spellStart"/>
+      <w:r>
+        <w:t>nuxeo-jsf-ui</w:t>
+      </w:r>
+      <w:proofErr w:type="spellEnd"/>
+    </w:p>
+    <w:p>
+      <w:pPr>
+        <w:numPr>
+          <w:ilvl w:val="1"/>
+          <w:numId w:val="4"/>
+        </w:numPr>
+        <w:pBdr>
+          <w:top w:val="nil"/>
+          <w:left w:val="nil"/>
+          <w:bottom w:val="nil"/>
+          <w:right w:val="nil"/>
+          <w:between w:val="nil"/>
+        </w:pBdr>
+        <w:contextualSpacing/>
+      </w:pPr>
+      <w:r>
+        <w:t>Start server</w:t>
+      </w:r>
+    </w:p>
+    <w:p>
+      <w:pPr>
+        <w:numPr>
+          <w:ilvl w:val="1"/>
+          <w:numId w:val="4"/>
+        </w:numPr>
+        <w:pBdr>
+          <w:top w:val="nil"/>
+          <w:left w:val="nil"/>
+          <w:bottom w:val="nil"/>
+          <w:right w:val="nil"/>
+          <w:between w:val="nil"/>
+        </w:pBdr>
+        <w:contextualSpacing/>
+      </w:pPr>
+      <w:r>
+        <w:t xml:space="preserve">Got to </w:t>
+      </w:r>
+      <w:r>
+        <w:rPr>
+          <w:b/>
+        </w:rPr>
+        <w:t>Home &gt; Cloud Services</w:t>
+      </w:r>
+      <w:r>
+        <w:t xml:space="preserve"> in JSF (</w:t>
+      </w:r>
+      <w:r>
+        <w:t>http</w:t>
+      </w:r>
+      <w:r>
+        <w:t>s</w:t>
+      </w:r>
+      <w:r>
+        <w:t>://NUXEO_SERVER/nuxeo/nxhome/default@view_home?tabIds=USER_CENTER%3AOAuthTokens</w:t>
+      </w:r>
+      <w:r>
+        <w:t xml:space="preserve">) </w:t>
+      </w:r>
+    </w:p>
+    <w:p>
+      <w:pPr>
+        <w:numPr>
+          <w:ilvl w:val="1"/>
+          <w:numId w:val="4"/>
+        </w:numPr>
+        <w:pBdr>
+          <w:top w:val="nil"/>
+          <w:left w:val="nil"/>
+          <w:bottom w:val="nil"/>
+          <w:right w:val="nil"/>
+          <w:between w:val="nil"/>
+        </w:pBdr>
+        <w:contextualSpacing/>
       </w:pPr>
       <w:r>
         <w:t>Click on Connect to DocuSign</w:t>
@@ -1477,65 +1938,38 @@
     </w:p>
     <w:p>
       <w:pPr>
-        <w:pBdr>
-          <w:top w:val="nil"/>
-          <w:left w:val="nil"/>
-          <w:bottom w:val="nil"/>
-          <w:right w:val="nil"/>
-          <w:between w:val="nil"/>
-        </w:pBdr>
-      </w:pPr>
-    </w:p>
-    <w:p>
-      <w:pPr>
-        <w:pBdr>
-          <w:top w:val="nil"/>
-          <w:left w:val="nil"/>
-          <w:bottom w:val="nil"/>
-          <w:right w:val="nil"/>
-          <w:between w:val="nil"/>
-        </w:pBdr>
-      </w:pPr>
-      <w:r>
-        <w:rPr>
-          <w:noProof/>
-        </w:rPr>
-        <w:drawing>
-          <wp:inline distT="114300" distB="114300" distL="114300" distR="114300" wp14:anchorId="04B9B0BE" wp14:editId="62BE0DF6">
-            <wp:extent cx="5731200" cy="1524000"/>
-            <wp:effectExtent l="0" t="0" r="0" b="0"/>
-            <wp:docPr id="13" name="image28.png"/>
-            <wp:cNvGraphicFramePr/>
-            <a:graphic xmlns:a="http://schemas.openxmlformats.org/drawingml/2006/main">
-              <a:graphicData uri="http://schemas.openxmlformats.org/drawingml/2006/picture">
-                <pic:pic xmlns:pic="http://schemas.openxmlformats.org/drawingml/2006/picture">
-                  <pic:nvPicPr>
-                    <pic:cNvPr id="0" name="image28.png"/>
-                    <pic:cNvPicPr preferRelativeResize="0"/>
-                  </pic:nvPicPr>
-                  <pic:blipFill>
-                    <a:blip r:embed="rId21"/>
-                    <a:srcRect/>
-                    <a:stretch>
-                      <a:fillRect/>
-                    </a:stretch>
-                  </pic:blipFill>
-                  <pic:spPr>
-                    <a:xfrm>
-                      <a:off x="0" y="0"/>
-                      <a:ext cx="5731200" cy="1524000"/>
-                    </a:xfrm>
-                    <a:prstGeom prst="rect">
-                      <a:avLst/>
-                    </a:prstGeom>
-                    <a:ln/>
-                  </pic:spPr>
-                </pic:pic>
-              </a:graphicData>
-            </a:graphic>
-          </wp:inline>
-        </w:drawing>
-      </w:r>
+        <w:numPr>
+          <w:ilvl w:val="1"/>
+          <w:numId w:val="4"/>
+        </w:numPr>
+        <w:pBdr>
+          <w:top w:val="nil"/>
+          <w:left w:val="nil"/>
+          <w:bottom w:val="nil"/>
+          <w:right w:val="nil"/>
+          <w:between w:val="nil"/>
+        </w:pBdr>
+        <w:contextualSpacing/>
+      </w:pPr>
+      <w:r>
+        <w:t xml:space="preserve">You can then stop server and uninstall </w:t>
+      </w:r>
+      <w:proofErr w:type="spellStart"/>
+      <w:r>
+        <w:t>nuxeo-jsf-ui</w:t>
+      </w:r>
+      <w:proofErr w:type="spellEnd"/>
+    </w:p>
+    <w:p>
+      <w:pPr>
+        <w:pBdr>
+          <w:top w:val="nil"/>
+          <w:left w:val="nil"/>
+          <w:bottom w:val="nil"/>
+          <w:right w:val="nil"/>
+          <w:between w:val="nil"/>
+        </w:pBdr>
+      </w:pPr>
     </w:p>
     <w:p>
       <w:pPr>
@@ -1563,29 +1997,23 @@
         </w:sectPr>
       </w:pPr>
     </w:p>
+    <w:p>
+      <w:pPr>
+        <w:pStyle w:val="Heading1"/>
+      </w:pPr>
+      <w:r>
+        <w:t>Trouble Shooting</w:t>
+      </w:r>
+    </w:p>
     <w:p/>
     <w:p>
-      <w:r>
-        <w:br w:type="page"/>
-      </w:r>
-    </w:p>
-    <w:p/>
-    <w:p>
-      <w:pPr>
-        <w:pStyle w:val="Heading2"/>
-        <w:pBdr>
-          <w:top w:val="nil"/>
-          <w:left w:val="nil"/>
-          <w:bottom w:val="nil"/>
-          <w:right w:val="nil"/>
-          <w:between w:val="nil"/>
-        </w:pBdr>
-      </w:pPr>
-      <w:r>
-        <w:t>Trouble Shooting</w:t>
-      </w:r>
-    </w:p>
-    <w:p/>
+      <w:pPr>
+        <w:pStyle w:val="Heading3"/>
+      </w:pPr>
+      <w:r>
+        <w:t>Authentication error (in server.log)</w:t>
+      </w:r>
+    </w:p>
     <w:p/>
     <w:tbl>
       <w:tblPr>
@@ -1798,9 +2226,94 @@
           </w:p>
           <w:p>
             <w:pPr>
+              <w:numPr>
+                <w:ilvl w:val="0"/>
+                <w:numId w:val="11"/>
+              </w:numPr>
+              <w:contextualSpacing/>
+            </w:pPr>
+            <w:r>
+              <w:t>Go to User Settings (last icon bottom left) &gt; Cloud Services</w:t>
+            </w:r>
+          </w:p>
+          <w:p>
+            <w:pPr>
+              <w:numPr>
+                <w:ilvl w:val="0"/>
+                <w:numId w:val="11"/>
+              </w:numPr>
+              <w:contextualSpacing/>
+            </w:pPr>
+            <w:r>
+              <w:t xml:space="preserve">Click on </w:t>
+            </w:r>
+            <w:r>
+              <w:rPr>
+                <w:b/>
+                <w:i/>
+              </w:rPr>
+              <w:t>Delete</w:t>
+            </w:r>
+            <w:r>
+              <w:t xml:space="preserve"> button</w:t>
+            </w:r>
+            <w:r>
+              <w:t xml:space="preserve"> for the </w:t>
+            </w:r>
+            <w:proofErr w:type="spellStart"/>
+            <w:r>
+              <w:t>Docusign</w:t>
+            </w:r>
+            <w:proofErr w:type="spellEnd"/>
+            <w:r>
+              <w:t xml:space="preserve"> entry</w:t>
+            </w:r>
+          </w:p>
+          <w:p>
+            <w:pPr>
+              <w:numPr>
+                <w:ilvl w:val="0"/>
+                <w:numId w:val="11"/>
+              </w:numPr>
+              <w:contextualSpacing/>
+            </w:pPr>
+            <w:r>
+              <w:t xml:space="preserve">Click on </w:t>
+            </w:r>
+            <w:r>
+              <w:rPr>
+                <w:b/>
+                <w:i/>
+              </w:rPr>
+              <w:t>Connect to DocuSign</w:t>
+            </w:r>
+          </w:p>
+          <w:p>
+            <w:pPr>
               <w:widowControl w:val="0"/>
               <w:spacing w:line="240" w:lineRule="auto"/>
             </w:pPr>
+          </w:p>
+          <w:p>
+            <w:pPr>
+              <w:widowControl w:val="0"/>
+              <w:spacing w:line="240" w:lineRule="auto"/>
+            </w:pPr>
+            <w:r>
+              <w:t>As above, if this is not enough, install JSF, then:</w:t>
+            </w:r>
+          </w:p>
+          <w:p>
+            <w:pPr>
+              <w:numPr>
+                <w:ilvl w:val="0"/>
+                <w:numId w:val="11"/>
+              </w:numPr>
+              <w:contextualSpacing/>
+            </w:pPr>
+            <w:r>
+              <w:t>Go to User Settings (last icon bottom left) &gt; Cloud Services</w:t>
+            </w:r>
           </w:p>
           <w:p>
             <w:pPr>
@@ -1867,6 +2380,7 @@
               <w:contextualSpacing/>
             </w:pPr>
             <w:r>
+              <w:lastRenderedPageBreak/>
               <w:t xml:space="preserve">Click on </w:t>
             </w:r>
             <w:r>
@@ -1925,14 +2439,7 @@
     </w:p>
     <w:p>
       <w:pPr>
-        <w:pBdr>
-          <w:top w:val="nil"/>
-          <w:left w:val="nil"/>
-          <w:bottom w:val="nil"/>
-          <w:right w:val="nil"/>
-          <w:between w:val="nil"/>
-        </w:pBdr>
-        <w:jc w:val="both"/>
+        <w:pStyle w:val="Heading3"/>
       </w:pPr>
       <w:r>
         <w:t>Also, if the error is…</w:t>
@@ -2436,7 +2943,7 @@
         <wp:inline distT="114300" distB="114300" distL="114300" distR="114300" wp14:anchorId="588D4073" wp14:editId="3DEE5C6F">
           <wp:extent cx="946150" cy="179561"/>
           <wp:effectExtent l="0" t="0" r="0" b="0"/>
-          <wp:docPr id="14" name="image29.png"/>
+          <wp:docPr id="1004409870" name="image29.png"/>
           <wp:cNvGraphicFramePr/>
           <a:graphic xmlns:a="http://schemas.openxmlformats.org/drawingml/2006/main">
             <a:graphicData uri="http://schemas.openxmlformats.org/drawingml/2006/picture">
@@ -2814,6 +3321,119 @@
     </w:lvl>
   </w:abstractNum>
   <w:abstractNum w:abstractNumId="3" w15:restartNumberingAfterBreak="0">
+    <w:nsid w:val="15841E54"/>
+    <w:multiLevelType w:val="hybridMultilevel"/>
+    <w:tmpl w:val="55227570"/>
+    <w:lvl w:ilvl="0" w:tplc="08090001">
+      <w:start w:val="1"/>
+      <w:numFmt w:val="bullet"/>
+      <w:lvlText w:val=""/>
+      <w:lvlJc w:val="left"/>
+      <w:pPr>
+        <w:ind w:left="720" w:hanging="360"/>
+      </w:pPr>
+      <w:rPr>
+        <w:rFonts w:ascii="Symbol" w:hAnsi="Symbol" w:hint="default"/>
+      </w:rPr>
+    </w:lvl>
+    <w:lvl w:ilvl="1" w:tplc="08090003" w:tentative="1">
+      <w:start w:val="1"/>
+      <w:numFmt w:val="bullet"/>
+      <w:lvlText w:val="o"/>
+      <w:lvlJc w:val="left"/>
+      <w:pPr>
+        <w:ind w:left="1440" w:hanging="360"/>
+      </w:pPr>
+      <w:rPr>
+        <w:rFonts w:ascii="Courier New" w:hAnsi="Courier New" w:cs="Courier New" w:hint="default"/>
+      </w:rPr>
+    </w:lvl>
+    <w:lvl w:ilvl="2" w:tplc="08090005" w:tentative="1">
+      <w:start w:val="1"/>
+      <w:numFmt w:val="bullet"/>
+      <w:lvlText w:val=""/>
+      <w:lvlJc w:val="left"/>
+      <w:pPr>
+        <w:ind w:left="2160" w:hanging="360"/>
+      </w:pPr>
+      <w:rPr>
+        <w:rFonts w:ascii="Wingdings" w:hAnsi="Wingdings" w:hint="default"/>
+      </w:rPr>
+    </w:lvl>
+    <w:lvl w:ilvl="3" w:tplc="08090001" w:tentative="1">
+      <w:start w:val="1"/>
+      <w:numFmt w:val="bullet"/>
+      <w:lvlText w:val=""/>
+      <w:lvlJc w:val="left"/>
+      <w:pPr>
+        <w:ind w:left="2880" w:hanging="360"/>
+      </w:pPr>
+      <w:rPr>
+        <w:rFonts w:ascii="Symbol" w:hAnsi="Symbol" w:hint="default"/>
+      </w:rPr>
+    </w:lvl>
+    <w:lvl w:ilvl="4" w:tplc="08090003" w:tentative="1">
+      <w:start w:val="1"/>
+      <w:numFmt w:val="bullet"/>
+      <w:lvlText w:val="o"/>
+      <w:lvlJc w:val="left"/>
+      <w:pPr>
+        <w:ind w:left="3600" w:hanging="360"/>
+      </w:pPr>
+      <w:rPr>
+        <w:rFonts w:ascii="Courier New" w:hAnsi="Courier New" w:cs="Courier New" w:hint="default"/>
+      </w:rPr>
+    </w:lvl>
+    <w:lvl w:ilvl="5" w:tplc="08090005" w:tentative="1">
+      <w:start w:val="1"/>
+      <w:numFmt w:val="bullet"/>
+      <w:lvlText w:val=""/>
+      <w:lvlJc w:val="left"/>
+      <w:pPr>
+        <w:ind w:left="4320" w:hanging="360"/>
+      </w:pPr>
+      <w:rPr>
+        <w:rFonts w:ascii="Wingdings" w:hAnsi="Wingdings" w:hint="default"/>
+      </w:rPr>
+    </w:lvl>
+    <w:lvl w:ilvl="6" w:tplc="08090001" w:tentative="1">
+      <w:start w:val="1"/>
+      <w:numFmt w:val="bullet"/>
+      <w:lvlText w:val=""/>
+      <w:lvlJc w:val="left"/>
+      <w:pPr>
+        <w:ind w:left="5040" w:hanging="360"/>
+      </w:pPr>
+      <w:rPr>
+        <w:rFonts w:ascii="Symbol" w:hAnsi="Symbol" w:hint="default"/>
+      </w:rPr>
+    </w:lvl>
+    <w:lvl w:ilvl="7" w:tplc="08090003" w:tentative="1">
+      <w:start w:val="1"/>
+      <w:numFmt w:val="bullet"/>
+      <w:lvlText w:val="o"/>
+      <w:lvlJc w:val="left"/>
+      <w:pPr>
+        <w:ind w:left="5760" w:hanging="360"/>
+      </w:pPr>
+      <w:rPr>
+        <w:rFonts w:ascii="Courier New" w:hAnsi="Courier New" w:cs="Courier New" w:hint="default"/>
+      </w:rPr>
+    </w:lvl>
+    <w:lvl w:ilvl="8" w:tplc="08090005" w:tentative="1">
+      <w:start w:val="1"/>
+      <w:numFmt w:val="bullet"/>
+      <w:lvlText w:val=""/>
+      <w:lvlJc w:val="left"/>
+      <w:pPr>
+        <w:ind w:left="6480" w:hanging="360"/>
+      </w:pPr>
+      <w:rPr>
+        <w:rFonts w:ascii="Wingdings" w:hAnsi="Wingdings" w:hint="default"/>
+      </w:rPr>
+    </w:lvl>
+  </w:abstractNum>
+  <w:abstractNum w:abstractNumId="4" w15:restartNumberingAfterBreak="0">
     <w:nsid w:val="320F2CCC"/>
     <w:multiLevelType w:val="multilevel"/>
     <w:tmpl w:val="733EB174"/>
@@ -2926,7 +3546,7 @@
       </w:rPr>
     </w:lvl>
   </w:abstractNum>
-  <w:abstractNum w:abstractNumId="4" w15:restartNumberingAfterBreak="0">
+  <w:abstractNum w:abstractNumId="5" w15:restartNumberingAfterBreak="0">
     <w:nsid w:val="344573A7"/>
     <w:multiLevelType w:val="multilevel"/>
     <w:tmpl w:val="57EA18BE"/>
@@ -3039,7 +3659,7 @@
       </w:rPr>
     </w:lvl>
   </w:abstractNum>
-  <w:abstractNum w:abstractNumId="5" w15:restartNumberingAfterBreak="0">
+  <w:abstractNum w:abstractNumId="6" w15:restartNumberingAfterBreak="0">
     <w:nsid w:val="3FA27570"/>
     <w:multiLevelType w:val="multilevel"/>
     <w:tmpl w:val="50AC2F78"/>
@@ -3152,7 +3772,7 @@
       </w:rPr>
     </w:lvl>
   </w:abstractNum>
-  <w:abstractNum w:abstractNumId="6" w15:restartNumberingAfterBreak="0">
+  <w:abstractNum w:abstractNumId="7" w15:restartNumberingAfterBreak="0">
     <w:nsid w:val="40182068"/>
     <w:multiLevelType w:val="multilevel"/>
     <w:tmpl w:val="0088AD02"/>
@@ -3265,7 +3885,7 @@
       </w:rPr>
     </w:lvl>
   </w:abstractNum>
-  <w:abstractNum w:abstractNumId="7" w15:restartNumberingAfterBreak="0">
+  <w:abstractNum w:abstractNumId="8" w15:restartNumberingAfterBreak="0">
     <w:nsid w:val="453844A7"/>
     <w:multiLevelType w:val="multilevel"/>
     <w:tmpl w:val="F34074C8"/>
@@ -3378,7 +3998,7 @@
       </w:rPr>
     </w:lvl>
   </w:abstractNum>
-  <w:abstractNum w:abstractNumId="8" w15:restartNumberingAfterBreak="0">
+  <w:abstractNum w:abstractNumId="9" w15:restartNumberingAfterBreak="0">
     <w:nsid w:val="47EA2AFA"/>
     <w:multiLevelType w:val="multilevel"/>
     <w:tmpl w:val="F4D65926"/>
@@ -3491,7 +4111,7 @@
       </w:rPr>
     </w:lvl>
   </w:abstractNum>
-  <w:abstractNum w:abstractNumId="9" w15:restartNumberingAfterBreak="0">
+  <w:abstractNum w:abstractNumId="10" w15:restartNumberingAfterBreak="0">
     <w:nsid w:val="49C60835"/>
     <w:multiLevelType w:val="multilevel"/>
     <w:tmpl w:val="2026DBBA"/>
@@ -3604,7 +4224,7 @@
       </w:rPr>
     </w:lvl>
   </w:abstractNum>
-  <w:abstractNum w:abstractNumId="10" w15:restartNumberingAfterBreak="0">
+  <w:abstractNum w:abstractNumId="11" w15:restartNumberingAfterBreak="0">
     <w:nsid w:val="4A6A01C1"/>
     <w:multiLevelType w:val="multilevel"/>
     <w:tmpl w:val="E6866470"/>
@@ -3717,7 +4337,7 @@
       </w:rPr>
     </w:lvl>
   </w:abstractNum>
-  <w:abstractNum w:abstractNumId="11" w15:restartNumberingAfterBreak="0">
+  <w:abstractNum w:abstractNumId="12" w15:restartNumberingAfterBreak="0">
     <w:nsid w:val="5E1B040D"/>
     <w:multiLevelType w:val="multilevel"/>
     <w:tmpl w:val="40D6AFD4"/>
@@ -3830,7 +4450,7 @@
       </w:rPr>
     </w:lvl>
   </w:abstractNum>
-  <w:abstractNum w:abstractNumId="12" w15:restartNumberingAfterBreak="0">
+  <w:abstractNum w:abstractNumId="13" w15:restartNumberingAfterBreak="0">
     <w:nsid w:val="6AFA4609"/>
     <w:multiLevelType w:val="multilevel"/>
     <w:tmpl w:val="073E45C0"/>
@@ -3943,7 +4563,7 @@
       </w:rPr>
     </w:lvl>
   </w:abstractNum>
-  <w:abstractNum w:abstractNumId="13" w15:restartNumberingAfterBreak="0">
+  <w:abstractNum w:abstractNumId="14" w15:restartNumberingAfterBreak="0">
     <w:nsid w:val="73F436A5"/>
     <w:multiLevelType w:val="multilevel"/>
     <w:tmpl w:val="17185760"/>
@@ -4056,7 +4676,7 @@
       </w:rPr>
     </w:lvl>
   </w:abstractNum>
-  <w:abstractNum w:abstractNumId="14" w15:restartNumberingAfterBreak="0">
+  <w:abstractNum w:abstractNumId="15" w15:restartNumberingAfterBreak="0">
     <w:nsid w:val="782866B3"/>
     <w:multiLevelType w:val="multilevel"/>
     <w:tmpl w:val="401CBE20"/>
@@ -4170,25 +4790,25 @@
     </w:lvl>
   </w:abstractNum>
   <w:num w:numId="1" w16cid:durableId="320934840">
+    <w:abstractNumId w:val="13"/>
+  </w:num>
+  <w:num w:numId="2" w16cid:durableId="2046564633">
+    <w:abstractNumId w:val="5"/>
+  </w:num>
+  <w:num w:numId="3" w16cid:durableId="533467754">
+    <w:abstractNumId w:val="7"/>
+  </w:num>
+  <w:num w:numId="4" w16cid:durableId="1845705442">
+    <w:abstractNumId w:val="11"/>
+  </w:num>
+  <w:num w:numId="5" w16cid:durableId="2083945305">
     <w:abstractNumId w:val="12"/>
   </w:num>
-  <w:num w:numId="2" w16cid:durableId="2046564633">
-    <w:abstractNumId w:val="4"/>
-  </w:num>
-  <w:num w:numId="3" w16cid:durableId="533467754">
-    <w:abstractNumId w:val="6"/>
-  </w:num>
-  <w:num w:numId="4" w16cid:durableId="1845705442">
-    <w:abstractNumId w:val="10"/>
-  </w:num>
-  <w:num w:numId="5" w16cid:durableId="2083945305">
-    <w:abstractNumId w:val="11"/>
-  </w:num>
   <w:num w:numId="6" w16cid:durableId="1828402075">
-    <w:abstractNumId w:val="14"/>
+    <w:abstractNumId w:val="15"/>
   </w:num>
   <w:num w:numId="7" w16cid:durableId="480581123">
-    <w:abstractNumId w:val="3"/>
+    <w:abstractNumId w:val="4"/>
   </w:num>
   <w:num w:numId="8" w16cid:durableId="1939949853">
     <w:abstractNumId w:val="2"/>
@@ -4200,19 +4820,22 @@
     <w:abstractNumId w:val="1"/>
   </w:num>
   <w:num w:numId="11" w16cid:durableId="748037341">
-    <w:abstractNumId w:val="7"/>
+    <w:abstractNumId w:val="8"/>
   </w:num>
   <w:num w:numId="12" w16cid:durableId="803887210">
+    <w:abstractNumId w:val="10"/>
+  </w:num>
+  <w:num w:numId="13" w16cid:durableId="904341015">
+    <w:abstractNumId w:val="14"/>
+  </w:num>
+  <w:num w:numId="14" w16cid:durableId="266473859">
+    <w:abstractNumId w:val="6"/>
+  </w:num>
+  <w:num w:numId="15" w16cid:durableId="1216233800">
     <w:abstractNumId w:val="9"/>
   </w:num>
-  <w:num w:numId="13" w16cid:durableId="904341015">
-    <w:abstractNumId w:val="13"/>
-  </w:num>
-  <w:num w:numId="14" w16cid:durableId="266473859">
-    <w:abstractNumId w:val="5"/>
-  </w:num>
-  <w:num w:numId="15" w16cid:durableId="1216233800">
-    <w:abstractNumId w:val="8"/>
+  <w:num w:numId="16" w16cid:durableId="1901205765">
+    <w:abstractNumId w:val="3"/>
   </w:num>
 </w:numbering>
 </file>
@@ -4730,7 +5353,6 @@
   <w:style w:type="character" w:default="1" w:styleId="DefaultParagraphFont">
     <w:name w:val="Default Paragraph Font"/>
     <w:uiPriority w:val="1"/>
-    <w:semiHidden/>
     <w:unhideWhenUsed/>
   </w:style>
   <w:style w:type="table" w:default="1" w:styleId="TableNormal">
@@ -4891,6 +5513,17 @@
       <w:sz w:val="18"/>
       <w:szCs w:val="18"/>
     </w:rPr>
+  </w:style>
+  <w:style w:type="paragraph" w:styleId="ListParagraph">
+    <w:name w:val="List Paragraph"/>
+    <w:basedOn w:val="Normal"/>
+    <w:uiPriority w:val="34"/>
+    <w:qFormat/>
+    <w:rsid w:val="00CA01FD"/>
+    <w:pPr>
+      <w:ind w:left="720"/>
+      <w:contextualSpacing/>
+    </w:pPr>
   </w:style>
 </w:styles>
 </file>

</xml_diff>